<commit_message>
Begin to translate Interface prototype to project
</commit_message>
<xml_diff>
--- a/DOC/note.docx
+++ b/DOC/note.docx
@@ -12,8 +12,16 @@
         <w:rPr>
           <w:color w:val="000000"/>
         </w:rPr>
-        <w:t>@PathVariable</w:t>
-      </w:r>
+        <w:t>@</w:t>
+      </w:r>
+      <w:proofErr w:type="spellStart"/>
+      <w:r>
+        <w:rPr>
+          <w:color w:val="000000"/>
+        </w:rPr>
+        <w:t>PathVariable</w:t>
+      </w:r>
+      <w:proofErr w:type="spellEnd"/>
       <w:r>
         <w:rPr>
           <w:color w:val="000000"/>
@@ -81,12 +89,14 @@
           <w:color w:val="000000"/>
         </w:rPr>
       </w:pPr>
+      <w:proofErr w:type="spellStart"/>
       <w:r>
         <w:rPr>
           <w:color w:val="000000"/>
         </w:rPr>
         <w:t>SpringMVC</w:t>
       </w:r>
+      <w:proofErr w:type="spellEnd"/>
       <w:r>
         <w:rPr>
           <w:color w:val="000000"/>
@@ -126,12 +136,14 @@
         </w:rPr>
         <w:t>@</w:t>
       </w:r>
+      <w:proofErr w:type="spellStart"/>
       <w:r>
         <w:rPr>
           <w:color w:val="000000"/>
         </w:rPr>
         <w:t>RequestMapping</w:t>
       </w:r>
+      <w:proofErr w:type="spellEnd"/>
     </w:p>
     <w:p>
       <w:pPr>
@@ -165,12 +177,14 @@
         </w:rPr>
         <w:t>@</w:t>
       </w:r>
+      <w:proofErr w:type="spellStart"/>
       <w:r>
         <w:rPr>
           <w:color w:val="000000"/>
         </w:rPr>
         <w:t>Restcontroller</w:t>
       </w:r>
+      <w:proofErr w:type="spellEnd"/>
       <w:r>
         <w:rPr>
           <w:rFonts w:hint="eastAsia"/>
@@ -215,352 +229,536 @@
     </w:p>
     <w:p>
       <w:pPr>
+        <w:rPr>
+          <w:color w:val="FF0000"/>
+        </w:rPr>
+      </w:pPr>
+      <w:r>
+        <w:rPr>
+          <w:color w:val="FF0000"/>
+        </w:rPr>
+        <w:t>事务</w:t>
+      </w:r>
+    </w:p>
+    <w:p>
+      <w:r>
+        <w:t>&lt;bean id="</w:t>
+      </w:r>
+      <w:proofErr w:type="spellStart"/>
+      <w:r>
+        <w:t>transactionManager</w:t>
+      </w:r>
+      <w:proofErr w:type="spellEnd"/>
+      <w:r>
+        <w:t>"</w:t>
+      </w:r>
+    </w:p>
+    <w:p>
+      <w:r>
+        <w:tab/>
+      </w:r>
+      <w:r>
+        <w:tab/>
+      </w:r>
+      <w:proofErr w:type="gramStart"/>
+      <w:r>
+        <w:t>class</w:t>
+      </w:r>
+      <w:proofErr w:type="gramEnd"/>
+      <w:r>
+        <w:t>="org.springframework.orm.hibernate4.HibernateTransactionManager"&gt;</w:t>
+      </w:r>
+    </w:p>
+    <w:p>
+      <w:r>
+        <w:tab/>
+      </w:r>
+      <w:r>
+        <w:tab/>
+        <w:t>&lt;property name="</w:t>
+      </w:r>
+      <w:proofErr w:type="spellStart"/>
+      <w:r>
+        <w:t>sessionFactory</w:t>
+      </w:r>
+      <w:proofErr w:type="spellEnd"/>
+      <w:r>
+        <w:t>" ref="</w:t>
+      </w:r>
+      <w:proofErr w:type="spellStart"/>
+      <w:r>
+        <w:t>sessionFactory</w:t>
+      </w:r>
+      <w:proofErr w:type="spellEnd"/>
+      <w:r>
+        <w:t>" /&gt;</w:t>
+      </w:r>
+    </w:p>
+    <w:p>
+      <w:r>
+        <w:tab/>
+        <w:t>&lt;/bean&gt;</w:t>
+      </w:r>
+    </w:p>
+    <w:p>
+      <w:r>
+        <w:tab/>
+        <w:t>&lt;</w:t>
+      </w:r>
+      <w:proofErr w:type="spellStart"/>
+      <w:r>
+        <w:t>tx</w:t>
+      </w:r>
+      <w:proofErr w:type="gramStart"/>
+      <w:r>
+        <w:t>:annotation</w:t>
+      </w:r>
+      <w:proofErr w:type="gramEnd"/>
+      <w:r>
+        <w:t>-driven</w:t>
+      </w:r>
+      <w:proofErr w:type="spellEnd"/>
+      <w:r>
+        <w:t xml:space="preserve"> transaction-manager="</w:t>
+      </w:r>
+      <w:proofErr w:type="spellStart"/>
+      <w:r>
+        <w:t>transactionManager</w:t>
+      </w:r>
+      <w:proofErr w:type="spellEnd"/>
+      <w:r>
+        <w:t>" /&gt;</w:t>
+      </w:r>
+    </w:p>
+    <w:p>
+      <w:r>
+        <w:tab/>
+        <w:t>&lt;bean id="</w:t>
+      </w:r>
+      <w:proofErr w:type="spellStart"/>
+      <w:r>
+        <w:t>StudentDAO</w:t>
+      </w:r>
+      <w:proofErr w:type="spellEnd"/>
+      <w:r>
+        <w:t>" class="</w:t>
+      </w:r>
+      <w:proofErr w:type="spellStart"/>
+      <w:r>
+        <w:t>com.restsiqs.DAO.StudentDAO</w:t>
+      </w:r>
+      <w:proofErr w:type="spellEnd"/>
+      <w:r>
+        <w:t>"&gt;</w:t>
+      </w:r>
+    </w:p>
+    <w:p>
+      <w:r>
+        <w:tab/>
+      </w:r>
+      <w:r>
+        <w:tab/>
+        <w:t>&lt;property name="</w:t>
+      </w:r>
+      <w:proofErr w:type="spellStart"/>
+      <w:r>
+        <w:t>sessionFactory</w:t>
+      </w:r>
+      <w:proofErr w:type="spellEnd"/>
+      <w:r>
+        <w:t>"&gt;</w:t>
+      </w:r>
+    </w:p>
+    <w:p>
+      <w:r>
+        <w:tab/>
+      </w:r>
+      <w:r>
+        <w:tab/>
+      </w:r>
+      <w:r>
+        <w:tab/>
+        <w:t>&lt;ref bean="</w:t>
+      </w:r>
+      <w:proofErr w:type="spellStart"/>
+      <w:r>
+        <w:t>sessionFactory</w:t>
+      </w:r>
+      <w:proofErr w:type="spellEnd"/>
+      <w:r>
+        <w:t>" /&gt;</w:t>
+      </w:r>
+    </w:p>
+    <w:p>
+      <w:r>
+        <w:tab/>
+      </w:r>
+      <w:r>
+        <w:tab/>
+        <w:t>&lt;/property&gt;</w:t>
+      </w:r>
+    </w:p>
+    <w:p>
+      <w:r>
+        <w:tab/>
+        <w:t>&lt;/bean&gt;</w:t>
+      </w:r>
+    </w:p>
+    <w:p/>
+    <w:p>
+      <w:pPr>
+        <w:rPr>
+          <w:color w:val="FF0000"/>
+        </w:rPr>
+      </w:pPr>
+      <w:r>
+        <w:rPr>
+          <w:color w:val="FF0000"/>
+        </w:rPr>
+        <w:t>用来处理</w:t>
+      </w:r>
+      <w:proofErr w:type="spellStart"/>
+      <w:r>
+        <w:rPr>
+          <w:color w:val="FF0000"/>
+        </w:rPr>
+        <w:t>requestMapping</w:t>
+      </w:r>
+      <w:proofErr w:type="spellEnd"/>
+      <w:r>
+        <w:rPr>
+          <w:color w:val="FF0000"/>
+        </w:rPr>
+        <w:t>的</w:t>
+      </w:r>
+    </w:p>
+    <w:p>
+      <w:r>
+        <w:t>&lt;bean</w:t>
+      </w:r>
+    </w:p>
+    <w:p>
+      <w:r>
+        <w:tab/>
+      </w:r>
+      <w:proofErr w:type="gramStart"/>
+      <w:r>
+        <w:t>class</w:t>
+      </w:r>
+      <w:proofErr w:type="gramEnd"/>
+      <w:r>
+        <w:t>="org.springframework.web.servlet.mvc.annotation.DefaultAnnotationHandlerMapping" /&gt;</w:t>
+      </w:r>
+    </w:p>
+    <w:p>
+      <w:r>
+        <w:tab/>
+        <w:t>&lt;bean</w:t>
+      </w:r>
+    </w:p>
+    <w:p>
+      <w:r>
+        <w:tab/>
+      </w:r>
+      <w:proofErr w:type="gramStart"/>
+      <w:r>
+        <w:t>class</w:t>
+      </w:r>
+      <w:proofErr w:type="gramEnd"/>
+      <w:r>
+        <w:t>="org.springframework.web.servlet.mvc.annotation.AnnotationMethodHandlerAdapter"&gt;</w:t>
+      </w:r>
+    </w:p>
+    <w:p>
+      <w:r>
+        <w:tab/>
+      </w:r>
+      <w:r>
+        <w:tab/>
+        <w:t>&lt;property name="</w:t>
+      </w:r>
+      <w:proofErr w:type="spellStart"/>
+      <w:r>
+        <w:t>messageConverters</w:t>
+      </w:r>
+      <w:proofErr w:type="spellEnd"/>
+      <w:r>
+        <w:t>"&gt;</w:t>
+      </w:r>
+    </w:p>
+    <w:p>
+      <w:r>
+        <w:tab/>
+      </w:r>
+      <w:r>
+        <w:tab/>
+      </w:r>
+      <w:r>
+        <w:tab/>
+        <w:t>&lt;</w:t>
+      </w:r>
+      <w:proofErr w:type="gramStart"/>
+      <w:r>
+        <w:t>list</w:t>
+      </w:r>
+      <w:proofErr w:type="gramEnd"/>
+      <w:r>
+        <w:t>&gt;</w:t>
+      </w:r>
+    </w:p>
+    <w:p>
+      <w:r>
+        <w:tab/>
+      </w:r>
+      <w:r>
+        <w:tab/>
+      </w:r>
+      <w:r>
+        <w:tab/>
+      </w:r>
+      <w:r>
+        <w:tab/>
+        <w:t>&lt;bean</w:t>
+      </w:r>
+    </w:p>
+    <w:p>
+      <w:r>
+        <w:tab/>
+      </w:r>
+      <w:r>
+        <w:tab/>
+      </w:r>
+      <w:r>
+        <w:tab/>
+      </w:r>
+      <w:r>
+        <w:tab/>
+      </w:r>
+      <w:proofErr w:type="gramStart"/>
+      <w:r>
+        <w:t>class</w:t>
+      </w:r>
+      <w:proofErr w:type="gramEnd"/>
+      <w:r>
+        <w:t>="org.springframework.http.converter.StringHttpMessageConverter"&gt;</w:t>
+      </w:r>
+    </w:p>
+    <w:p>
+      <w:r>
+        <w:tab/>
+      </w:r>
+      <w:r>
+        <w:tab/>
+      </w:r>
+      <w:r>
+        <w:tab/>
+      </w:r>
+      <w:r>
+        <w:tab/>
+      </w:r>
+      <w:r>
+        <w:tab/>
+        <w:t>&lt;property name="</w:t>
+      </w:r>
+      <w:proofErr w:type="spellStart"/>
+      <w:r>
+        <w:t>supportedMediaTypes</w:t>
+      </w:r>
+      <w:proofErr w:type="spellEnd"/>
+      <w:r>
+        <w:t>"&gt;</w:t>
+      </w:r>
+    </w:p>
+    <w:p>
+      <w:r>
+        <w:tab/>
+      </w:r>
+      <w:r>
+        <w:tab/>
+      </w:r>
+      <w:r>
+        <w:tab/>
+      </w:r>
+      <w:r>
+        <w:tab/>
+      </w:r>
+      <w:r>
+        <w:tab/>
+      </w:r>
+      <w:r>
+        <w:tab/>
+        <w:t>&lt;</w:t>
+      </w:r>
+      <w:proofErr w:type="gramStart"/>
+      <w:r>
+        <w:t>list</w:t>
+      </w:r>
+      <w:proofErr w:type="gramEnd"/>
+      <w:r>
+        <w:t>&gt;</w:t>
+      </w:r>
+    </w:p>
+    <w:p>
+      <w:r>
+        <w:tab/>
+      </w:r>
+      <w:r>
+        <w:tab/>
+      </w:r>
+      <w:r>
+        <w:tab/>
+      </w:r>
+      <w:r>
+        <w:tab/>
+      </w:r>
+      <w:r>
+        <w:tab/>
+      </w:r>
+      <w:r>
+        <w:tab/>
+      </w:r>
+      <w:r>
+        <w:tab/>
+        <w:t>&lt;</w:t>
+      </w:r>
+      <w:proofErr w:type="gramStart"/>
+      <w:r>
+        <w:t>value&gt;</w:t>
+      </w:r>
+      <w:proofErr w:type="gramEnd"/>
+      <w:r>
+        <w:t>text/</w:t>
+      </w:r>
+      <w:proofErr w:type="spellStart"/>
+      <w:r>
+        <w:t>plain;charset</w:t>
+      </w:r>
+      <w:proofErr w:type="spellEnd"/>
+      <w:r>
+        <w:t>=UTF-8&lt;/value&gt;</w:t>
+      </w:r>
+    </w:p>
+    <w:p>
+      <w:r>
+        <w:tab/>
+      </w:r>
+      <w:r>
+        <w:tab/>
+      </w:r>
+      <w:r>
+        <w:tab/>
+      </w:r>
+      <w:r>
+        <w:tab/>
+      </w:r>
+      <w:r>
+        <w:tab/>
+      </w:r>
+      <w:r>
+        <w:tab/>
+        <w:t>&lt;/list&gt;</w:t>
+      </w:r>
+    </w:p>
+    <w:p>
+      <w:r>
+        <w:tab/>
+      </w:r>
+      <w:r>
+        <w:tab/>
+      </w:r>
+      <w:r>
+        <w:tab/>
+      </w:r>
+      <w:r>
+        <w:tab/>
+      </w:r>
+      <w:r>
+        <w:tab/>
+        <w:t>&lt;/property&gt;</w:t>
+      </w:r>
+    </w:p>
+    <w:p>
+      <w:r>
+        <w:tab/>
+      </w:r>
+      <w:r>
+        <w:tab/>
+      </w:r>
+      <w:r>
+        <w:tab/>
+      </w:r>
+      <w:r>
+        <w:tab/>
+        <w:t>&lt;/bean&gt;</w:t>
+      </w:r>
+    </w:p>
+    <w:p>
+      <w:r>
+        <w:tab/>
+      </w:r>
+      <w:r>
+        <w:tab/>
+      </w:r>
+      <w:r>
+        <w:tab/>
+        <w:t>&lt;/list&gt;</w:t>
+      </w:r>
+    </w:p>
+    <w:p>
+      <w:r>
+        <w:tab/>
+      </w:r>
+      <w:r>
+        <w:tab/>
+        <w:t>&lt;/property&gt;</w:t>
+      </w:r>
+    </w:p>
+    <w:p>
+      <w:r>
+        <w:tab/>
+        <w:t>&lt;/bean&gt;</w:t>
+      </w:r>
+    </w:p>
+    <w:p/>
+    <w:p>
+      <w:pPr>
+        <w:rPr>
+          <w:color w:val="FF0000"/>
+        </w:rPr>
+      </w:pPr>
+      <w:r>
+        <w:rPr>
+          <w:color w:val="FF0000"/>
+        </w:rPr>
+        <w:t>自动扫描</w:t>
+      </w:r>
+      <w:proofErr w:type="gramStart"/>
+      <w:r>
+        <w:rPr>
+          <w:color w:val="FF0000"/>
+        </w:rPr>
+        <w:t>各种</w:t>
+      </w:r>
+      <w:r>
         <w:rPr>
           <w:rFonts w:hint="eastAsia"/>
           <w:color w:val="FF0000"/>
         </w:rPr>
-      </w:pPr>
+        <w:t>@</w:t>
+      </w:r>
+      <w:proofErr w:type="gramEnd"/>
       <w:r>
         <w:rPr>
           <w:color w:val="FF0000"/>
         </w:rPr>
-        <w:t>事务</w:t>
-      </w:r>
-    </w:p>
-    <w:p>
-      <w:r>
-        <w:t>&lt;bean id="transactionManager"</w:t>
-      </w:r>
-    </w:p>
-    <w:p>
-      <w:r>
-        <w:tab/>
-      </w:r>
-      <w:r>
-        <w:tab/>
-        <w:t>class="org.springframework.orm.hibernate4.HibernateTransactionManager"&gt;</w:t>
-      </w:r>
-    </w:p>
-    <w:p>
-      <w:r>
-        <w:tab/>
-      </w:r>
-      <w:r>
-        <w:tab/>
-        <w:t>&lt;property name="sessionFactory" ref="sessionFactory" /&gt;</w:t>
-      </w:r>
-    </w:p>
-    <w:p>
-      <w:r>
-        <w:tab/>
-        <w:t>&lt;/bean&gt;</w:t>
-      </w:r>
-    </w:p>
-    <w:p>
-      <w:r>
-        <w:tab/>
-        <w:t>&lt;tx:annotation-driven transaction-manager="transactionManager" /&gt;</w:t>
-      </w:r>
-    </w:p>
-    <w:p>
-      <w:r>
-        <w:tab/>
-        <w:t>&lt;bean id="StudentDAO" class="com.restsiqs.DAO.StudentDAO"&gt;</w:t>
-      </w:r>
-    </w:p>
-    <w:p>
-      <w:r>
-        <w:tab/>
-      </w:r>
-      <w:r>
-        <w:tab/>
-        <w:t>&lt;property name="sessionFactory"&gt;</w:t>
-      </w:r>
-    </w:p>
-    <w:p>
-      <w:r>
-        <w:tab/>
-      </w:r>
-      <w:r>
-        <w:tab/>
-      </w:r>
-      <w:r>
-        <w:tab/>
-        <w:t>&lt;ref bean="sessionFactory" /&gt;</w:t>
-      </w:r>
-    </w:p>
-    <w:p>
-      <w:r>
-        <w:tab/>
-      </w:r>
-      <w:r>
-        <w:tab/>
-        <w:t>&lt;/property&gt;</w:t>
-      </w:r>
-    </w:p>
-    <w:p>
-      <w:r>
-        <w:tab/>
-        <w:t>&lt;/bean&gt;</w:t>
-      </w:r>
-    </w:p>
-    <w:p/>
-    <w:p>
-      <w:pPr>
-        <w:rPr>
-          <w:color w:val="FF0000"/>
-        </w:rPr>
-      </w:pPr>
-      <w:r>
-        <w:rPr>
-          <w:color w:val="FF0000"/>
-        </w:rPr>
-        <w:t>用来处理</w:t>
-      </w:r>
-      <w:r>
-        <w:rPr>
-          <w:color w:val="FF0000"/>
-        </w:rPr>
-        <w:t>requestMapping</w:t>
-      </w:r>
-      <w:r>
-        <w:rPr>
-          <w:color w:val="FF0000"/>
-        </w:rPr>
-        <w:t>的</w:t>
-      </w:r>
-    </w:p>
-    <w:p>
-      <w:r>
-        <w:t>&lt;bean</w:t>
-      </w:r>
-    </w:p>
-    <w:p>
-      <w:r>
-        <w:tab/>
-        <w:t>class="org.springframework.web.servlet.mvc.annotation.DefaultAnnotationHandlerMapping" /&gt;</w:t>
-      </w:r>
-    </w:p>
-    <w:p>
-      <w:r>
-        <w:tab/>
-        <w:t>&lt;bean</w:t>
-      </w:r>
-    </w:p>
-    <w:p>
-      <w:r>
-        <w:tab/>
-        <w:t>class="org.springframework.web.servlet.mvc.annotation.AnnotationMethodHandlerAdapter"&gt;</w:t>
-      </w:r>
-    </w:p>
-    <w:p>
-      <w:r>
-        <w:tab/>
-      </w:r>
-      <w:r>
-        <w:tab/>
-        <w:t>&lt;property name="messageConverters"&gt;</w:t>
-      </w:r>
-    </w:p>
-    <w:p>
-      <w:r>
-        <w:tab/>
-      </w:r>
-      <w:r>
-        <w:tab/>
-      </w:r>
-      <w:r>
-        <w:tab/>
-        <w:t>&lt;list&gt;</w:t>
-      </w:r>
-    </w:p>
-    <w:p>
-      <w:r>
-        <w:tab/>
-      </w:r>
-      <w:r>
-        <w:tab/>
-      </w:r>
-      <w:r>
-        <w:tab/>
-      </w:r>
-      <w:r>
-        <w:tab/>
-        <w:t>&lt;bean</w:t>
-      </w:r>
-    </w:p>
-    <w:p>
-      <w:r>
-        <w:tab/>
-      </w:r>
-      <w:r>
-        <w:tab/>
-      </w:r>
-      <w:r>
-        <w:tab/>
-      </w:r>
-      <w:r>
-        <w:tab/>
-        <w:t>class="org.springframework.http.converter.StringHttpMessageConverter"&gt;</w:t>
-      </w:r>
-    </w:p>
-    <w:p>
-      <w:r>
-        <w:tab/>
-      </w:r>
-      <w:r>
-        <w:tab/>
-      </w:r>
-      <w:r>
-        <w:tab/>
-      </w:r>
-      <w:r>
-        <w:tab/>
-      </w:r>
-      <w:r>
-        <w:tab/>
-        <w:t>&lt;property name="supportedMediaTypes"&gt;</w:t>
-      </w:r>
-    </w:p>
-    <w:p>
-      <w:r>
-        <w:tab/>
-      </w:r>
-      <w:r>
-        <w:tab/>
-      </w:r>
-      <w:r>
-        <w:tab/>
-      </w:r>
-      <w:r>
-        <w:tab/>
-      </w:r>
-      <w:r>
-        <w:tab/>
-      </w:r>
-      <w:r>
-        <w:tab/>
-        <w:t>&lt;list&gt;</w:t>
-      </w:r>
-    </w:p>
-    <w:p>
-      <w:r>
-        <w:tab/>
-      </w:r>
-      <w:r>
-        <w:tab/>
-      </w:r>
-      <w:r>
-        <w:tab/>
-      </w:r>
-      <w:r>
-        <w:tab/>
-      </w:r>
-      <w:r>
-        <w:tab/>
-      </w:r>
-      <w:r>
-        <w:tab/>
-      </w:r>
-      <w:r>
-        <w:tab/>
-        <w:t>&lt;value&gt;text/plain;charset=UTF-8&lt;/value&gt;</w:t>
-      </w:r>
-    </w:p>
-    <w:p>
-      <w:r>
-        <w:tab/>
-      </w:r>
-      <w:r>
-        <w:tab/>
-      </w:r>
-      <w:r>
-        <w:tab/>
-      </w:r>
-      <w:r>
-        <w:tab/>
-      </w:r>
-      <w:r>
-        <w:tab/>
-      </w:r>
-      <w:r>
-        <w:tab/>
-        <w:t>&lt;/list&gt;</w:t>
-      </w:r>
-    </w:p>
-    <w:p>
-      <w:r>
-        <w:tab/>
-      </w:r>
-      <w:r>
-        <w:tab/>
-      </w:r>
-      <w:r>
-        <w:tab/>
-      </w:r>
-      <w:r>
-        <w:tab/>
-      </w:r>
-      <w:r>
-        <w:tab/>
-        <w:t>&lt;/property&gt;</w:t>
-      </w:r>
-    </w:p>
-    <w:p>
-      <w:r>
-        <w:tab/>
-      </w:r>
-      <w:r>
-        <w:tab/>
-      </w:r>
-      <w:r>
-        <w:tab/>
-      </w:r>
-      <w:r>
-        <w:tab/>
-        <w:t>&lt;/bean&gt;</w:t>
-      </w:r>
-    </w:p>
-    <w:p>
-      <w:r>
-        <w:tab/>
-      </w:r>
-      <w:r>
-        <w:tab/>
-      </w:r>
-      <w:r>
-        <w:tab/>
-        <w:t>&lt;/list&gt;</w:t>
-      </w:r>
-    </w:p>
-    <w:p>
-      <w:r>
-        <w:tab/>
-      </w:r>
-      <w:r>
-        <w:tab/>
-        <w:t>&lt;/property&gt;</w:t>
-      </w:r>
-    </w:p>
-    <w:p>
-      <w:r>
-        <w:tab/>
-        <w:t>&lt;/bean&gt;</w:t>
-      </w:r>
-    </w:p>
-    <w:p/>
-    <w:p>
-      <w:pPr>
+        <w:t>Controller</w:t>
+      </w:r>
+      <w:r>
         <w:rPr>
           <w:rFonts w:hint="eastAsia"/>
           <w:color w:val="FF0000"/>
         </w:rPr>
-      </w:pPr>
-      <w:r>
-        <w:rPr>
-          <w:color w:val="FF0000"/>
-        </w:rPr>
-        <w:t>自动扫描各种</w:t>
+        <w:t>，</w:t>
       </w:r>
       <w:r>
         <w:rPr>
@@ -573,45 +771,550 @@
         <w:rPr>
           <w:color w:val="FF0000"/>
         </w:rPr>
-        <w:t>Controller</w:t>
-      </w:r>
-      <w:r>
+        <w:t>Service</w:t>
+      </w:r>
+    </w:p>
+    <w:p>
+      <w:r>
+        <w:t>&lt;</w:t>
+      </w:r>
+      <w:proofErr w:type="spellStart"/>
+      <w:r>
+        <w:t>context</w:t>
+      </w:r>
+      <w:proofErr w:type="gramStart"/>
+      <w:r>
+        <w:t>:annotation</w:t>
+      </w:r>
+      <w:proofErr w:type="gramEnd"/>
+      <w:r>
+        <w:t>-config</w:t>
+      </w:r>
+      <w:proofErr w:type="spellEnd"/>
+      <w:r>
+        <w:t xml:space="preserve"> /&gt;</w:t>
+      </w:r>
+    </w:p>
+    <w:p>
+      <w:r>
+        <w:t>&lt;</w:t>
+      </w:r>
+      <w:proofErr w:type="spellStart"/>
+      <w:r>
+        <w:t>context</w:t>
+      </w:r>
+      <w:proofErr w:type="gramStart"/>
+      <w:r>
+        <w:t>:component</w:t>
+      </w:r>
+      <w:proofErr w:type="gramEnd"/>
+      <w:r>
+        <w:t>-scan</w:t>
+      </w:r>
+      <w:proofErr w:type="spellEnd"/>
+      <w:r>
+        <w:t xml:space="preserve"> base-package="</w:t>
+      </w:r>
+      <w:proofErr w:type="spellStart"/>
+      <w:r>
+        <w:t>com.restsiqs</w:t>
+      </w:r>
+      <w:proofErr w:type="spellEnd"/>
+      <w:r>
+        <w:t>.*" /&gt;</w:t>
+      </w:r>
+    </w:p>
+    <w:p/>
+    <w:p>
+      <w:pPr>
         <w:rPr>
           <w:rFonts w:hint="eastAsia"/>
           <w:color w:val="FF0000"/>
         </w:rPr>
-        <w:t>，</w:t>
+      </w:pPr>
+      <w:r>
+        <w:rPr>
+          <w:color w:val="FF0000"/>
+        </w:rPr>
+        <w:t>欢迎界面</w:t>
       </w:r>
       <w:r>
         <w:rPr>
           <w:rFonts w:hint="eastAsia"/>
           <w:color w:val="FF0000"/>
         </w:rPr>
-        <w:t>@</w:t>
+        <w:t>：</w:t>
       </w:r>
       <w:r>
         <w:rPr>
           <w:color w:val="FF0000"/>
         </w:rPr>
-        <w:t>Service</w:t>
-      </w:r>
-    </w:p>
-    <w:p>
-      <w:r>
-        <w:t>&lt;context:annotation-config /&gt;</w:t>
-      </w:r>
-    </w:p>
-    <w:p>
-      <w:pPr>
-        <w:rPr>
-          <w:rFonts w:hint="eastAsia"/>
-        </w:rPr>
-      </w:pPr>
+        <w:t>只要在</w:t>
+      </w:r>
+      <w:proofErr w:type="spellStart"/>
+      <w:r>
+        <w:rPr>
+          <w:color w:val="FF0000"/>
+        </w:rPr>
+        <w:t>oncreate</w:t>
+      </w:r>
+      <w:proofErr w:type="spellEnd"/>
+      <w:r>
+        <w:rPr>
+          <w:color w:val="FF0000"/>
+        </w:rPr>
+        <w:t>函数那里加这个就行</w:t>
+      </w:r>
       <w:bookmarkStart w:id="0" w:name="_GoBack"/>
       <w:bookmarkEnd w:id="0"/>
-      <w:r>
-        <w:t>&lt;context:component-scan base-package="com.restsiqs.*" /&gt;</w:t>
-      </w:r>
+    </w:p>
+    <w:p>
+      <w:pPr>
+        <w:widowControl/>
+        <w:shd w:val="clear" w:color="auto" w:fill="FFFFFF"/>
+        <w:tabs>
+          <w:tab w:val="left" w:pos="916"/>
+          <w:tab w:val="left" w:pos="1832"/>
+          <w:tab w:val="left" w:pos="2748"/>
+          <w:tab w:val="left" w:pos="3664"/>
+          <w:tab w:val="left" w:pos="4580"/>
+          <w:tab w:val="left" w:pos="5496"/>
+          <w:tab w:val="left" w:pos="6412"/>
+          <w:tab w:val="left" w:pos="7328"/>
+          <w:tab w:val="left" w:pos="8244"/>
+          <w:tab w:val="left" w:pos="9160"/>
+          <w:tab w:val="left" w:pos="10076"/>
+          <w:tab w:val="left" w:pos="10992"/>
+          <w:tab w:val="left" w:pos="11908"/>
+          <w:tab w:val="left" w:pos="12824"/>
+          <w:tab w:val="left" w:pos="13740"/>
+          <w:tab w:val="left" w:pos="14656"/>
+        </w:tabs>
+        <w:jc w:val="left"/>
+        <w:rPr>
+          <w:rFonts w:ascii="Consolas" w:eastAsia="宋体" w:hAnsi="Consolas" w:cs="Consolas"/>
+          <w:color w:val="000000"/>
+          <w:kern w:val="0"/>
+          <w:sz w:val="24"/>
+          <w:szCs w:val="24"/>
+        </w:rPr>
+      </w:pPr>
+      <w:proofErr w:type="gramStart"/>
+      <w:r>
+        <w:rPr>
+          <w:rFonts w:ascii="Consolas" w:eastAsia="宋体" w:hAnsi="Consolas" w:cs="Consolas"/>
+          <w:b/>
+          <w:bCs/>
+          <w:color w:val="000080"/>
+          <w:kern w:val="0"/>
+          <w:sz w:val="24"/>
+          <w:szCs w:val="24"/>
+        </w:rPr>
+        <w:lastRenderedPageBreak/>
+        <w:t>new</w:t>
+      </w:r>
+      <w:proofErr w:type="gramEnd"/>
+      <w:r>
+        <w:rPr>
+          <w:rFonts w:ascii="Consolas" w:eastAsia="宋体" w:hAnsi="Consolas" w:cs="Consolas"/>
+          <w:b/>
+          <w:bCs/>
+          <w:color w:val="000080"/>
+          <w:kern w:val="0"/>
+          <w:sz w:val="24"/>
+          <w:szCs w:val="24"/>
+        </w:rPr>
+        <w:t xml:space="preserve"> </w:t>
+      </w:r>
+      <w:r>
+        <w:rPr>
+          <w:rFonts w:ascii="Consolas" w:eastAsia="宋体" w:hAnsi="Consolas" w:cs="Consolas"/>
+          <w:color w:val="000000"/>
+          <w:kern w:val="0"/>
+          <w:sz w:val="24"/>
+          <w:szCs w:val="24"/>
+        </w:rPr>
+        <w:t>Handler().</w:t>
+      </w:r>
+      <w:proofErr w:type="spellStart"/>
+      <w:r>
+        <w:rPr>
+          <w:rFonts w:ascii="Consolas" w:eastAsia="宋体" w:hAnsi="Consolas" w:cs="Consolas"/>
+          <w:color w:val="000000"/>
+          <w:kern w:val="0"/>
+          <w:sz w:val="24"/>
+          <w:szCs w:val="24"/>
+        </w:rPr>
+        <w:t>postDelayed</w:t>
+      </w:r>
+      <w:proofErr w:type="spellEnd"/>
+      <w:r>
+        <w:rPr>
+          <w:rFonts w:ascii="Consolas" w:eastAsia="宋体" w:hAnsi="Consolas" w:cs="Consolas"/>
+          <w:color w:val="000000"/>
+          <w:kern w:val="0"/>
+          <w:sz w:val="24"/>
+          <w:szCs w:val="24"/>
+        </w:rPr>
+        <w:t>(</w:t>
+      </w:r>
+      <w:r>
+        <w:rPr>
+          <w:rFonts w:ascii="Consolas" w:eastAsia="宋体" w:hAnsi="Consolas" w:cs="Consolas"/>
+          <w:b/>
+          <w:bCs/>
+          <w:color w:val="000080"/>
+          <w:kern w:val="0"/>
+          <w:sz w:val="24"/>
+          <w:szCs w:val="24"/>
+        </w:rPr>
+        <w:t xml:space="preserve">new </w:t>
+      </w:r>
+      <w:r>
+        <w:rPr>
+          <w:rFonts w:ascii="Consolas" w:eastAsia="宋体" w:hAnsi="Consolas" w:cs="Consolas"/>
+          <w:color w:val="000000"/>
+          <w:kern w:val="0"/>
+          <w:sz w:val="24"/>
+          <w:szCs w:val="24"/>
+        </w:rPr>
+        <w:t>Runnable() {</w:t>
+      </w:r>
+      <w:r>
+        <w:rPr>
+          <w:rFonts w:ascii="Consolas" w:eastAsia="宋体" w:hAnsi="Consolas" w:cs="Consolas"/>
+          <w:color w:val="000000"/>
+          <w:kern w:val="0"/>
+          <w:sz w:val="24"/>
+          <w:szCs w:val="24"/>
+        </w:rPr>
+        <w:br/>
+      </w:r>
+      <w:r>
+        <w:rPr>
+          <w:rFonts w:ascii="Consolas" w:eastAsia="宋体" w:hAnsi="Consolas" w:cs="Consolas"/>
+          <w:color w:val="000000"/>
+          <w:kern w:val="0"/>
+          <w:sz w:val="24"/>
+          <w:szCs w:val="24"/>
+        </w:rPr>
+        <w:br/>
+        <w:t xml:space="preserve">    </w:t>
+      </w:r>
+      <w:r>
+        <w:rPr>
+          <w:rFonts w:ascii="Consolas" w:eastAsia="宋体" w:hAnsi="Consolas" w:cs="Consolas"/>
+          <w:color w:val="808000"/>
+          <w:kern w:val="0"/>
+          <w:sz w:val="24"/>
+          <w:szCs w:val="24"/>
+        </w:rPr>
+        <w:t>@Override</w:t>
+      </w:r>
+      <w:r>
+        <w:rPr>
+          <w:rFonts w:ascii="Consolas" w:eastAsia="宋体" w:hAnsi="Consolas" w:cs="Consolas"/>
+          <w:color w:val="808000"/>
+          <w:kern w:val="0"/>
+          <w:sz w:val="24"/>
+          <w:szCs w:val="24"/>
+        </w:rPr>
+        <w:br/>
+        <w:t xml:space="preserve">    </w:t>
+      </w:r>
+      <w:r>
+        <w:rPr>
+          <w:rFonts w:ascii="Consolas" w:eastAsia="宋体" w:hAnsi="Consolas" w:cs="Consolas"/>
+          <w:b/>
+          <w:bCs/>
+          <w:color w:val="000080"/>
+          <w:kern w:val="0"/>
+          <w:sz w:val="24"/>
+          <w:szCs w:val="24"/>
+        </w:rPr>
+        <w:t xml:space="preserve">public void </w:t>
+      </w:r>
+      <w:r>
+        <w:rPr>
+          <w:rFonts w:ascii="Consolas" w:eastAsia="宋体" w:hAnsi="Consolas" w:cs="Consolas"/>
+          <w:color w:val="000000"/>
+          <w:kern w:val="0"/>
+          <w:sz w:val="24"/>
+          <w:szCs w:val="24"/>
+        </w:rPr>
+        <w:t>run() {</w:t>
+      </w:r>
+      <w:r>
+        <w:rPr>
+          <w:rFonts w:ascii="Consolas" w:eastAsia="宋体" w:hAnsi="Consolas" w:cs="Consolas"/>
+          <w:color w:val="000000"/>
+          <w:kern w:val="0"/>
+          <w:sz w:val="24"/>
+          <w:szCs w:val="24"/>
+        </w:rPr>
+        <w:br/>
+        <w:t xml:space="preserve">        Intent </w:t>
+      </w:r>
+      <w:proofErr w:type="spellStart"/>
+      <w:r>
+        <w:rPr>
+          <w:rFonts w:ascii="Consolas" w:eastAsia="宋体" w:hAnsi="Consolas" w:cs="Consolas"/>
+          <w:color w:val="000000"/>
+          <w:kern w:val="0"/>
+          <w:sz w:val="24"/>
+          <w:szCs w:val="24"/>
+        </w:rPr>
+        <w:t>intent</w:t>
+      </w:r>
+      <w:proofErr w:type="spellEnd"/>
+      <w:r>
+        <w:rPr>
+          <w:rFonts w:ascii="Consolas" w:eastAsia="宋体" w:hAnsi="Consolas" w:cs="Consolas"/>
+          <w:color w:val="000000"/>
+          <w:kern w:val="0"/>
+          <w:sz w:val="24"/>
+          <w:szCs w:val="24"/>
+        </w:rPr>
+        <w:t xml:space="preserve"> = </w:t>
+      </w:r>
+      <w:r>
+        <w:rPr>
+          <w:rFonts w:ascii="Consolas" w:eastAsia="宋体" w:hAnsi="Consolas" w:cs="Consolas"/>
+          <w:b/>
+          <w:bCs/>
+          <w:color w:val="000080"/>
+          <w:kern w:val="0"/>
+          <w:sz w:val="24"/>
+          <w:szCs w:val="24"/>
+        </w:rPr>
+        <w:t xml:space="preserve">new </w:t>
+      </w:r>
+      <w:r>
+        <w:rPr>
+          <w:rFonts w:ascii="Consolas" w:eastAsia="宋体" w:hAnsi="Consolas" w:cs="Consolas"/>
+          <w:color w:val="000000"/>
+          <w:kern w:val="0"/>
+          <w:sz w:val="24"/>
+          <w:szCs w:val="24"/>
+        </w:rPr>
+        <w:t>Intent(</w:t>
+      </w:r>
+      <w:proofErr w:type="spellStart"/>
+      <w:r>
+        <w:rPr>
+          <w:rFonts w:ascii="Consolas" w:eastAsia="宋体" w:hAnsi="Consolas" w:cs="Consolas"/>
+          <w:color w:val="000000"/>
+          <w:kern w:val="0"/>
+          <w:sz w:val="24"/>
+          <w:szCs w:val="24"/>
+        </w:rPr>
+        <w:t>MainActivity.</w:t>
+      </w:r>
+      <w:r>
+        <w:rPr>
+          <w:rFonts w:ascii="Consolas" w:eastAsia="宋体" w:hAnsi="Consolas" w:cs="Consolas"/>
+          <w:b/>
+          <w:bCs/>
+          <w:color w:val="000080"/>
+          <w:kern w:val="0"/>
+          <w:sz w:val="24"/>
+          <w:szCs w:val="24"/>
+        </w:rPr>
+        <w:t>this</w:t>
+      </w:r>
+      <w:proofErr w:type="spellEnd"/>
+      <w:r>
+        <w:rPr>
+          <w:rFonts w:ascii="Consolas" w:eastAsia="宋体" w:hAnsi="Consolas" w:cs="Consolas"/>
+          <w:color w:val="000000"/>
+          <w:kern w:val="0"/>
+          <w:sz w:val="24"/>
+          <w:szCs w:val="24"/>
+        </w:rPr>
+        <w:t xml:space="preserve">, </w:t>
+      </w:r>
+      <w:proofErr w:type="spellStart"/>
+      <w:r>
+        <w:rPr>
+          <w:rFonts w:ascii="Consolas" w:eastAsia="宋体" w:hAnsi="Consolas" w:cs="Consolas"/>
+          <w:color w:val="000000"/>
+          <w:kern w:val="0"/>
+          <w:sz w:val="24"/>
+          <w:szCs w:val="24"/>
+        </w:rPr>
+        <w:t>SecondActivity</w:t>
+      </w:r>
+      <w:proofErr w:type="spellEnd"/>
+      <w:r>
+        <w:rPr>
+          <w:rFonts w:ascii="Consolas" w:eastAsia="宋体" w:hAnsi="Consolas" w:cs="Consolas"/>
+          <w:color w:val="000000"/>
+          <w:kern w:val="0"/>
+          <w:sz w:val="24"/>
+          <w:szCs w:val="24"/>
+        </w:rPr>
+        <w:t>_.</w:t>
+      </w:r>
+      <w:r>
+        <w:rPr>
+          <w:rFonts w:ascii="Consolas" w:eastAsia="宋体" w:hAnsi="Consolas" w:cs="Consolas"/>
+          <w:b/>
+          <w:bCs/>
+          <w:color w:val="000080"/>
+          <w:kern w:val="0"/>
+          <w:sz w:val="24"/>
+          <w:szCs w:val="24"/>
+        </w:rPr>
+        <w:t>class</w:t>
+      </w:r>
+      <w:r>
+        <w:rPr>
+          <w:rFonts w:ascii="Consolas" w:eastAsia="宋体" w:hAnsi="Consolas" w:cs="Consolas"/>
+          <w:color w:val="000000"/>
+          <w:kern w:val="0"/>
+          <w:sz w:val="24"/>
+          <w:szCs w:val="24"/>
+        </w:rPr>
+        <w:t>);</w:t>
+      </w:r>
+      <w:r>
+        <w:rPr>
+          <w:rFonts w:ascii="Consolas" w:eastAsia="宋体" w:hAnsi="Consolas" w:cs="Consolas"/>
+          <w:color w:val="000000"/>
+          <w:kern w:val="0"/>
+          <w:sz w:val="24"/>
+          <w:szCs w:val="24"/>
+        </w:rPr>
+        <w:br/>
+        <w:t xml:space="preserve">        </w:t>
+      </w:r>
+      <w:proofErr w:type="spellStart"/>
+      <w:r>
+        <w:rPr>
+          <w:rFonts w:ascii="Consolas" w:eastAsia="宋体" w:hAnsi="Consolas" w:cs="Consolas"/>
+          <w:color w:val="000000"/>
+          <w:kern w:val="0"/>
+          <w:sz w:val="24"/>
+          <w:szCs w:val="24"/>
+        </w:rPr>
+        <w:t>startActivity</w:t>
+      </w:r>
+      <w:proofErr w:type="spellEnd"/>
+      <w:r>
+        <w:rPr>
+          <w:rFonts w:ascii="Consolas" w:eastAsia="宋体" w:hAnsi="Consolas" w:cs="Consolas"/>
+          <w:color w:val="000000"/>
+          <w:kern w:val="0"/>
+          <w:sz w:val="24"/>
+          <w:szCs w:val="24"/>
+        </w:rPr>
+        <w:t>(intent);</w:t>
+      </w:r>
+      <w:r>
+        <w:rPr>
+          <w:rFonts w:ascii="Consolas" w:eastAsia="宋体" w:hAnsi="Consolas" w:cs="Consolas"/>
+          <w:color w:val="000000"/>
+          <w:kern w:val="0"/>
+          <w:sz w:val="24"/>
+          <w:szCs w:val="24"/>
+        </w:rPr>
+        <w:br/>
+        <w:t xml:space="preserve">        </w:t>
+      </w:r>
+      <w:proofErr w:type="spellStart"/>
+      <w:r>
+        <w:rPr>
+          <w:rFonts w:ascii="Consolas" w:eastAsia="宋体" w:hAnsi="Consolas" w:cs="Consolas"/>
+          <w:color w:val="000000"/>
+          <w:kern w:val="0"/>
+          <w:sz w:val="24"/>
+          <w:szCs w:val="24"/>
+        </w:rPr>
+        <w:t>MainActivity.</w:t>
+      </w:r>
+      <w:r>
+        <w:rPr>
+          <w:rFonts w:ascii="Consolas" w:eastAsia="宋体" w:hAnsi="Consolas" w:cs="Consolas"/>
+          <w:b/>
+          <w:bCs/>
+          <w:color w:val="000080"/>
+          <w:kern w:val="0"/>
+          <w:sz w:val="24"/>
+          <w:szCs w:val="24"/>
+        </w:rPr>
+        <w:t>this</w:t>
+      </w:r>
+      <w:r>
+        <w:rPr>
+          <w:rFonts w:ascii="Consolas" w:eastAsia="宋体" w:hAnsi="Consolas" w:cs="Consolas"/>
+          <w:color w:val="000000"/>
+          <w:kern w:val="0"/>
+          <w:sz w:val="24"/>
+          <w:szCs w:val="24"/>
+        </w:rPr>
+        <w:t>.finish</w:t>
+      </w:r>
+      <w:proofErr w:type="spellEnd"/>
+      <w:r>
+        <w:rPr>
+          <w:rFonts w:ascii="Consolas" w:eastAsia="宋体" w:hAnsi="Consolas" w:cs="Consolas"/>
+          <w:color w:val="000000"/>
+          <w:kern w:val="0"/>
+          <w:sz w:val="24"/>
+          <w:szCs w:val="24"/>
+        </w:rPr>
+        <w:t>();</w:t>
+      </w:r>
+      <w:r>
+        <w:rPr>
+          <w:rFonts w:ascii="Consolas" w:eastAsia="宋体" w:hAnsi="Consolas" w:cs="Consolas"/>
+          <w:color w:val="000000"/>
+          <w:kern w:val="0"/>
+          <w:sz w:val="24"/>
+          <w:szCs w:val="24"/>
+        </w:rPr>
+        <w:br/>
+        <w:t xml:space="preserve">    }</w:t>
+      </w:r>
+      <w:r>
+        <w:rPr>
+          <w:rFonts w:ascii="Consolas" w:eastAsia="宋体" w:hAnsi="Consolas" w:cs="Consolas"/>
+          <w:color w:val="000000"/>
+          <w:kern w:val="0"/>
+          <w:sz w:val="24"/>
+          <w:szCs w:val="24"/>
+        </w:rPr>
+        <w:br/>
+        <w:t xml:space="preserve">}, </w:t>
+      </w:r>
+      <w:r>
+        <w:rPr>
+          <w:rFonts w:ascii="Consolas" w:eastAsia="宋体" w:hAnsi="Consolas" w:cs="Consolas"/>
+          <w:color w:val="0000FF"/>
+          <w:kern w:val="0"/>
+          <w:sz w:val="24"/>
+          <w:szCs w:val="24"/>
+        </w:rPr>
+        <w:t>2500</w:t>
+      </w:r>
+      <w:r>
+        <w:rPr>
+          <w:rFonts w:ascii="Consolas" w:eastAsia="宋体" w:hAnsi="Consolas" w:cs="Consolas"/>
+          <w:color w:val="000000"/>
+          <w:kern w:val="0"/>
+          <w:sz w:val="24"/>
+          <w:szCs w:val="24"/>
+        </w:rPr>
+        <w:t>);</w:t>
+      </w:r>
+    </w:p>
+    <w:p>
+      <w:pPr>
+        <w:rPr>
+          <w:rFonts w:hint="eastAsia"/>
+          <w:color w:val="FF0000"/>
+        </w:rPr>
+      </w:pPr>
     </w:p>
     <w:sectPr>
       <w:pgSz w:w="11906" w:h="16838"/>
@@ -1045,6 +1748,57 @@
     <w:semiHidden/>
     <w:unhideWhenUsed/>
   </w:style>
+  <w:style w:type="paragraph" w:styleId="HTML">
+    <w:name w:val="HTML Preformatted"/>
+    <w:basedOn w:val="a"/>
+    <w:link w:val="HTMLChar"/>
+    <w:uiPriority w:val="99"/>
+    <w:semiHidden/>
+    <w:unhideWhenUsed/>
+    <w:rsid w:val="005A1E87"/>
+    <w:pPr>
+      <w:widowControl/>
+      <w:tabs>
+        <w:tab w:val="left" w:pos="916"/>
+        <w:tab w:val="left" w:pos="1832"/>
+        <w:tab w:val="left" w:pos="2748"/>
+        <w:tab w:val="left" w:pos="3664"/>
+        <w:tab w:val="left" w:pos="4580"/>
+        <w:tab w:val="left" w:pos="5496"/>
+        <w:tab w:val="left" w:pos="6412"/>
+        <w:tab w:val="left" w:pos="7328"/>
+        <w:tab w:val="left" w:pos="8244"/>
+        <w:tab w:val="left" w:pos="9160"/>
+        <w:tab w:val="left" w:pos="10076"/>
+        <w:tab w:val="left" w:pos="10992"/>
+        <w:tab w:val="left" w:pos="11908"/>
+        <w:tab w:val="left" w:pos="12824"/>
+        <w:tab w:val="left" w:pos="13740"/>
+        <w:tab w:val="left" w:pos="14656"/>
+      </w:tabs>
+      <w:jc w:val="left"/>
+    </w:pPr>
+    <w:rPr>
+      <w:rFonts w:ascii="宋体" w:eastAsia="宋体" w:hAnsi="宋体" w:cs="宋体"/>
+      <w:kern w:val="0"/>
+      <w:sz w:val="24"/>
+      <w:szCs w:val="24"/>
+    </w:rPr>
+  </w:style>
+  <w:style w:type="character" w:customStyle="1" w:styleId="HTMLChar">
+    <w:name w:val="HTML 预设格式 Char"/>
+    <w:basedOn w:val="a0"/>
+    <w:link w:val="HTML"/>
+    <w:uiPriority w:val="99"/>
+    <w:semiHidden/>
+    <w:rsid w:val="005A1E87"/>
+    <w:rPr>
+      <w:rFonts w:ascii="宋体" w:eastAsia="宋体" w:hAnsi="宋体" w:cs="宋体"/>
+      <w:kern w:val="0"/>
+      <w:sz w:val="24"/>
+      <w:szCs w:val="24"/>
+    </w:rPr>
+  </w:style>
 </w:styles>
 </file>
 

</xml_diff>

<commit_message>
note & sql for test
</commit_message>
<xml_diff>
--- a/DOC/note.docx
+++ b/DOC/note.docx
@@ -12,7 +12,21 @@
         <w:rPr>
           <w:color w:val="000000"/>
         </w:rPr>
-        <w:t xml:space="preserve">@PathVariable </w:t>
+        <w:t>@</w:t>
+      </w:r>
+      <w:proofErr w:type="spellStart"/>
+      <w:r>
+        <w:rPr>
+          <w:color w:val="000000"/>
+        </w:rPr>
+        <w:t>PathVariable</w:t>
+      </w:r>
+      <w:proofErr w:type="spellEnd"/>
+      <w:r>
+        <w:rPr>
+          <w:color w:val="000000"/>
+        </w:rPr>
+        <w:t xml:space="preserve"> </w:t>
       </w:r>
       <w:r>
         <w:rPr>
@@ -75,12 +89,14 @@
           <w:color w:val="000000"/>
         </w:rPr>
       </w:pPr>
+      <w:proofErr w:type="spellStart"/>
       <w:r>
         <w:rPr>
           <w:color w:val="000000"/>
         </w:rPr>
         <w:t>SpringMVC</w:t>
       </w:r>
+      <w:proofErr w:type="spellEnd"/>
       <w:r>
         <w:rPr>
           <w:color w:val="000000"/>
@@ -120,12 +136,14 @@
         </w:rPr>
         <w:t>@</w:t>
       </w:r>
+      <w:proofErr w:type="spellStart"/>
       <w:r>
         <w:rPr>
           <w:color w:val="000000"/>
         </w:rPr>
         <w:t>RequestMapping</w:t>
       </w:r>
+      <w:proofErr w:type="spellEnd"/>
     </w:p>
     <w:p>
       <w:pPr>
@@ -159,12 +177,14 @@
         </w:rPr>
         <w:t>@</w:t>
       </w:r>
+      <w:proofErr w:type="spellStart"/>
       <w:r>
         <w:rPr>
           <w:color w:val="000000"/>
         </w:rPr>
         <w:t>Restcontroller</w:t>
       </w:r>
+      <w:proofErr w:type="spellEnd"/>
       <w:r>
         <w:rPr>
           <w:rFonts w:hint="eastAsia"/>
@@ -222,25 +242,56 @@
     </w:p>
     <w:p>
       <w:r>
-        <w:t>&lt;bean id="transactionManager"</w:t>
-      </w:r>
-    </w:p>
-    <w:p>
-      <w:r>
-        <w:tab/>
-      </w:r>
-      <w:r>
-        <w:tab/>
-        <w:t>class="org.springframework.orm.hibernate4.HibernateTransactionManager"&gt;</w:t>
-      </w:r>
-    </w:p>
-    <w:p>
-      <w:r>
-        <w:tab/>
-      </w:r>
-      <w:r>
-        <w:tab/>
-        <w:t>&lt;property name="sessionFactory" ref="sessionFactory" /&gt;</w:t>
+        <w:t>&lt;bean id="</w:t>
+      </w:r>
+      <w:proofErr w:type="spellStart"/>
+      <w:r>
+        <w:t>transactionManager</w:t>
+      </w:r>
+      <w:proofErr w:type="spellEnd"/>
+      <w:r>
+        <w:t>"</w:t>
+      </w:r>
+    </w:p>
+    <w:p>
+      <w:r>
+        <w:tab/>
+      </w:r>
+      <w:r>
+        <w:tab/>
+      </w:r>
+      <w:proofErr w:type="gramStart"/>
+      <w:r>
+        <w:t>class</w:t>
+      </w:r>
+      <w:proofErr w:type="gramEnd"/>
+      <w:r>
+        <w:t>="org.springframework.orm.hibernate4.HibernateTransactionManager"&gt;</w:t>
+      </w:r>
+    </w:p>
+    <w:p>
+      <w:r>
+        <w:tab/>
+      </w:r>
+      <w:r>
+        <w:tab/>
+        <w:t>&lt;property name="</w:t>
+      </w:r>
+      <w:proofErr w:type="spellStart"/>
+      <w:r>
+        <w:t>sessionFactory</w:t>
+      </w:r>
+      <w:proofErr w:type="spellEnd"/>
+      <w:r>
+        <w:t>" ref="</w:t>
+      </w:r>
+      <w:proofErr w:type="spellStart"/>
+      <w:r>
+        <w:t>sessionFactory</w:t>
+      </w:r>
+      <w:proofErr w:type="spellEnd"/>
+      <w:r>
+        <w:t>" /&gt;</w:t>
       </w:r>
     </w:p>
     <w:p>
@@ -252,34 +303,90 @@
     <w:p>
       <w:r>
         <w:tab/>
-        <w:t>&lt;tx:annotation-driven transaction-manager="transactionManager" /&gt;</w:t>
-      </w:r>
-    </w:p>
-    <w:p>
-      <w:r>
-        <w:tab/>
-        <w:t>&lt;bean id="StudentDAO" class="com.restsiqs.DAO.StudentDAO"&gt;</w:t>
-      </w:r>
-    </w:p>
-    <w:p>
-      <w:r>
-        <w:tab/>
-      </w:r>
-      <w:r>
-        <w:tab/>
-        <w:t>&lt;property name="sessionFactory"&gt;</w:t>
-      </w:r>
-    </w:p>
-    <w:p>
-      <w:r>
-        <w:tab/>
-      </w:r>
-      <w:r>
-        <w:tab/>
-      </w:r>
-      <w:r>
-        <w:tab/>
-        <w:t>&lt;ref bean="sessionFactory" /&gt;</w:t>
+        <w:t>&lt;</w:t>
+      </w:r>
+      <w:proofErr w:type="spellStart"/>
+      <w:r>
+        <w:t>tx</w:t>
+      </w:r>
+      <w:proofErr w:type="gramStart"/>
+      <w:r>
+        <w:t>:annotation</w:t>
+      </w:r>
+      <w:proofErr w:type="gramEnd"/>
+      <w:r>
+        <w:t>-driven</w:t>
+      </w:r>
+      <w:proofErr w:type="spellEnd"/>
+      <w:r>
+        <w:t xml:space="preserve"> transaction-manager="</w:t>
+      </w:r>
+      <w:proofErr w:type="spellStart"/>
+      <w:r>
+        <w:t>transactionManager</w:t>
+      </w:r>
+      <w:proofErr w:type="spellEnd"/>
+      <w:r>
+        <w:t>" /&gt;</w:t>
+      </w:r>
+    </w:p>
+    <w:p>
+      <w:r>
+        <w:tab/>
+        <w:t>&lt;bean id="</w:t>
+      </w:r>
+      <w:proofErr w:type="spellStart"/>
+      <w:r>
+        <w:t>StudentDAO</w:t>
+      </w:r>
+      <w:proofErr w:type="spellEnd"/>
+      <w:r>
+        <w:t>" class="</w:t>
+      </w:r>
+      <w:proofErr w:type="spellStart"/>
+      <w:r>
+        <w:t>com.restsiqs.DAO.StudentDAO</w:t>
+      </w:r>
+      <w:proofErr w:type="spellEnd"/>
+      <w:r>
+        <w:t>"&gt;</w:t>
+      </w:r>
+    </w:p>
+    <w:p>
+      <w:r>
+        <w:tab/>
+      </w:r>
+      <w:r>
+        <w:tab/>
+        <w:t>&lt;property name="</w:t>
+      </w:r>
+      <w:proofErr w:type="spellStart"/>
+      <w:r>
+        <w:t>sessionFactory</w:t>
+      </w:r>
+      <w:proofErr w:type="spellEnd"/>
+      <w:r>
+        <w:t>"&gt;</w:t>
+      </w:r>
+    </w:p>
+    <w:p>
+      <w:r>
+        <w:tab/>
+      </w:r>
+      <w:r>
+        <w:tab/>
+      </w:r>
+      <w:r>
+        <w:tab/>
+        <w:t>&lt;ref bean="</w:t>
+      </w:r>
+      <w:proofErr w:type="spellStart"/>
+      <w:r>
+        <w:t>sessionFactory</w:t>
+      </w:r>
+      <w:proofErr w:type="spellEnd"/>
+      <w:r>
+        <w:t>" /&gt;</w:t>
       </w:r>
     </w:p>
     <w:p>
@@ -310,12 +417,14 @@
         </w:rPr>
         <w:t>用来处理</w:t>
       </w:r>
+      <w:proofErr w:type="spellStart"/>
       <w:r>
         <w:rPr>
           <w:color w:val="FF0000"/>
         </w:rPr>
         <w:t>requestMapping</w:t>
       </w:r>
+      <w:proofErr w:type="spellEnd"/>
       <w:r>
         <w:rPr>
           <w:color w:val="FF0000"/>
@@ -331,7 +440,14 @@
     <w:p>
       <w:r>
         <w:tab/>
-        <w:t>class="org.springframework.web.servlet.mvc.annotation.DefaultAnnotationHandlerMapping" /&gt;</w:t>
+      </w:r>
+      <w:proofErr w:type="gramStart"/>
+      <w:r>
+        <w:t>class</w:t>
+      </w:r>
+      <w:proofErr w:type="gramEnd"/>
+      <w:r>
+        <w:t>="org.springframework.web.servlet.mvc.annotation.DefaultAnnotationHandlerMapping" /&gt;</w:t>
       </w:r>
     </w:p>
     <w:p>
@@ -343,28 +459,51 @@
     <w:p>
       <w:r>
         <w:tab/>
-        <w:t>class="org.springframework.web.servlet.mvc.annotation.AnnotationMethodHandlerAdapter"&gt;</w:t>
-      </w:r>
-    </w:p>
-    <w:p>
-      <w:r>
-        <w:tab/>
-      </w:r>
-      <w:r>
-        <w:tab/>
-        <w:t>&lt;property name="messageConverters"&gt;</w:t>
-      </w:r>
-    </w:p>
-    <w:p>
-      <w:r>
-        <w:tab/>
-      </w:r>
-      <w:r>
-        <w:tab/>
-      </w:r>
-      <w:r>
-        <w:tab/>
-        <w:t>&lt;list&gt;</w:t>
+      </w:r>
+      <w:proofErr w:type="gramStart"/>
+      <w:r>
+        <w:t>class</w:t>
+      </w:r>
+      <w:proofErr w:type="gramEnd"/>
+      <w:r>
+        <w:t>="org.springframework.web.servlet.mvc.annotation.AnnotationMethodHandlerAdapter"&gt;</w:t>
+      </w:r>
+    </w:p>
+    <w:p>
+      <w:r>
+        <w:tab/>
+      </w:r>
+      <w:r>
+        <w:tab/>
+        <w:t>&lt;property name="</w:t>
+      </w:r>
+      <w:proofErr w:type="spellStart"/>
+      <w:r>
+        <w:t>messageConverters</w:t>
+      </w:r>
+      <w:proofErr w:type="spellEnd"/>
+      <w:r>
+        <w:t>"&gt;</w:t>
+      </w:r>
+    </w:p>
+    <w:p>
+      <w:r>
+        <w:tab/>
+      </w:r>
+      <w:r>
+        <w:tab/>
+      </w:r>
+      <w:r>
+        <w:tab/>
+        <w:t>&lt;</w:t>
+      </w:r>
+      <w:proofErr w:type="gramStart"/>
+      <w:r>
+        <w:t>list</w:t>
+      </w:r>
+      <w:proofErr w:type="gramEnd"/>
+      <w:r>
+        <w:t>&gt;</w:t>
       </w:r>
     </w:p>
     <w:p>
@@ -394,70 +533,109 @@
       </w:r>
       <w:r>
         <w:tab/>
-        <w:t>class="org.springframework.http.converter.StringHttpMessageConverter"&gt;</w:t>
-      </w:r>
-    </w:p>
-    <w:p>
-      <w:r>
-        <w:tab/>
-      </w:r>
-      <w:r>
-        <w:tab/>
-      </w:r>
-      <w:r>
-        <w:tab/>
-      </w:r>
-      <w:r>
-        <w:tab/>
-      </w:r>
-      <w:r>
-        <w:tab/>
-        <w:t>&lt;property name="supportedMediaTypes"&gt;</w:t>
-      </w:r>
-    </w:p>
-    <w:p>
-      <w:r>
-        <w:tab/>
-      </w:r>
-      <w:r>
-        <w:tab/>
-      </w:r>
-      <w:r>
-        <w:tab/>
-      </w:r>
-      <w:r>
-        <w:tab/>
-      </w:r>
-      <w:r>
-        <w:tab/>
-      </w:r>
-      <w:r>
-        <w:tab/>
-        <w:t>&lt;list&gt;</w:t>
-      </w:r>
-    </w:p>
-    <w:p>
-      <w:r>
-        <w:tab/>
-      </w:r>
-      <w:r>
-        <w:tab/>
-      </w:r>
-      <w:r>
-        <w:tab/>
-      </w:r>
-      <w:r>
-        <w:tab/>
-      </w:r>
-      <w:r>
-        <w:tab/>
-      </w:r>
-      <w:r>
-        <w:tab/>
-      </w:r>
-      <w:r>
-        <w:tab/>
-        <w:t>&lt;value&gt;text/plain;charset=UTF-8&lt;/value&gt;</w:t>
+      </w:r>
+      <w:proofErr w:type="gramStart"/>
+      <w:r>
+        <w:t>class</w:t>
+      </w:r>
+      <w:proofErr w:type="gramEnd"/>
+      <w:r>
+        <w:t>="org.springframework.http.converter.StringHttpMessageConverter"&gt;</w:t>
+      </w:r>
+    </w:p>
+    <w:p>
+      <w:r>
+        <w:tab/>
+      </w:r>
+      <w:r>
+        <w:tab/>
+      </w:r>
+      <w:r>
+        <w:tab/>
+      </w:r>
+      <w:r>
+        <w:tab/>
+      </w:r>
+      <w:r>
+        <w:tab/>
+        <w:t>&lt;property name="</w:t>
+      </w:r>
+      <w:proofErr w:type="spellStart"/>
+      <w:r>
+        <w:t>supportedMediaTypes</w:t>
+      </w:r>
+      <w:proofErr w:type="spellEnd"/>
+      <w:r>
+        <w:t>"&gt;</w:t>
+      </w:r>
+    </w:p>
+    <w:p>
+      <w:r>
+        <w:tab/>
+      </w:r>
+      <w:r>
+        <w:tab/>
+      </w:r>
+      <w:r>
+        <w:tab/>
+      </w:r>
+      <w:r>
+        <w:tab/>
+      </w:r>
+      <w:r>
+        <w:tab/>
+      </w:r>
+      <w:r>
+        <w:tab/>
+        <w:t>&lt;</w:t>
+      </w:r>
+      <w:proofErr w:type="gramStart"/>
+      <w:r>
+        <w:t>list</w:t>
+      </w:r>
+      <w:proofErr w:type="gramEnd"/>
+      <w:r>
+        <w:t>&gt;</w:t>
+      </w:r>
+    </w:p>
+    <w:p>
+      <w:r>
+        <w:tab/>
+      </w:r>
+      <w:r>
+        <w:tab/>
+      </w:r>
+      <w:r>
+        <w:tab/>
+      </w:r>
+      <w:r>
+        <w:tab/>
+      </w:r>
+      <w:r>
+        <w:tab/>
+      </w:r>
+      <w:r>
+        <w:tab/>
+      </w:r>
+      <w:r>
+        <w:tab/>
+        <w:t>&lt;</w:t>
+      </w:r>
+      <w:proofErr w:type="gramStart"/>
+      <w:r>
+        <w:t>value&gt;</w:t>
+      </w:r>
+      <w:proofErr w:type="gramEnd"/>
+      <w:r>
+        <w:t>text/</w:t>
+      </w:r>
+      <w:proofErr w:type="spellStart"/>
+      <w:r>
+        <w:t>plain;charset</w:t>
+      </w:r>
+      <w:proofErr w:type="spellEnd"/>
+      <w:r>
+        <w:t>=UTF-8&lt;/value&gt;</w:t>
       </w:r>
     </w:p>
     <w:p>
@@ -552,7 +730,14 @@
         <w:rPr>
           <w:color w:val="FF0000"/>
         </w:rPr>
-        <w:t>自动扫描各种</w:t>
+        <w:t>自动扫描</w:t>
+      </w:r>
+      <w:proofErr w:type="gramStart"/>
+      <w:r>
+        <w:rPr>
+          <w:color w:val="FF0000"/>
+        </w:rPr>
+        <w:t>各种</w:t>
       </w:r>
       <w:r>
         <w:rPr>
@@ -561,6 +746,7 @@
         </w:rPr>
         <w:t>@</w:t>
       </w:r>
+      <w:proofErr w:type="gramEnd"/>
       <w:r>
         <w:rPr>
           <w:color w:val="FF0000"/>
@@ -590,12 +776,52 @@
     </w:p>
     <w:p>
       <w:r>
-        <w:t>&lt;context:annotation-config /&gt;</w:t>
-      </w:r>
-    </w:p>
-    <w:p>
-      <w:r>
-        <w:t>&lt;context:component-scan base-package="com.restsiqs.*" /&gt;</w:t>
+        <w:t>&lt;</w:t>
+      </w:r>
+      <w:proofErr w:type="spellStart"/>
+      <w:r>
+        <w:t>context</w:t>
+      </w:r>
+      <w:proofErr w:type="gramStart"/>
+      <w:r>
+        <w:t>:annotation</w:t>
+      </w:r>
+      <w:proofErr w:type="gramEnd"/>
+      <w:r>
+        <w:t>-config</w:t>
+      </w:r>
+      <w:proofErr w:type="spellEnd"/>
+      <w:r>
+        <w:t xml:space="preserve"> /&gt;</w:t>
+      </w:r>
+    </w:p>
+    <w:p>
+      <w:r>
+        <w:t>&lt;</w:t>
+      </w:r>
+      <w:proofErr w:type="spellStart"/>
+      <w:r>
+        <w:t>context</w:t>
+      </w:r>
+      <w:proofErr w:type="gramStart"/>
+      <w:r>
+        <w:t>:component</w:t>
+      </w:r>
+      <w:proofErr w:type="gramEnd"/>
+      <w:r>
+        <w:t>-scan</w:t>
+      </w:r>
+      <w:proofErr w:type="spellEnd"/>
+      <w:r>
+        <w:t xml:space="preserve"> base-package="</w:t>
+      </w:r>
+      <w:proofErr w:type="spellStart"/>
+      <w:r>
+        <w:t>com.restsiqs</w:t>
+      </w:r>
+      <w:proofErr w:type="spellEnd"/>
+      <w:r>
+        <w:t>.*" /&gt;</w:t>
       </w:r>
     </w:p>
     <w:p/>
@@ -624,12 +850,14 @@
         </w:rPr>
         <w:t>只要在</w:t>
       </w:r>
+      <w:proofErr w:type="spellStart"/>
       <w:r>
         <w:rPr>
           <w:color w:val="FF0000"/>
         </w:rPr>
         <w:t>oncreate</w:t>
       </w:r>
+      <w:proofErr w:type="spellEnd"/>
       <w:r>
         <w:rPr>
           <w:color w:val="FF0000"/>
@@ -668,6 +896,7 @@
           <w:szCs w:val="24"/>
         </w:rPr>
       </w:pPr>
+      <w:proofErr w:type="gramStart"/>
       <w:r>
         <w:rPr>
           <w:rFonts w:ascii="Consolas" w:eastAsia="宋体" w:hAnsi="Consolas" w:cs="Consolas"/>
@@ -679,18 +908,9 @@
           <w:szCs w:val="24"/>
         </w:rPr>
         <w:lastRenderedPageBreak/>
-        <w:t xml:space="preserve">new </w:t>
-      </w:r>
-      <w:r>
-        <w:rPr>
-          <w:rFonts w:ascii="Consolas" w:eastAsia="宋体" w:hAnsi="Consolas" w:cs="Consolas"/>
-          <w:color w:val="000000"/>
-          <w:kern w:val="0"/>
-          <w:sz w:val="24"/>
-          <w:szCs w:val="24"/>
-        </w:rPr>
-        <w:t>Handler().postDelayed(</w:t>
-      </w:r>
+        <w:t>new</w:t>
+      </w:r>
+      <w:proofErr w:type="gramEnd"/>
       <w:r>
         <w:rPr>
           <w:rFonts w:ascii="Consolas" w:eastAsia="宋体" w:hAnsi="Consolas" w:cs="Consolas"/>
@@ -701,59 +921,39 @@
           <w:sz w:val="24"/>
           <w:szCs w:val="24"/>
         </w:rPr>
-        <w:t xml:space="preserve">new </w:t>
-      </w:r>
-      <w:r>
-        <w:rPr>
-          <w:rFonts w:ascii="Consolas" w:eastAsia="宋体" w:hAnsi="Consolas" w:cs="Consolas"/>
-          <w:color w:val="000000"/>
-          <w:kern w:val="0"/>
-          <w:sz w:val="24"/>
-          <w:szCs w:val="24"/>
-        </w:rPr>
-        <w:t>Runnable() {</w:t>
-      </w:r>
-      <w:r>
-        <w:rPr>
-          <w:rFonts w:ascii="Consolas" w:eastAsia="宋体" w:hAnsi="Consolas" w:cs="Consolas"/>
-          <w:color w:val="000000"/>
-          <w:kern w:val="0"/>
-          <w:sz w:val="24"/>
-          <w:szCs w:val="24"/>
-        </w:rPr>
-        <w:br/>
-      </w:r>
-      <w:r>
-        <w:rPr>
-          <w:rFonts w:ascii="Consolas" w:eastAsia="宋体" w:hAnsi="Consolas" w:cs="Consolas"/>
-          <w:color w:val="000000"/>
-          <w:kern w:val="0"/>
-          <w:sz w:val="24"/>
-          <w:szCs w:val="24"/>
-        </w:rPr>
-        <w:br/>
-        <w:t xml:space="preserve">    </w:t>
-      </w:r>
-      <w:r>
-        <w:rPr>
-          <w:rFonts w:ascii="Consolas" w:eastAsia="宋体" w:hAnsi="Consolas" w:cs="Consolas"/>
-          <w:color w:val="808000"/>
-          <w:kern w:val="0"/>
-          <w:sz w:val="24"/>
-          <w:szCs w:val="24"/>
-        </w:rPr>
-        <w:t>@Override</w:t>
-      </w:r>
-      <w:r>
-        <w:rPr>
-          <w:rFonts w:ascii="Consolas" w:eastAsia="宋体" w:hAnsi="Consolas" w:cs="Consolas"/>
-          <w:color w:val="808000"/>
-          <w:kern w:val="0"/>
-          <w:sz w:val="24"/>
-          <w:szCs w:val="24"/>
-        </w:rPr>
-        <w:br/>
-        <w:t xml:space="preserve">    </w:t>
+        <w:t xml:space="preserve"> </w:t>
+      </w:r>
+      <w:r>
+        <w:rPr>
+          <w:rFonts w:ascii="Consolas" w:eastAsia="宋体" w:hAnsi="Consolas" w:cs="Consolas"/>
+          <w:color w:val="000000"/>
+          <w:kern w:val="0"/>
+          <w:sz w:val="24"/>
+          <w:szCs w:val="24"/>
+        </w:rPr>
+        <w:t>Handler().</w:t>
+      </w:r>
+      <w:proofErr w:type="spellStart"/>
+      <w:r>
+        <w:rPr>
+          <w:rFonts w:ascii="Consolas" w:eastAsia="宋体" w:hAnsi="Consolas" w:cs="Consolas"/>
+          <w:color w:val="000000"/>
+          <w:kern w:val="0"/>
+          <w:sz w:val="24"/>
+          <w:szCs w:val="24"/>
+        </w:rPr>
+        <w:t>postDelayed</w:t>
+      </w:r>
+      <w:proofErr w:type="spellEnd"/>
+      <w:r>
+        <w:rPr>
+          <w:rFonts w:ascii="Consolas" w:eastAsia="宋体" w:hAnsi="Consolas" w:cs="Consolas"/>
+          <w:color w:val="000000"/>
+          <w:kern w:val="0"/>
+          <w:sz w:val="24"/>
+          <w:szCs w:val="24"/>
+        </w:rPr>
+        <w:t>(</w:t>
       </w:r>
       <w:r>
         <w:rPr>
@@ -765,17 +965,17 @@
           <w:sz w:val="24"/>
           <w:szCs w:val="24"/>
         </w:rPr>
-        <w:t xml:space="preserve">public void </w:t>
-      </w:r>
-      <w:r>
-        <w:rPr>
-          <w:rFonts w:ascii="Consolas" w:eastAsia="宋体" w:hAnsi="Consolas" w:cs="Consolas"/>
-          <w:color w:val="000000"/>
-          <w:kern w:val="0"/>
-          <w:sz w:val="24"/>
-          <w:szCs w:val="24"/>
-        </w:rPr>
-        <w:t>run() {</w:t>
+        <w:t xml:space="preserve">new </w:t>
+      </w:r>
+      <w:r>
+        <w:rPr>
+          <w:rFonts w:ascii="Consolas" w:eastAsia="宋体" w:hAnsi="Consolas" w:cs="Consolas"/>
+          <w:color w:val="000000"/>
+          <w:kern w:val="0"/>
+          <w:sz w:val="24"/>
+          <w:szCs w:val="24"/>
+        </w:rPr>
+        <w:t>Runnable() {</w:t>
       </w:r>
       <w:r>
         <w:rPr>
@@ -786,7 +986,38 @@
           <w:szCs w:val="24"/>
         </w:rPr>
         <w:br/>
-        <w:t xml:space="preserve">        Intent intent = </w:t>
+      </w:r>
+      <w:r>
+        <w:rPr>
+          <w:rFonts w:ascii="Consolas" w:eastAsia="宋体" w:hAnsi="Consolas" w:cs="Consolas"/>
+          <w:color w:val="000000"/>
+          <w:kern w:val="0"/>
+          <w:sz w:val="24"/>
+          <w:szCs w:val="24"/>
+        </w:rPr>
+        <w:br/>
+        <w:t xml:space="preserve">    </w:t>
+      </w:r>
+      <w:r>
+        <w:rPr>
+          <w:rFonts w:ascii="Consolas" w:eastAsia="宋体" w:hAnsi="Consolas" w:cs="Consolas"/>
+          <w:color w:val="808000"/>
+          <w:kern w:val="0"/>
+          <w:sz w:val="24"/>
+          <w:szCs w:val="24"/>
+        </w:rPr>
+        <w:t>@Override</w:t>
+      </w:r>
+      <w:r>
+        <w:rPr>
+          <w:rFonts w:ascii="Consolas" w:eastAsia="宋体" w:hAnsi="Consolas" w:cs="Consolas"/>
+          <w:color w:val="808000"/>
+          <w:kern w:val="0"/>
+          <w:sz w:val="24"/>
+          <w:szCs w:val="24"/>
+        </w:rPr>
+        <w:br/>
+        <w:t xml:space="preserve">    </w:t>
       </w:r>
       <w:r>
         <w:rPr>
@@ -798,17 +1029,50 @@
           <w:sz w:val="24"/>
           <w:szCs w:val="24"/>
         </w:rPr>
-        <w:t xml:space="preserve">new </w:t>
-      </w:r>
-      <w:r>
-        <w:rPr>
-          <w:rFonts w:ascii="Consolas" w:eastAsia="宋体" w:hAnsi="Consolas" w:cs="Consolas"/>
-          <w:color w:val="000000"/>
-          <w:kern w:val="0"/>
-          <w:sz w:val="24"/>
-          <w:szCs w:val="24"/>
-        </w:rPr>
-        <w:t>Intent(MainActivity.</w:t>
+        <w:t xml:space="preserve">public void </w:t>
+      </w:r>
+      <w:r>
+        <w:rPr>
+          <w:rFonts w:ascii="Consolas" w:eastAsia="宋体" w:hAnsi="Consolas" w:cs="Consolas"/>
+          <w:color w:val="000000"/>
+          <w:kern w:val="0"/>
+          <w:sz w:val="24"/>
+          <w:szCs w:val="24"/>
+        </w:rPr>
+        <w:t>run() {</w:t>
+      </w:r>
+      <w:r>
+        <w:rPr>
+          <w:rFonts w:ascii="Consolas" w:eastAsia="宋体" w:hAnsi="Consolas" w:cs="Consolas"/>
+          <w:color w:val="000000"/>
+          <w:kern w:val="0"/>
+          <w:sz w:val="24"/>
+          <w:szCs w:val="24"/>
+        </w:rPr>
+        <w:br/>
+        <w:t xml:space="preserve">        Intent </w:t>
+      </w:r>
+      <w:proofErr w:type="spellStart"/>
+      <w:r>
+        <w:rPr>
+          <w:rFonts w:ascii="Consolas" w:eastAsia="宋体" w:hAnsi="Consolas" w:cs="Consolas"/>
+          <w:color w:val="000000"/>
+          <w:kern w:val="0"/>
+          <w:sz w:val="24"/>
+          <w:szCs w:val="24"/>
+        </w:rPr>
+        <w:t>intent</w:t>
+      </w:r>
+      <w:proofErr w:type="spellEnd"/>
+      <w:r>
+        <w:rPr>
+          <w:rFonts w:ascii="Consolas" w:eastAsia="宋体" w:hAnsi="Consolas" w:cs="Consolas"/>
+          <w:color w:val="000000"/>
+          <w:kern w:val="0"/>
+          <w:sz w:val="24"/>
+          <w:szCs w:val="24"/>
+        </w:rPr>
+        <w:t xml:space="preserve"> = </w:t>
       </w:r>
       <w:r>
         <w:rPr>
@@ -820,17 +1084,28 @@
           <w:sz w:val="24"/>
           <w:szCs w:val="24"/>
         </w:rPr>
-        <w:t>this</w:t>
-      </w:r>
-      <w:r>
-        <w:rPr>
-          <w:rFonts w:ascii="Consolas" w:eastAsia="宋体" w:hAnsi="Consolas" w:cs="Consolas"/>
-          <w:color w:val="000000"/>
-          <w:kern w:val="0"/>
-          <w:sz w:val="24"/>
-          <w:szCs w:val="24"/>
-        </w:rPr>
-        <w:t>, SecondActivity_.</w:t>
+        <w:t xml:space="preserve">new </w:t>
+      </w:r>
+      <w:r>
+        <w:rPr>
+          <w:rFonts w:ascii="Consolas" w:eastAsia="宋体" w:hAnsi="Consolas" w:cs="Consolas"/>
+          <w:color w:val="000000"/>
+          <w:kern w:val="0"/>
+          <w:sz w:val="24"/>
+          <w:szCs w:val="24"/>
+        </w:rPr>
+        <w:t>Intent(</w:t>
+      </w:r>
+      <w:proofErr w:type="spellStart"/>
+      <w:r>
+        <w:rPr>
+          <w:rFonts w:ascii="Consolas" w:eastAsia="宋体" w:hAnsi="Consolas" w:cs="Consolas"/>
+          <w:color w:val="000000"/>
+          <w:kern w:val="0"/>
+          <w:sz w:val="24"/>
+          <w:szCs w:val="24"/>
+        </w:rPr>
+        <w:t>MainActivity.</w:t>
       </w:r>
       <w:r>
         <w:rPr>
@@ -842,39 +1117,40 @@
           <w:sz w:val="24"/>
           <w:szCs w:val="24"/>
         </w:rPr>
-        <w:t>class</w:t>
-      </w:r>
-      <w:r>
-        <w:rPr>
-          <w:rFonts w:ascii="Consolas" w:eastAsia="宋体" w:hAnsi="Consolas" w:cs="Consolas"/>
-          <w:color w:val="000000"/>
-          <w:kern w:val="0"/>
-          <w:sz w:val="24"/>
-          <w:szCs w:val="24"/>
-        </w:rPr>
-        <w:t>);</w:t>
-      </w:r>
-      <w:r>
-        <w:rPr>
-          <w:rFonts w:ascii="Consolas" w:eastAsia="宋体" w:hAnsi="Consolas" w:cs="Consolas"/>
-          <w:color w:val="000000"/>
-          <w:kern w:val="0"/>
-          <w:sz w:val="24"/>
-          <w:szCs w:val="24"/>
-        </w:rPr>
-        <w:br/>
-        <w:t xml:space="preserve">        startActivity(intent);</w:t>
-      </w:r>
-      <w:r>
-        <w:rPr>
-          <w:rFonts w:ascii="Consolas" w:eastAsia="宋体" w:hAnsi="Consolas" w:cs="Consolas"/>
-          <w:color w:val="000000"/>
-          <w:kern w:val="0"/>
-          <w:sz w:val="24"/>
-          <w:szCs w:val="24"/>
-        </w:rPr>
-        <w:br/>
-        <w:t xml:space="preserve">        MainActivity.</w:t>
+        <w:t>this</w:t>
+      </w:r>
+      <w:proofErr w:type="spellEnd"/>
+      <w:r>
+        <w:rPr>
+          <w:rFonts w:ascii="Consolas" w:eastAsia="宋体" w:hAnsi="Consolas" w:cs="Consolas"/>
+          <w:color w:val="000000"/>
+          <w:kern w:val="0"/>
+          <w:sz w:val="24"/>
+          <w:szCs w:val="24"/>
+        </w:rPr>
+        <w:t xml:space="preserve">, </w:t>
+      </w:r>
+      <w:proofErr w:type="spellStart"/>
+      <w:r>
+        <w:rPr>
+          <w:rFonts w:ascii="Consolas" w:eastAsia="宋体" w:hAnsi="Consolas" w:cs="Consolas"/>
+          <w:color w:val="000000"/>
+          <w:kern w:val="0"/>
+          <w:sz w:val="24"/>
+          <w:szCs w:val="24"/>
+        </w:rPr>
+        <w:t>SecondActivity</w:t>
+      </w:r>
+      <w:proofErr w:type="spellEnd"/>
+      <w:r>
+        <w:rPr>
+          <w:rFonts w:ascii="Consolas" w:eastAsia="宋体" w:hAnsi="Consolas" w:cs="Consolas"/>
+          <w:color w:val="000000"/>
+          <w:kern w:val="0"/>
+          <w:sz w:val="24"/>
+          <w:szCs w:val="24"/>
+        </w:rPr>
+        <w:t>_.</w:t>
       </w:r>
       <w:r>
         <w:rPr>
@@ -886,6 +1162,83 @@
           <w:sz w:val="24"/>
           <w:szCs w:val="24"/>
         </w:rPr>
+        <w:t>class</w:t>
+      </w:r>
+      <w:r>
+        <w:rPr>
+          <w:rFonts w:ascii="Consolas" w:eastAsia="宋体" w:hAnsi="Consolas" w:cs="Consolas"/>
+          <w:color w:val="000000"/>
+          <w:kern w:val="0"/>
+          <w:sz w:val="24"/>
+          <w:szCs w:val="24"/>
+        </w:rPr>
+        <w:t>);</w:t>
+      </w:r>
+      <w:r>
+        <w:rPr>
+          <w:rFonts w:ascii="Consolas" w:eastAsia="宋体" w:hAnsi="Consolas" w:cs="Consolas"/>
+          <w:color w:val="000000"/>
+          <w:kern w:val="0"/>
+          <w:sz w:val="24"/>
+          <w:szCs w:val="24"/>
+        </w:rPr>
+        <w:br/>
+        <w:t xml:space="preserve">        </w:t>
+      </w:r>
+      <w:proofErr w:type="spellStart"/>
+      <w:r>
+        <w:rPr>
+          <w:rFonts w:ascii="Consolas" w:eastAsia="宋体" w:hAnsi="Consolas" w:cs="Consolas"/>
+          <w:color w:val="000000"/>
+          <w:kern w:val="0"/>
+          <w:sz w:val="24"/>
+          <w:szCs w:val="24"/>
+        </w:rPr>
+        <w:t>startActivity</w:t>
+      </w:r>
+      <w:proofErr w:type="spellEnd"/>
+      <w:r>
+        <w:rPr>
+          <w:rFonts w:ascii="Consolas" w:eastAsia="宋体" w:hAnsi="Consolas" w:cs="Consolas"/>
+          <w:color w:val="000000"/>
+          <w:kern w:val="0"/>
+          <w:sz w:val="24"/>
+          <w:szCs w:val="24"/>
+        </w:rPr>
+        <w:t>(intent);</w:t>
+      </w:r>
+      <w:r>
+        <w:rPr>
+          <w:rFonts w:ascii="Consolas" w:eastAsia="宋体" w:hAnsi="Consolas" w:cs="Consolas"/>
+          <w:color w:val="000000"/>
+          <w:kern w:val="0"/>
+          <w:sz w:val="24"/>
+          <w:szCs w:val="24"/>
+        </w:rPr>
+        <w:br/>
+        <w:t xml:space="preserve">        </w:t>
+      </w:r>
+      <w:proofErr w:type="spellStart"/>
+      <w:r>
+        <w:rPr>
+          <w:rFonts w:ascii="Consolas" w:eastAsia="宋体" w:hAnsi="Consolas" w:cs="Consolas"/>
+          <w:color w:val="000000"/>
+          <w:kern w:val="0"/>
+          <w:sz w:val="24"/>
+          <w:szCs w:val="24"/>
+        </w:rPr>
+        <w:t>MainActivity.</w:t>
+      </w:r>
+      <w:r>
+        <w:rPr>
+          <w:rFonts w:ascii="Consolas" w:eastAsia="宋体" w:hAnsi="Consolas" w:cs="Consolas"/>
+          <w:b/>
+          <w:bCs/>
+          <w:color w:val="000080"/>
+          <w:kern w:val="0"/>
+          <w:sz w:val="24"/>
+          <w:szCs w:val="24"/>
+        </w:rPr>
         <w:t>this</w:t>
       </w:r>
       <w:r>
@@ -896,7 +1249,18 @@
           <w:sz w:val="24"/>
           <w:szCs w:val="24"/>
         </w:rPr>
-        <w:t>.finish();</w:t>
+        <w:t>.finish</w:t>
+      </w:r>
+      <w:proofErr w:type="spellEnd"/>
+      <w:r>
+        <w:rPr>
+          <w:rFonts w:ascii="Consolas" w:eastAsia="宋体" w:hAnsi="Consolas" w:cs="Consolas"/>
+          <w:color w:val="000000"/>
+          <w:kern w:val="0"/>
+          <w:sz w:val="24"/>
+          <w:szCs w:val="24"/>
+        </w:rPr>
+        <w:t>();</w:t>
       </w:r>
       <w:r>
         <w:rPr>
@@ -990,7 +1354,31 @@
     </w:p>
     <w:p>
       <w:r>
-        <w:t>&lt;uses-permission android:name="android.permission.INTERNET"&gt;&lt;/uses-permission&gt;</w:t>
+        <w:t>&lt;</w:t>
+      </w:r>
+      <w:proofErr w:type="gramStart"/>
+      <w:r>
+        <w:t>uses-permission</w:t>
+      </w:r>
+      <w:proofErr w:type="gramEnd"/>
+      <w:r>
+        <w:t xml:space="preserve"> </w:t>
+      </w:r>
+      <w:proofErr w:type="spellStart"/>
+      <w:r>
+        <w:t>android:name</w:t>
+      </w:r>
+      <w:proofErr w:type="spellEnd"/>
+      <w:r>
+        <w:t>="</w:t>
+      </w:r>
+      <w:proofErr w:type="spellStart"/>
+      <w:r>
+        <w:t>android.permission.INTERNET</w:t>
+      </w:r>
+      <w:proofErr w:type="spellEnd"/>
+      <w:r>
+        <w:t>"&gt;&lt;/uses-permission&gt;</w:t>
       </w:r>
     </w:p>
     <w:p/>
@@ -1007,6 +1395,7 @@
         </w:rPr>
         <w:t>使用线程、</w:t>
       </w:r>
+      <w:proofErr w:type="spellStart"/>
       <w:r>
         <w:rPr>
           <w:rFonts w:hint="eastAsia"/>
@@ -1014,6 +1403,7 @@
         </w:rPr>
         <w:t>httpclient</w:t>
       </w:r>
+      <w:proofErr w:type="spellEnd"/>
       <w:r>
         <w:rPr>
           <w:rFonts w:hint="eastAsia"/>
@@ -1038,7 +1428,23 @@
     </w:p>
     <w:p>
       <w:r>
-        <w:t>Runnable networkTask = new Runnable() {</w:t>
+        <w:t xml:space="preserve">Runnable </w:t>
+      </w:r>
+      <w:proofErr w:type="spellStart"/>
+      <w:r>
+        <w:t>networkTask</w:t>
+      </w:r>
+      <w:proofErr w:type="spellEnd"/>
+      <w:r>
+        <w:t xml:space="preserve"> = new </w:t>
+      </w:r>
+      <w:proofErr w:type="gramStart"/>
+      <w:r>
+        <w:t>Runnable(</w:t>
+      </w:r>
+      <w:proofErr w:type="gramEnd"/>
+      <w:r>
+        <w:t>) {</w:t>
       </w:r>
     </w:p>
     <w:p>
@@ -1048,82 +1454,363 @@
     </w:p>
     <w:p>
       <w:r>
-        <w:t xml:space="preserve">        public void run() {</w:t>
-      </w:r>
-    </w:p>
-    <w:p>
-      <w:r>
-        <w:t xml:space="preserve">            HttpEntity entity = null;</w:t>
-      </w:r>
-    </w:p>
-    <w:p>
-      <w:r>
-        <w:t xml:space="preserve">            try {</w:t>
-      </w:r>
-    </w:p>
-    <w:p>
-      <w:r>
-        <w:t xml:space="preserve">                String account = etAccount.getText().toString();</w:t>
-      </w:r>
-    </w:p>
-    <w:p>
-      <w:r>
-        <w:t xml:space="preserve">                String password = etPassword.getText().toString();</w:t>
-      </w:r>
-    </w:p>
-    <w:p>
-      <w:r>
-        <w:t xml:space="preserve">                String restURL;</w:t>
-      </w:r>
-    </w:p>
-    <w:p>
-      <w:r>
-        <w:t xml:space="preserve">                restURL = processURL+account;</w:t>
-      </w:r>
-    </w:p>
-    <w:p>
-      <w:r>
-        <w:t xml:space="preserve">                HttpClient httpclient = new DefaultHttpClient();</w:t>
-      </w:r>
-    </w:p>
-    <w:p>
-      <w:r>
-        <w:t xml:space="preserve">                HttpGet request = new HttpGet(restURL);</w:t>
-      </w:r>
-    </w:p>
-    <w:p>
-      <w:r>
-        <w:t>//            Log.i("devouty", "test:" + request.getURI());</w:t>
-      </w:r>
-    </w:p>
-    <w:p>
-      <w:r>
-        <w:t xml:space="preserve">                HttpResponse response = httpclient.execute(request);</w:t>
-      </w:r>
-    </w:p>
-    <w:p>
-      <w:r>
-        <w:t>//                Log.i("devouty", "response:" + response.getStatusLine());</w:t>
-      </w:r>
-    </w:p>
-    <w:p>
-      <w:r>
-        <w:t xml:space="preserve">                entity = response.getEntity();</w:t>
-      </w:r>
-    </w:p>
-    <w:p>
-      <w:r>
-        <w:t xml:space="preserve">                String result = EntityUtils.toString(entity);</w:t>
-      </w:r>
-    </w:p>
-    <w:p>
-      <w:r>
-        <w:t xml:space="preserve">                Log.i("devouty", "test:" + response.getStatusLine()+"----------"+restURL);</w:t>
-      </w:r>
-    </w:p>
-    <w:p>
-      <w:r>
-        <w:t xml:space="preserve">                Log.i("devouty", "test:" + result);</w:t>
+        <w:t xml:space="preserve">        </w:t>
+      </w:r>
+      <w:proofErr w:type="gramStart"/>
+      <w:r>
+        <w:t>public</w:t>
+      </w:r>
+      <w:proofErr w:type="gramEnd"/>
+      <w:r>
+        <w:t xml:space="preserve"> void run() {</w:t>
+      </w:r>
+    </w:p>
+    <w:p>
+      <w:r>
+        <w:t xml:space="preserve">            </w:t>
+      </w:r>
+      <w:proofErr w:type="spellStart"/>
+      <w:r>
+        <w:t>HttpEntity</w:t>
+      </w:r>
+      <w:proofErr w:type="spellEnd"/>
+      <w:r>
+        <w:t xml:space="preserve"> entity = null;</w:t>
+      </w:r>
+    </w:p>
+    <w:p>
+      <w:r>
+        <w:t xml:space="preserve">            </w:t>
+      </w:r>
+      <w:proofErr w:type="gramStart"/>
+      <w:r>
+        <w:t>try</w:t>
+      </w:r>
+      <w:proofErr w:type="gramEnd"/>
+      <w:r>
+        <w:t xml:space="preserve"> {</w:t>
+      </w:r>
+    </w:p>
+    <w:p>
+      <w:r>
+        <w:t xml:space="preserve">                String account = </w:t>
+      </w:r>
+      <w:proofErr w:type="spellStart"/>
+      <w:proofErr w:type="gramStart"/>
+      <w:r>
+        <w:t>etAccount.getText</w:t>
+      </w:r>
+      <w:proofErr w:type="spellEnd"/>
+      <w:r>
+        <w:t>(</w:t>
+      </w:r>
+      <w:proofErr w:type="gramEnd"/>
+      <w:r>
+        <w:t>).</w:t>
+      </w:r>
+      <w:proofErr w:type="spellStart"/>
+      <w:r>
+        <w:t>toString</w:t>
+      </w:r>
+      <w:proofErr w:type="spellEnd"/>
+      <w:r>
+        <w:t>();</w:t>
+      </w:r>
+    </w:p>
+    <w:p>
+      <w:r>
+        <w:t xml:space="preserve">                String password = </w:t>
+      </w:r>
+      <w:proofErr w:type="spellStart"/>
+      <w:proofErr w:type="gramStart"/>
+      <w:r>
+        <w:t>etPassword.getText</w:t>
+      </w:r>
+      <w:proofErr w:type="spellEnd"/>
+      <w:r>
+        <w:t>(</w:t>
+      </w:r>
+      <w:proofErr w:type="gramEnd"/>
+      <w:r>
+        <w:t>).</w:t>
+      </w:r>
+      <w:proofErr w:type="spellStart"/>
+      <w:r>
+        <w:t>toString</w:t>
+      </w:r>
+      <w:proofErr w:type="spellEnd"/>
+      <w:r>
+        <w:t>();</w:t>
+      </w:r>
+    </w:p>
+    <w:p>
+      <w:r>
+        <w:t xml:space="preserve">                String </w:t>
+      </w:r>
+      <w:proofErr w:type="spellStart"/>
+      <w:r>
+        <w:t>restURL</w:t>
+      </w:r>
+      <w:proofErr w:type="spellEnd"/>
+      <w:r>
+        <w:t>;</w:t>
+      </w:r>
+    </w:p>
+    <w:p>
+      <w:r>
+        <w:t xml:space="preserve">                </w:t>
+      </w:r>
+      <w:proofErr w:type="spellStart"/>
+      <w:proofErr w:type="gramStart"/>
+      <w:r>
+        <w:t>restURL</w:t>
+      </w:r>
+      <w:proofErr w:type="spellEnd"/>
+      <w:proofErr w:type="gramEnd"/>
+      <w:r>
+        <w:t xml:space="preserve"> = </w:t>
+      </w:r>
+      <w:proofErr w:type="spellStart"/>
+      <w:r>
+        <w:t>processURL+account</w:t>
+      </w:r>
+      <w:proofErr w:type="spellEnd"/>
+      <w:r>
+        <w:t>;</w:t>
+      </w:r>
+    </w:p>
+    <w:p>
+      <w:r>
+        <w:t xml:space="preserve">                </w:t>
+      </w:r>
+      <w:proofErr w:type="spellStart"/>
+      <w:r>
+        <w:t>HttpClient</w:t>
+      </w:r>
+      <w:proofErr w:type="spellEnd"/>
+      <w:r>
+        <w:t xml:space="preserve"> </w:t>
+      </w:r>
+      <w:proofErr w:type="spellStart"/>
+      <w:r>
+        <w:t>httpclient</w:t>
+      </w:r>
+      <w:proofErr w:type="spellEnd"/>
+      <w:r>
+        <w:t xml:space="preserve"> = new </w:t>
+      </w:r>
+      <w:proofErr w:type="spellStart"/>
+      <w:proofErr w:type="gramStart"/>
+      <w:r>
+        <w:t>DefaultHttpClient</w:t>
+      </w:r>
+      <w:proofErr w:type="spellEnd"/>
+      <w:r>
+        <w:t>(</w:t>
+      </w:r>
+      <w:proofErr w:type="gramEnd"/>
+      <w:r>
+        <w:t>);</w:t>
+      </w:r>
+    </w:p>
+    <w:p>
+      <w:r>
+        <w:t xml:space="preserve">                </w:t>
+      </w:r>
+      <w:proofErr w:type="spellStart"/>
+      <w:r>
+        <w:t>HttpGet</w:t>
+      </w:r>
+      <w:proofErr w:type="spellEnd"/>
+      <w:r>
+        <w:t xml:space="preserve"> request = new </w:t>
+      </w:r>
+      <w:proofErr w:type="spellStart"/>
+      <w:proofErr w:type="gramStart"/>
+      <w:r>
+        <w:t>HttpGet</w:t>
+      </w:r>
+      <w:proofErr w:type="spellEnd"/>
+      <w:r>
+        <w:t>(</w:t>
+      </w:r>
+      <w:proofErr w:type="spellStart"/>
+      <w:proofErr w:type="gramEnd"/>
+      <w:r>
+        <w:t>restURL</w:t>
+      </w:r>
+      <w:proofErr w:type="spellEnd"/>
+      <w:r>
+        <w:t>);</w:t>
+      </w:r>
+    </w:p>
+    <w:p>
+      <w:r>
+        <w:t xml:space="preserve">//            </w:t>
+      </w:r>
+      <w:proofErr w:type="spellStart"/>
+      <w:proofErr w:type="gramStart"/>
+      <w:r>
+        <w:t>Log.i</w:t>
+      </w:r>
+      <w:proofErr w:type="spellEnd"/>
+      <w:r>
+        <w:t>(</w:t>
+      </w:r>
+      <w:proofErr w:type="gramEnd"/>
+      <w:r>
+        <w:t xml:space="preserve">"devouty", "test:" + </w:t>
+      </w:r>
+      <w:proofErr w:type="spellStart"/>
+      <w:r>
+        <w:t>request.getURI</w:t>
+      </w:r>
+      <w:proofErr w:type="spellEnd"/>
+      <w:r>
+        <w:t>());</w:t>
+      </w:r>
+    </w:p>
+    <w:p>
+      <w:r>
+        <w:t xml:space="preserve">                </w:t>
+      </w:r>
+      <w:proofErr w:type="spellStart"/>
+      <w:r>
+        <w:t>HttpResponse</w:t>
+      </w:r>
+      <w:proofErr w:type="spellEnd"/>
+      <w:r>
+        <w:t xml:space="preserve"> response = </w:t>
+      </w:r>
+      <w:proofErr w:type="spellStart"/>
+      <w:proofErr w:type="gramStart"/>
+      <w:r>
+        <w:t>httpclient.execute</w:t>
+      </w:r>
+      <w:proofErr w:type="spellEnd"/>
+      <w:r>
+        <w:t>(</w:t>
+      </w:r>
+      <w:proofErr w:type="gramEnd"/>
+      <w:r>
+        <w:t>request);</w:t>
+      </w:r>
+    </w:p>
+    <w:p>
+      <w:r>
+        <w:t xml:space="preserve">//                </w:t>
+      </w:r>
+      <w:proofErr w:type="spellStart"/>
+      <w:proofErr w:type="gramStart"/>
+      <w:r>
+        <w:t>Log.i</w:t>
+      </w:r>
+      <w:proofErr w:type="spellEnd"/>
+      <w:r>
+        <w:t>(</w:t>
+      </w:r>
+      <w:proofErr w:type="gramEnd"/>
+      <w:r>
+        <w:t xml:space="preserve">"devouty", "response:" + </w:t>
+      </w:r>
+      <w:proofErr w:type="spellStart"/>
+      <w:r>
+        <w:t>response.getStatusLine</w:t>
+      </w:r>
+      <w:proofErr w:type="spellEnd"/>
+      <w:r>
+        <w:t>());</w:t>
+      </w:r>
+    </w:p>
+    <w:p>
+      <w:r>
+        <w:t xml:space="preserve">                </w:t>
+      </w:r>
+      <w:proofErr w:type="gramStart"/>
+      <w:r>
+        <w:t>entity</w:t>
+      </w:r>
+      <w:proofErr w:type="gramEnd"/>
+      <w:r>
+        <w:t xml:space="preserve"> = </w:t>
+      </w:r>
+      <w:proofErr w:type="spellStart"/>
+      <w:r>
+        <w:t>response.getEntity</w:t>
+      </w:r>
+      <w:proofErr w:type="spellEnd"/>
+      <w:r>
+        <w:t>();</w:t>
+      </w:r>
+    </w:p>
+    <w:p>
+      <w:r>
+        <w:t xml:space="preserve">                String result = </w:t>
+      </w:r>
+      <w:proofErr w:type="spellStart"/>
+      <w:proofErr w:type="gramStart"/>
+      <w:r>
+        <w:t>EntityUtils.toString</w:t>
+      </w:r>
+      <w:proofErr w:type="spellEnd"/>
+      <w:r>
+        <w:t>(</w:t>
+      </w:r>
+      <w:proofErr w:type="gramEnd"/>
+      <w:r>
+        <w:t>entity);</w:t>
+      </w:r>
+    </w:p>
+    <w:p>
+      <w:r>
+        <w:t xml:space="preserve">                </w:t>
+      </w:r>
+      <w:proofErr w:type="spellStart"/>
+      <w:proofErr w:type="gramStart"/>
+      <w:r>
+        <w:t>Log.i</w:t>
+      </w:r>
+      <w:proofErr w:type="spellEnd"/>
+      <w:r>
+        <w:t>(</w:t>
+      </w:r>
+      <w:proofErr w:type="gramEnd"/>
+      <w:r>
+        <w:t xml:space="preserve">"devouty", "test:" + </w:t>
+      </w:r>
+      <w:proofErr w:type="spellStart"/>
+      <w:r>
+        <w:t>response.getStatusLine</w:t>
+      </w:r>
+      <w:proofErr w:type="spellEnd"/>
+      <w:r>
+        <w:t>()+"----------"+</w:t>
+      </w:r>
+      <w:proofErr w:type="spellStart"/>
+      <w:r>
+        <w:t>restURL</w:t>
+      </w:r>
+      <w:proofErr w:type="spellEnd"/>
+      <w:r>
+        <w:t>);</w:t>
+      </w:r>
+    </w:p>
+    <w:p>
+      <w:r>
+        <w:t xml:space="preserve">                </w:t>
+      </w:r>
+      <w:proofErr w:type="spellStart"/>
+      <w:proofErr w:type="gramStart"/>
+      <w:r>
+        <w:t>Log.i</w:t>
+      </w:r>
+      <w:proofErr w:type="spellEnd"/>
+      <w:r>
+        <w:t>(</w:t>
+      </w:r>
+      <w:proofErr w:type="gramEnd"/>
+      <w:r>
+        <w:t>"devouty", "test:" + result);</w:t>
       </w:r>
     </w:p>
     <w:p/>
@@ -1134,42 +1821,191 @@
     </w:p>
     <w:p>
       <w:r>
-        <w:t xml:space="preserve">                DatabaseUtil databaseUtil = new DatabaseUtil(LoginActivity.this);</w:t>
-      </w:r>
-    </w:p>
-    <w:p>
-      <w:r>
-        <w:t xml:space="preserve">                SQLiteDatabase writableDatabase = null;</w:t>
-      </w:r>
-    </w:p>
-    <w:p>
-      <w:r>
-        <w:t xml:space="preserve">                writableDatabase = databaseUtil.getWritableDatabase();</w:t>
-      </w:r>
-    </w:p>
-    <w:p>
-      <w:r>
-        <w:t xml:space="preserve">                ContentValues cv = new ContentValues();</w:t>
-      </w:r>
-    </w:p>
-    <w:p>
-      <w:r>
-        <w:t xml:space="preserve">                cv.put("account", account);</w:t>
-      </w:r>
-    </w:p>
-    <w:p>
-      <w:r>
-        <w:t xml:space="preserve">                cv.put("password", password);</w:t>
-      </w:r>
-    </w:p>
-    <w:p>
-      <w:r>
-        <w:t xml:space="preserve">                writableDatabase.insert("account", null, cv);</w:t>
-      </w:r>
-    </w:p>
-    <w:p>
-      <w:r>
-        <w:t xml:space="preserve">                Cursor cursor = writableDatabase.query("account", null, null, null, null, null, null);</w:t>
+        <w:t xml:space="preserve">                </w:t>
+      </w:r>
+      <w:proofErr w:type="spellStart"/>
+      <w:r>
+        <w:t>DatabaseUtil</w:t>
+      </w:r>
+      <w:proofErr w:type="spellEnd"/>
+      <w:r>
+        <w:t xml:space="preserve"> </w:t>
+      </w:r>
+      <w:proofErr w:type="spellStart"/>
+      <w:r>
+        <w:t>databaseUtil</w:t>
+      </w:r>
+      <w:proofErr w:type="spellEnd"/>
+      <w:r>
+        <w:t xml:space="preserve"> = new </w:t>
+      </w:r>
+      <w:proofErr w:type="spellStart"/>
+      <w:proofErr w:type="gramStart"/>
+      <w:r>
+        <w:t>DatabaseUtil</w:t>
+      </w:r>
+      <w:proofErr w:type="spellEnd"/>
+      <w:r>
+        <w:t>(</w:t>
+      </w:r>
+      <w:proofErr w:type="spellStart"/>
+      <w:proofErr w:type="gramEnd"/>
+      <w:r>
+        <w:t>LoginActivity.this</w:t>
+      </w:r>
+      <w:proofErr w:type="spellEnd"/>
+      <w:r>
+        <w:t>);</w:t>
+      </w:r>
+    </w:p>
+    <w:p>
+      <w:r>
+        <w:t xml:space="preserve">                </w:t>
+      </w:r>
+      <w:proofErr w:type="spellStart"/>
+      <w:r>
+        <w:t>SQLiteDatabase</w:t>
+      </w:r>
+      <w:proofErr w:type="spellEnd"/>
+      <w:r>
+        <w:t xml:space="preserve"> </w:t>
+      </w:r>
+      <w:proofErr w:type="spellStart"/>
+      <w:r>
+        <w:t>writableDatabase</w:t>
+      </w:r>
+      <w:proofErr w:type="spellEnd"/>
+      <w:r>
+        <w:t xml:space="preserve"> = null;</w:t>
+      </w:r>
+    </w:p>
+    <w:p>
+      <w:r>
+        <w:t xml:space="preserve">                </w:t>
+      </w:r>
+      <w:proofErr w:type="spellStart"/>
+      <w:proofErr w:type="gramStart"/>
+      <w:r>
+        <w:t>writableDatabase</w:t>
+      </w:r>
+      <w:proofErr w:type="spellEnd"/>
+      <w:proofErr w:type="gramEnd"/>
+      <w:r>
+        <w:t xml:space="preserve"> = </w:t>
+      </w:r>
+      <w:proofErr w:type="spellStart"/>
+      <w:r>
+        <w:t>databaseUtil.getWritableDatabase</w:t>
+      </w:r>
+      <w:proofErr w:type="spellEnd"/>
+      <w:r>
+        <w:t>();</w:t>
+      </w:r>
+    </w:p>
+    <w:p>
+      <w:r>
+        <w:t xml:space="preserve">                </w:t>
+      </w:r>
+      <w:proofErr w:type="spellStart"/>
+      <w:r>
+        <w:t>ContentValues</w:t>
+      </w:r>
+      <w:proofErr w:type="spellEnd"/>
+      <w:r>
+        <w:t xml:space="preserve"> cv = new </w:t>
+      </w:r>
+      <w:proofErr w:type="spellStart"/>
+      <w:proofErr w:type="gramStart"/>
+      <w:r>
+        <w:t>ContentValues</w:t>
+      </w:r>
+      <w:proofErr w:type="spellEnd"/>
+      <w:r>
+        <w:t>(</w:t>
+      </w:r>
+      <w:proofErr w:type="gramEnd"/>
+      <w:r>
+        <w:t>);</w:t>
+      </w:r>
+    </w:p>
+    <w:p>
+      <w:r>
+        <w:t xml:space="preserve">                </w:t>
+      </w:r>
+      <w:proofErr w:type="spellStart"/>
+      <w:proofErr w:type="gramStart"/>
+      <w:r>
+        <w:t>cv.put</w:t>
+      </w:r>
+      <w:proofErr w:type="spellEnd"/>
+      <w:r>
+        <w:t>(</w:t>
+      </w:r>
+      <w:proofErr w:type="gramEnd"/>
+      <w:r>
+        <w:t>"account", account);</w:t>
+      </w:r>
+    </w:p>
+    <w:p>
+      <w:r>
+        <w:t xml:space="preserve">                </w:t>
+      </w:r>
+      <w:proofErr w:type="spellStart"/>
+      <w:proofErr w:type="gramStart"/>
+      <w:r>
+        <w:t>cv.put</w:t>
+      </w:r>
+      <w:proofErr w:type="spellEnd"/>
+      <w:r>
+        <w:t>(</w:t>
+      </w:r>
+      <w:proofErr w:type="gramEnd"/>
+      <w:r>
+        <w:t>"password", password);</w:t>
+      </w:r>
+    </w:p>
+    <w:p>
+      <w:r>
+        <w:t xml:space="preserve">                </w:t>
+      </w:r>
+      <w:proofErr w:type="spellStart"/>
+      <w:proofErr w:type="gramStart"/>
+      <w:r>
+        <w:t>writableDatabase.insert</w:t>
+      </w:r>
+      <w:proofErr w:type="spellEnd"/>
+      <w:r>
+        <w:t>(</w:t>
+      </w:r>
+      <w:proofErr w:type="gramEnd"/>
+      <w:r>
+        <w:t>"account", null, cv);</w:t>
+      </w:r>
+    </w:p>
+    <w:p>
+      <w:r>
+        <w:t xml:space="preserve">                Cursor </w:t>
+      </w:r>
+      <w:proofErr w:type="spellStart"/>
+      <w:r>
+        <w:t>cursor</w:t>
+      </w:r>
+      <w:proofErr w:type="spellEnd"/>
+      <w:r>
+        <w:t xml:space="preserve"> = </w:t>
+      </w:r>
+      <w:proofErr w:type="spellStart"/>
+      <w:proofErr w:type="gramStart"/>
+      <w:r>
+        <w:t>writableDatabase.query</w:t>
+      </w:r>
+      <w:proofErr w:type="spellEnd"/>
+      <w:r>
+        <w:t>(</w:t>
+      </w:r>
+      <w:proofErr w:type="gramEnd"/>
+      <w:r>
+        <w:t>"account", null, null, null, null, null, null);</w:t>
       </w:r>
     </w:p>
     <w:p>
@@ -1180,54 +2016,214 @@
     </w:p>
     <w:p>
       <w:r>
-        <w:t xml:space="preserve">                Intent intent = new Intent(LoginActivity.this, CourseListActivity_.class);</w:t>
-      </w:r>
-    </w:p>
-    <w:p>
-      <w:r>
-        <w:t xml:space="preserve">                intent.putExtra("account", account);</w:t>
+        <w:t xml:space="preserve">                Intent </w:t>
+      </w:r>
+      <w:proofErr w:type="spellStart"/>
+      <w:r>
+        <w:t>intent</w:t>
+      </w:r>
+      <w:proofErr w:type="spellEnd"/>
+      <w:r>
+        <w:t xml:space="preserve"> = new </w:t>
+      </w:r>
+      <w:proofErr w:type="gramStart"/>
+      <w:r>
+        <w:t>Intent(</w:t>
+      </w:r>
+      <w:proofErr w:type="spellStart"/>
+      <w:proofErr w:type="gramEnd"/>
+      <w:r>
+        <w:t>LoginActivity.this</w:t>
+      </w:r>
+      <w:proofErr w:type="spellEnd"/>
+      <w:r>
+        <w:t xml:space="preserve">, </w:t>
+      </w:r>
+      <w:proofErr w:type="spellStart"/>
+      <w:r>
+        <w:t>CourseListActivity</w:t>
+      </w:r>
+      <w:proofErr w:type="spellEnd"/>
+      <w:r>
+        <w:t>_.class);</w:t>
+      </w:r>
+    </w:p>
+    <w:p>
+      <w:r>
+        <w:t xml:space="preserve">                </w:t>
+      </w:r>
+      <w:proofErr w:type="spellStart"/>
+      <w:proofErr w:type="gramStart"/>
+      <w:r>
+        <w:t>intent.putExtra</w:t>
+      </w:r>
+      <w:proofErr w:type="spellEnd"/>
+      <w:r>
+        <w:t>(</w:t>
+      </w:r>
+      <w:proofErr w:type="gramEnd"/>
+      <w:r>
+        <w:t>"account", account);</w:t>
       </w:r>
     </w:p>
     <w:p/>
     <w:p>
       <w:r>
-        <w:t>//            intent.putExtra("entity",EntityUtils.toString(entity));</w:t>
-      </w:r>
-    </w:p>
-    <w:p>
-      <w:r>
-        <w:t xml:space="preserve">                startActivity(intent);</w:t>
+        <w:t xml:space="preserve">//            </w:t>
+      </w:r>
+      <w:proofErr w:type="spellStart"/>
+      <w:proofErr w:type="gramStart"/>
+      <w:r>
+        <w:t>intent.putExtra</w:t>
+      </w:r>
+      <w:proofErr w:type="spellEnd"/>
+      <w:r>
+        <w:t>(</w:t>
+      </w:r>
+      <w:proofErr w:type="gramEnd"/>
+      <w:r>
+        <w:t>"entity",</w:t>
+      </w:r>
+      <w:proofErr w:type="spellStart"/>
+      <w:r>
+        <w:t>EntityUtils.toString</w:t>
+      </w:r>
+      <w:proofErr w:type="spellEnd"/>
+      <w:r>
+        <w:t>(entity));</w:t>
+      </w:r>
+    </w:p>
+    <w:p>
+      <w:r>
+        <w:t xml:space="preserve">                </w:t>
+      </w:r>
+      <w:proofErr w:type="spellStart"/>
+      <w:proofErr w:type="gramStart"/>
+      <w:r>
+        <w:t>startActivity</w:t>
+      </w:r>
+      <w:proofErr w:type="spellEnd"/>
+      <w:r>
+        <w:t>(</w:t>
+      </w:r>
+      <w:proofErr w:type="gramEnd"/>
+      <w:r>
+        <w:t>intent);</w:t>
       </w:r>
     </w:p>
     <w:p/>
     <w:p>
       <w:r>
-        <w:t xml:space="preserve">            } catch (ClientProtocolException e) {</w:t>
-      </w:r>
-    </w:p>
-    <w:p>
-      <w:r>
-        <w:t xml:space="preserve">                e.printStackTrace();</w:t>
-      </w:r>
-    </w:p>
-    <w:p>
-      <w:r>
-        <w:t xml:space="preserve">                Log.i("devouty", "ClientProtocolException");</w:t>
-      </w:r>
-    </w:p>
-    <w:p>
-      <w:r>
-        <w:t xml:space="preserve">            } catch (IOException e) {</w:t>
-      </w:r>
-    </w:p>
-    <w:p>
-      <w:r>
-        <w:t xml:space="preserve">                e.printStackTrace();</w:t>
-      </w:r>
-    </w:p>
-    <w:p>
-      <w:r>
-        <w:t xml:space="preserve">                Log.i("devouty", e.getMessage());</w:t>
+        <w:t xml:space="preserve">            } catch (</w:t>
+      </w:r>
+      <w:proofErr w:type="spellStart"/>
+      <w:r>
+        <w:t>ClientProtocolException</w:t>
+      </w:r>
+      <w:proofErr w:type="spellEnd"/>
+      <w:r>
+        <w:t xml:space="preserve"> e) {</w:t>
+      </w:r>
+    </w:p>
+    <w:p>
+      <w:r>
+        <w:t xml:space="preserve">                </w:t>
+      </w:r>
+      <w:proofErr w:type="spellStart"/>
+      <w:proofErr w:type="gramStart"/>
+      <w:r>
+        <w:t>e.printStackTrace</w:t>
+      </w:r>
+      <w:proofErr w:type="spellEnd"/>
+      <w:r>
+        <w:t>(</w:t>
+      </w:r>
+      <w:proofErr w:type="gramEnd"/>
+      <w:r>
+        <w:t>);</w:t>
+      </w:r>
+    </w:p>
+    <w:p>
+      <w:r>
+        <w:t xml:space="preserve">                </w:t>
+      </w:r>
+      <w:proofErr w:type="spellStart"/>
+      <w:proofErr w:type="gramStart"/>
+      <w:r>
+        <w:t>Log.i</w:t>
+      </w:r>
+      <w:proofErr w:type="spellEnd"/>
+      <w:r>
+        <w:t>(</w:t>
+      </w:r>
+      <w:proofErr w:type="gramEnd"/>
+      <w:r>
+        <w:t>"devouty", "</w:t>
+      </w:r>
+      <w:proofErr w:type="spellStart"/>
+      <w:r>
+        <w:t>ClientProtocolException</w:t>
+      </w:r>
+      <w:proofErr w:type="spellEnd"/>
+      <w:r>
+        <w:t>");</w:t>
+      </w:r>
+    </w:p>
+    <w:p>
+      <w:r>
+        <w:t xml:space="preserve">            } catch (</w:t>
+      </w:r>
+      <w:proofErr w:type="spellStart"/>
+      <w:r>
+        <w:t>IOException</w:t>
+      </w:r>
+      <w:proofErr w:type="spellEnd"/>
+      <w:r>
+        <w:t xml:space="preserve"> e) {</w:t>
+      </w:r>
+    </w:p>
+    <w:p>
+      <w:r>
+        <w:t xml:space="preserve">                </w:t>
+      </w:r>
+      <w:proofErr w:type="spellStart"/>
+      <w:proofErr w:type="gramStart"/>
+      <w:r>
+        <w:t>e.printStackTrace</w:t>
+      </w:r>
+      <w:proofErr w:type="spellEnd"/>
+      <w:r>
+        <w:t>(</w:t>
+      </w:r>
+      <w:proofErr w:type="gramEnd"/>
+      <w:r>
+        <w:t>);</w:t>
+      </w:r>
+    </w:p>
+    <w:p>
+      <w:r>
+        <w:t xml:space="preserve">                </w:t>
+      </w:r>
+      <w:proofErr w:type="spellStart"/>
+      <w:proofErr w:type="gramStart"/>
+      <w:r>
+        <w:t>Log.i</w:t>
+      </w:r>
+      <w:proofErr w:type="spellEnd"/>
+      <w:r>
+        <w:t>(</w:t>
+      </w:r>
+      <w:proofErr w:type="gramEnd"/>
+      <w:r>
+        <w:t xml:space="preserve">"devouty", </w:t>
+      </w:r>
+      <w:proofErr w:type="spellStart"/>
+      <w:r>
+        <w:t>e.getMessage</w:t>
+      </w:r>
+      <w:proofErr w:type="spellEnd"/>
+      <w:r>
+        <w:t>());</w:t>
       </w:r>
     </w:p>
     <w:p>
@@ -1242,18 +2238,52 @@
     </w:p>
     <w:p/>
     <w:p>
-      <w:r>
-        <w:t>@Click(R.id.btnLogin)</w:t>
-      </w:r>
-    </w:p>
-    <w:p>
-      <w:r>
-        <w:t xml:space="preserve">    public void login() {</w:t>
-      </w:r>
-    </w:p>
-    <w:p>
-      <w:r>
-        <w:t xml:space="preserve">        new Thread(networkTask).start();</w:t>
+      <w:proofErr w:type="gramStart"/>
+      <w:r>
+        <w:t>@Click(</w:t>
+      </w:r>
+      <w:proofErr w:type="spellStart"/>
+      <w:proofErr w:type="gramEnd"/>
+      <w:r>
+        <w:t>R.id.btnLogin</w:t>
+      </w:r>
+      <w:proofErr w:type="spellEnd"/>
+      <w:r>
+        <w:t>)</w:t>
+      </w:r>
+    </w:p>
+    <w:p>
+      <w:r>
+        <w:t xml:space="preserve">    </w:t>
+      </w:r>
+      <w:proofErr w:type="gramStart"/>
+      <w:r>
+        <w:t>public</w:t>
+      </w:r>
+      <w:proofErr w:type="gramEnd"/>
+      <w:r>
+        <w:t xml:space="preserve"> void login() {</w:t>
+      </w:r>
+    </w:p>
+    <w:p>
+      <w:r>
+        <w:t xml:space="preserve">        </w:t>
+      </w:r>
+      <w:proofErr w:type="gramStart"/>
+      <w:r>
+        <w:t>new</w:t>
+      </w:r>
+      <w:proofErr w:type="gramEnd"/>
+      <w:r>
+        <w:t xml:space="preserve"> Thread(</w:t>
+      </w:r>
+      <w:proofErr w:type="spellStart"/>
+      <w:r>
+        <w:t>networkTask</w:t>
+      </w:r>
+      <w:proofErr w:type="spellEnd"/>
+      <w:r>
+        <w:t>).start();</w:t>
       </w:r>
     </w:p>
     <w:p>
@@ -1266,12 +2296,433 @@
     </w:p>
     <w:p>
       <w:pPr>
-        <w:ind w:firstLine="420"/>
-        <w:rPr>
-          <w:rFonts w:hint="eastAsia"/>
+        <w:rPr>
+          <w:color w:val="FF0000"/>
         </w:rPr>
       </w:pPr>
+      <w:proofErr w:type="spellStart"/>
+      <w:r>
+        <w:rPr>
+          <w:rFonts w:hint="eastAsia"/>
+          <w:color w:val="FF0000"/>
+        </w:rPr>
+        <w:t>sqliteOpenHelper</w:t>
+      </w:r>
+      <w:proofErr w:type="spellEnd"/>
+      <w:r>
+        <w:rPr>
+          <w:rFonts w:hint="eastAsia"/>
+          <w:color w:val="FF0000"/>
+        </w:rPr>
+        <w:t>的</w:t>
+      </w:r>
+      <w:proofErr w:type="spellStart"/>
+      <w:r>
+        <w:rPr>
+          <w:rFonts w:hint="eastAsia"/>
+          <w:color w:val="FF0000"/>
+        </w:rPr>
+        <w:t>oncreate</w:t>
+      </w:r>
+      <w:proofErr w:type="spellEnd"/>
+      <w:r>
+        <w:rPr>
+          <w:rFonts w:hint="eastAsia"/>
+          <w:color w:val="FF0000"/>
+        </w:rPr>
+        <w:t>方法一般就执行一次，，错了的话要清除手机信息。</w:t>
+      </w:r>
+    </w:p>
+    <w:p>
+      <w:pPr>
+        <w:rPr>
+          <w:color w:val="FF0000"/>
+        </w:rPr>
+      </w:pPr>
+    </w:p>
+    <w:p>
+      <w:pPr>
+        <w:rPr>
+          <w:color w:val="FF0000"/>
+        </w:rPr>
+      </w:pPr>
+    </w:p>
+    <w:p>
+      <w:pPr>
+        <w:rPr>
+          <w:color w:val="FF0000"/>
+        </w:rPr>
+      </w:pPr>
+      <w:r>
+        <w:rPr>
+          <w:color w:val="FF0000"/>
+        </w:rPr>
+        <w:t>后退两次退出</w:t>
+      </w:r>
+    </w:p>
+    <w:p>
       <w:bookmarkStart w:id="0" w:name="_GoBack"/>
+      <w:proofErr w:type="gramStart"/>
+      <w:r>
+        <w:t>private</w:t>
+      </w:r>
+      <w:proofErr w:type="gramEnd"/>
+      <w:r>
+        <w:t xml:space="preserve"> long </w:t>
+      </w:r>
+      <w:proofErr w:type="spellStart"/>
+      <w:r>
+        <w:t>exitTime</w:t>
+      </w:r>
+      <w:proofErr w:type="spellEnd"/>
+      <w:r>
+        <w:t xml:space="preserve"> = 0;</w:t>
+      </w:r>
+    </w:p>
+    <w:p/>
+    <w:p>
+      <w:r>
+        <w:t xml:space="preserve">    @Override</w:t>
+      </w:r>
+    </w:p>
+    <w:p>
+      <w:r>
+        <w:t xml:space="preserve">    </w:t>
+      </w:r>
+      <w:proofErr w:type="gramStart"/>
+      <w:r>
+        <w:t>public</w:t>
+      </w:r>
+      <w:proofErr w:type="gramEnd"/>
+      <w:r>
+        <w:t xml:space="preserve"> </w:t>
+      </w:r>
+      <w:proofErr w:type="spellStart"/>
+      <w:r>
+        <w:t>boolean</w:t>
+      </w:r>
+      <w:proofErr w:type="spellEnd"/>
+      <w:r>
+        <w:t xml:space="preserve"> </w:t>
+      </w:r>
+      <w:proofErr w:type="spellStart"/>
+      <w:r>
+        <w:t>onKeyDown</w:t>
+      </w:r>
+      <w:proofErr w:type="spellEnd"/>
+      <w:r>
+        <w:t>(</w:t>
+      </w:r>
+      <w:proofErr w:type="spellStart"/>
+      <w:r>
+        <w:t>int</w:t>
+      </w:r>
+      <w:proofErr w:type="spellEnd"/>
+      <w:r>
+        <w:t xml:space="preserve"> </w:t>
+      </w:r>
+      <w:proofErr w:type="spellStart"/>
+      <w:r>
+        <w:t>keyCode</w:t>
+      </w:r>
+      <w:proofErr w:type="spellEnd"/>
+      <w:r>
+        <w:t xml:space="preserve">, </w:t>
+      </w:r>
+      <w:proofErr w:type="spellStart"/>
+      <w:r>
+        <w:t>KeyEvent</w:t>
+      </w:r>
+      <w:proofErr w:type="spellEnd"/>
+      <w:r>
+        <w:t xml:space="preserve"> event) {</w:t>
+      </w:r>
+    </w:p>
+    <w:p>
+      <w:r>
+        <w:t xml:space="preserve">        </w:t>
+      </w:r>
+      <w:proofErr w:type="gramStart"/>
+      <w:r>
+        <w:t>if</w:t>
+      </w:r>
+      <w:proofErr w:type="gramEnd"/>
+      <w:r>
+        <w:t xml:space="preserve"> (</w:t>
+      </w:r>
+      <w:proofErr w:type="spellStart"/>
+      <w:r>
+        <w:t>keyCode</w:t>
+      </w:r>
+      <w:proofErr w:type="spellEnd"/>
+      <w:r>
+        <w:t xml:space="preserve"> == </w:t>
+      </w:r>
+      <w:proofErr w:type="spellStart"/>
+      <w:r>
+        <w:t>KeyEvent.KEYCODE_BACK</w:t>
+      </w:r>
+      <w:proofErr w:type="spellEnd"/>
+      <w:r>
+        <w:t>) {</w:t>
+      </w:r>
+    </w:p>
+    <w:p>
+      <w:r>
+        <w:t xml:space="preserve">            </w:t>
+      </w:r>
+      <w:proofErr w:type="gramStart"/>
+      <w:r>
+        <w:t>exit(</w:t>
+      </w:r>
+      <w:proofErr w:type="gramEnd"/>
+      <w:r>
+        <w:t>);</w:t>
+      </w:r>
+    </w:p>
+    <w:p>
+      <w:r>
+        <w:t xml:space="preserve">            </w:t>
+      </w:r>
+      <w:proofErr w:type="gramStart"/>
+      <w:r>
+        <w:t>return</w:t>
+      </w:r>
+      <w:proofErr w:type="gramEnd"/>
+      <w:r>
+        <w:t xml:space="preserve"> false;</w:t>
+      </w:r>
+    </w:p>
+    <w:p>
+      <w:r>
+        <w:t xml:space="preserve">        }</w:t>
+      </w:r>
+    </w:p>
+    <w:p>
+      <w:r>
+        <w:t xml:space="preserve">        </w:t>
+      </w:r>
+      <w:proofErr w:type="gramStart"/>
+      <w:r>
+        <w:t>return</w:t>
+      </w:r>
+      <w:proofErr w:type="gramEnd"/>
+      <w:r>
+        <w:t xml:space="preserve"> </w:t>
+      </w:r>
+      <w:proofErr w:type="spellStart"/>
+      <w:r>
+        <w:t>super.onKeyDown</w:t>
+      </w:r>
+      <w:proofErr w:type="spellEnd"/>
+      <w:r>
+        <w:t>(</w:t>
+      </w:r>
+      <w:proofErr w:type="spellStart"/>
+      <w:r>
+        <w:t>keyCode</w:t>
+      </w:r>
+      <w:proofErr w:type="spellEnd"/>
+      <w:r>
+        <w:t>, event);</w:t>
+      </w:r>
+    </w:p>
+    <w:p>
+      <w:r>
+        <w:t xml:space="preserve">    }</w:t>
+      </w:r>
+    </w:p>
+    <w:p/>
+    <w:p>
+      <w:r>
+        <w:t xml:space="preserve">    </w:t>
+      </w:r>
+      <w:proofErr w:type="gramStart"/>
+      <w:r>
+        <w:t>public</w:t>
+      </w:r>
+      <w:proofErr w:type="gramEnd"/>
+      <w:r>
+        <w:t xml:space="preserve"> void exit() {</w:t>
+      </w:r>
+    </w:p>
+    <w:p>
+      <w:r>
+        <w:t xml:space="preserve">        </w:t>
+      </w:r>
+      <w:proofErr w:type="gramStart"/>
+      <w:r>
+        <w:t>if</w:t>
+      </w:r>
+      <w:proofErr w:type="gramEnd"/>
+      <w:r>
+        <w:t xml:space="preserve"> ((</w:t>
+      </w:r>
+      <w:proofErr w:type="spellStart"/>
+      <w:r>
+        <w:t>System.currentTimeMillis</w:t>
+      </w:r>
+      <w:proofErr w:type="spellEnd"/>
+      <w:r>
+        <w:t xml:space="preserve">() - </w:t>
+      </w:r>
+      <w:proofErr w:type="spellStart"/>
+      <w:r>
+        <w:t>exitTime</w:t>
+      </w:r>
+      <w:proofErr w:type="spellEnd"/>
+      <w:r>
+        <w:t>) &gt; 2000) {</w:t>
+      </w:r>
+    </w:p>
+    <w:p>
+      <w:pPr>
+        <w:rPr>
+          <w:rFonts w:hint="eastAsia"/>
+        </w:rPr>
+      </w:pPr>
+      <w:r>
+        <w:rPr>
+          <w:rFonts w:hint="eastAsia"/>
+        </w:rPr>
+        <w:t xml:space="preserve">            </w:t>
+      </w:r>
+      <w:proofErr w:type="spellStart"/>
+      <w:r>
+        <w:rPr>
+          <w:rFonts w:hint="eastAsia"/>
+        </w:rPr>
+        <w:t>Toast.makeText</w:t>
+      </w:r>
+      <w:proofErr w:type="spellEnd"/>
+      <w:r>
+        <w:rPr>
+          <w:rFonts w:hint="eastAsia"/>
+        </w:rPr>
+        <w:t>(</w:t>
+      </w:r>
+      <w:proofErr w:type="spellStart"/>
+      <w:r>
+        <w:rPr>
+          <w:rFonts w:hint="eastAsia"/>
+        </w:rPr>
+        <w:t>getApplicationContext</w:t>
+      </w:r>
+      <w:proofErr w:type="spellEnd"/>
+      <w:r>
+        <w:rPr>
+          <w:rFonts w:hint="eastAsia"/>
+        </w:rPr>
+        <w:t>(), "</w:t>
+      </w:r>
+      <w:r>
+        <w:rPr>
+          <w:rFonts w:hint="eastAsia"/>
+        </w:rPr>
+        <w:t>再按一次退出程序</w:t>
+      </w:r>
+      <w:r>
+        <w:rPr>
+          <w:rFonts w:hint="eastAsia"/>
+        </w:rPr>
+        <w:t>",</w:t>
+      </w:r>
+    </w:p>
+    <w:p>
+      <w:r>
+        <w:t xml:space="preserve">                    </w:t>
+      </w:r>
+      <w:proofErr w:type="spellStart"/>
+      <w:r>
+        <w:t>Toast.LENGTH_SHORT</w:t>
+      </w:r>
+      <w:proofErr w:type="spellEnd"/>
+      <w:r>
+        <w:t>).</w:t>
+      </w:r>
+      <w:proofErr w:type="gramStart"/>
+      <w:r>
+        <w:t>show(</w:t>
+      </w:r>
+      <w:proofErr w:type="gramEnd"/>
+      <w:r>
+        <w:t>);</w:t>
+      </w:r>
+    </w:p>
+    <w:p>
+      <w:r>
+        <w:t xml:space="preserve">            </w:t>
+      </w:r>
+      <w:proofErr w:type="spellStart"/>
+      <w:proofErr w:type="gramStart"/>
+      <w:r>
+        <w:t>exitTime</w:t>
+      </w:r>
+      <w:proofErr w:type="spellEnd"/>
+      <w:proofErr w:type="gramEnd"/>
+      <w:r>
+        <w:t xml:space="preserve"> = </w:t>
+      </w:r>
+      <w:proofErr w:type="spellStart"/>
+      <w:r>
+        <w:t>System.currentTimeMillis</w:t>
+      </w:r>
+      <w:proofErr w:type="spellEnd"/>
+      <w:r>
+        <w:t>();</w:t>
+      </w:r>
+    </w:p>
+    <w:p>
+      <w:r>
+        <w:t xml:space="preserve">        } else {</w:t>
+      </w:r>
+    </w:p>
+    <w:p>
+      <w:r>
+        <w:t xml:space="preserve">            </w:t>
+      </w:r>
+      <w:proofErr w:type="gramStart"/>
+      <w:r>
+        <w:t>finish(</w:t>
+      </w:r>
+      <w:proofErr w:type="gramEnd"/>
+      <w:r>
+        <w:t>);</w:t>
+      </w:r>
+    </w:p>
+    <w:p>
+      <w:r>
+        <w:t xml:space="preserve">            </w:t>
+      </w:r>
+      <w:proofErr w:type="spellStart"/>
+      <w:proofErr w:type="gramStart"/>
+      <w:r>
+        <w:t>System.exit</w:t>
+      </w:r>
+      <w:proofErr w:type="spellEnd"/>
+      <w:r>
+        <w:t>(</w:t>
+      </w:r>
+      <w:proofErr w:type="gramEnd"/>
+      <w:r>
+        <w:t>0);</w:t>
+      </w:r>
+    </w:p>
+    <w:p>
+      <w:r>
+        <w:t xml:space="preserve">        }</w:t>
+      </w:r>
+    </w:p>
+    <w:p>
+      <w:pPr>
+        <w:rPr>
+          <w:rFonts w:hint="eastAsia"/>
+        </w:rPr>
+      </w:pPr>
+      <w:r>
+        <w:lastRenderedPageBreak/>
+        <w:t xml:space="preserve">    }</w:t>
+      </w:r>
       <w:bookmarkEnd w:id="0"/>
     </w:p>
     <w:sectPr>

</xml_diff>

<commit_message>
almost finish course detail,fix devices.xml bug
</commit_message>
<xml_diff>
--- a/DOC/note.docx
+++ b/DOC/note.docx
@@ -2361,368 +2361,516 @@
       </w:r>
     </w:p>
     <w:p>
+      <w:proofErr w:type="gramStart"/>
+      <w:r>
+        <w:t>private</w:t>
+      </w:r>
+      <w:proofErr w:type="gramEnd"/>
+      <w:r>
+        <w:t xml:space="preserve"> long </w:t>
+      </w:r>
+      <w:proofErr w:type="spellStart"/>
+      <w:r>
+        <w:t>exitTime</w:t>
+      </w:r>
+      <w:proofErr w:type="spellEnd"/>
+      <w:r>
+        <w:t xml:space="preserve"> = 0;</w:t>
+      </w:r>
+    </w:p>
+    <w:p/>
+    <w:p>
+      <w:r>
+        <w:t xml:space="preserve">    @Override</w:t>
+      </w:r>
+    </w:p>
+    <w:p>
+      <w:r>
+        <w:t xml:space="preserve">    </w:t>
+      </w:r>
+      <w:proofErr w:type="gramStart"/>
+      <w:r>
+        <w:t>public</w:t>
+      </w:r>
+      <w:proofErr w:type="gramEnd"/>
+      <w:r>
+        <w:t xml:space="preserve"> </w:t>
+      </w:r>
+      <w:proofErr w:type="spellStart"/>
+      <w:r>
+        <w:t>boolean</w:t>
+      </w:r>
+      <w:proofErr w:type="spellEnd"/>
+      <w:r>
+        <w:t xml:space="preserve"> </w:t>
+      </w:r>
+      <w:proofErr w:type="spellStart"/>
+      <w:r>
+        <w:t>onKeyDown</w:t>
+      </w:r>
+      <w:proofErr w:type="spellEnd"/>
+      <w:r>
+        <w:t>(</w:t>
+      </w:r>
+      <w:proofErr w:type="spellStart"/>
+      <w:r>
+        <w:t>int</w:t>
+      </w:r>
+      <w:proofErr w:type="spellEnd"/>
+      <w:r>
+        <w:t xml:space="preserve"> </w:t>
+      </w:r>
+      <w:proofErr w:type="spellStart"/>
+      <w:r>
+        <w:t>keyCode</w:t>
+      </w:r>
+      <w:proofErr w:type="spellEnd"/>
+      <w:r>
+        <w:t xml:space="preserve">, </w:t>
+      </w:r>
+      <w:proofErr w:type="spellStart"/>
+      <w:r>
+        <w:t>KeyEvent</w:t>
+      </w:r>
+      <w:proofErr w:type="spellEnd"/>
+      <w:r>
+        <w:t xml:space="preserve"> event) {</w:t>
+      </w:r>
+    </w:p>
+    <w:p>
+      <w:r>
+        <w:t xml:space="preserve">        </w:t>
+      </w:r>
+      <w:proofErr w:type="gramStart"/>
+      <w:r>
+        <w:t>if</w:t>
+      </w:r>
+      <w:proofErr w:type="gramEnd"/>
+      <w:r>
+        <w:t xml:space="preserve"> (</w:t>
+      </w:r>
+      <w:proofErr w:type="spellStart"/>
+      <w:r>
+        <w:t>keyCode</w:t>
+      </w:r>
+      <w:proofErr w:type="spellEnd"/>
+      <w:r>
+        <w:t xml:space="preserve"> == </w:t>
+      </w:r>
+      <w:proofErr w:type="spellStart"/>
+      <w:r>
+        <w:t>KeyEvent.KEYCODE_BACK</w:t>
+      </w:r>
+      <w:proofErr w:type="spellEnd"/>
+      <w:r>
+        <w:t>) {</w:t>
+      </w:r>
+    </w:p>
+    <w:p>
+      <w:r>
+        <w:t xml:space="preserve">            </w:t>
+      </w:r>
+      <w:proofErr w:type="gramStart"/>
+      <w:r>
+        <w:t>exit(</w:t>
+      </w:r>
+      <w:proofErr w:type="gramEnd"/>
+      <w:r>
+        <w:t>);</w:t>
+      </w:r>
+    </w:p>
+    <w:p>
+      <w:r>
+        <w:t xml:space="preserve">            </w:t>
+      </w:r>
+      <w:proofErr w:type="gramStart"/>
+      <w:r>
+        <w:t>return</w:t>
+      </w:r>
+      <w:proofErr w:type="gramEnd"/>
+      <w:r>
+        <w:t xml:space="preserve"> false;</w:t>
+      </w:r>
+    </w:p>
+    <w:p>
+      <w:r>
+        <w:t xml:space="preserve">        }</w:t>
+      </w:r>
+    </w:p>
+    <w:p>
+      <w:r>
+        <w:t xml:space="preserve">        </w:t>
+      </w:r>
+      <w:proofErr w:type="gramStart"/>
+      <w:r>
+        <w:t>return</w:t>
+      </w:r>
+      <w:proofErr w:type="gramEnd"/>
+      <w:r>
+        <w:t xml:space="preserve"> </w:t>
+      </w:r>
+      <w:proofErr w:type="spellStart"/>
+      <w:r>
+        <w:t>super.onKeyDown</w:t>
+      </w:r>
+      <w:proofErr w:type="spellEnd"/>
+      <w:r>
+        <w:t>(</w:t>
+      </w:r>
+      <w:proofErr w:type="spellStart"/>
+      <w:r>
+        <w:t>keyCode</w:t>
+      </w:r>
+      <w:proofErr w:type="spellEnd"/>
+      <w:r>
+        <w:t>, event);</w:t>
+      </w:r>
+    </w:p>
+    <w:p>
+      <w:r>
+        <w:t xml:space="preserve">    }</w:t>
+      </w:r>
+    </w:p>
+    <w:p/>
+    <w:p>
+      <w:r>
+        <w:t xml:space="preserve">    </w:t>
+      </w:r>
+      <w:proofErr w:type="gramStart"/>
+      <w:r>
+        <w:t>public</w:t>
+      </w:r>
+      <w:proofErr w:type="gramEnd"/>
+      <w:r>
+        <w:t xml:space="preserve"> void exit() {</w:t>
+      </w:r>
+    </w:p>
+    <w:p>
+      <w:r>
+        <w:t xml:space="preserve">        </w:t>
+      </w:r>
+      <w:proofErr w:type="gramStart"/>
+      <w:r>
+        <w:t>if</w:t>
+      </w:r>
+      <w:proofErr w:type="gramEnd"/>
+      <w:r>
+        <w:t xml:space="preserve"> ((</w:t>
+      </w:r>
+      <w:proofErr w:type="spellStart"/>
+      <w:r>
+        <w:t>System.currentTimeMillis</w:t>
+      </w:r>
+      <w:proofErr w:type="spellEnd"/>
+      <w:r>
+        <w:t xml:space="preserve">() - </w:t>
+      </w:r>
+      <w:proofErr w:type="spellStart"/>
+      <w:r>
+        <w:t>exitTime</w:t>
+      </w:r>
+      <w:proofErr w:type="spellEnd"/>
+      <w:r>
+        <w:t>) &gt; 2000) {</w:t>
+      </w:r>
+    </w:p>
+    <w:p>
+      <w:r>
+        <w:rPr>
+          <w:rFonts w:hint="eastAsia"/>
+        </w:rPr>
+        <w:t xml:space="preserve">            </w:t>
+      </w:r>
+      <w:proofErr w:type="spellStart"/>
+      <w:r>
+        <w:rPr>
+          <w:rFonts w:hint="eastAsia"/>
+        </w:rPr>
+        <w:t>Toast.makeText</w:t>
+      </w:r>
+      <w:proofErr w:type="spellEnd"/>
+      <w:r>
+        <w:rPr>
+          <w:rFonts w:hint="eastAsia"/>
+        </w:rPr>
+        <w:t>(</w:t>
+      </w:r>
+      <w:proofErr w:type="spellStart"/>
+      <w:r>
+        <w:rPr>
+          <w:rFonts w:hint="eastAsia"/>
+        </w:rPr>
+        <w:t>getApplicationContext</w:t>
+      </w:r>
+      <w:proofErr w:type="spellEnd"/>
+      <w:r>
+        <w:rPr>
+          <w:rFonts w:hint="eastAsia"/>
+        </w:rPr>
+        <w:t>(), "</w:t>
+      </w:r>
+      <w:r>
+        <w:rPr>
+          <w:rFonts w:hint="eastAsia"/>
+        </w:rPr>
+        <w:t>再按一次退出程序</w:t>
+      </w:r>
+      <w:r>
+        <w:rPr>
+          <w:rFonts w:hint="eastAsia"/>
+        </w:rPr>
+        <w:t>",</w:t>
+      </w:r>
+    </w:p>
+    <w:p>
+      <w:r>
+        <w:t xml:space="preserve">                    </w:t>
+      </w:r>
+      <w:proofErr w:type="spellStart"/>
+      <w:r>
+        <w:t>Toast.LENGTH_SHORT</w:t>
+      </w:r>
+      <w:proofErr w:type="spellEnd"/>
+      <w:r>
+        <w:t>).</w:t>
+      </w:r>
+      <w:proofErr w:type="gramStart"/>
+      <w:r>
+        <w:t>show(</w:t>
+      </w:r>
+      <w:proofErr w:type="gramEnd"/>
+      <w:r>
+        <w:t>);</w:t>
+      </w:r>
+    </w:p>
+    <w:p>
+      <w:r>
+        <w:t xml:space="preserve">            </w:t>
+      </w:r>
+      <w:proofErr w:type="spellStart"/>
+      <w:proofErr w:type="gramStart"/>
+      <w:r>
+        <w:t>exitTime</w:t>
+      </w:r>
+      <w:proofErr w:type="spellEnd"/>
+      <w:proofErr w:type="gramEnd"/>
+      <w:r>
+        <w:t xml:space="preserve"> = </w:t>
+      </w:r>
+      <w:proofErr w:type="spellStart"/>
+      <w:r>
+        <w:t>System.currentTimeMillis</w:t>
+      </w:r>
+      <w:proofErr w:type="spellEnd"/>
+      <w:r>
+        <w:t>();</w:t>
+      </w:r>
+    </w:p>
+    <w:p>
+      <w:r>
+        <w:t xml:space="preserve">        } else {</w:t>
+      </w:r>
+    </w:p>
+    <w:p>
+      <w:r>
+        <w:t xml:space="preserve">            </w:t>
+      </w:r>
+      <w:proofErr w:type="gramStart"/>
+      <w:r>
+        <w:t>finish(</w:t>
+      </w:r>
+      <w:proofErr w:type="gramEnd"/>
+      <w:r>
+        <w:t>);</w:t>
+      </w:r>
+    </w:p>
+    <w:p>
+      <w:r>
+        <w:t xml:space="preserve">            </w:t>
+      </w:r>
+      <w:proofErr w:type="spellStart"/>
+      <w:proofErr w:type="gramStart"/>
+      <w:r>
+        <w:t>System.exit</w:t>
+      </w:r>
+      <w:proofErr w:type="spellEnd"/>
+      <w:r>
+        <w:t>(</w:t>
+      </w:r>
+      <w:proofErr w:type="gramEnd"/>
+      <w:r>
+        <w:t>0);</w:t>
+      </w:r>
+    </w:p>
+    <w:p>
+      <w:r>
+        <w:t xml:space="preserve">        }</w:t>
+      </w:r>
+    </w:p>
+    <w:p>
+      <w:pPr>
+        <w:ind w:firstLine="420"/>
+      </w:pPr>
+      <w:r>
+        <w:lastRenderedPageBreak/>
+        <w:t>}</w:t>
+      </w:r>
+    </w:p>
+    <w:p/>
+    <w:p>
+      <w:pPr>
+        <w:rPr>
+          <w:color w:val="FF0000"/>
+        </w:rPr>
+      </w:pPr>
+      <w:proofErr w:type="spellStart"/>
+      <w:r>
+        <w:rPr>
+          <w:rFonts w:hint="eastAsia"/>
+          <w:color w:val="FF0000"/>
+        </w:rPr>
+        <w:t>Intellij</w:t>
+      </w:r>
+      <w:proofErr w:type="spellEnd"/>
+      <w:r>
+        <w:rPr>
+          <w:rFonts w:hint="eastAsia"/>
+          <w:color w:val="FF0000"/>
+        </w:rPr>
+        <w:t xml:space="preserve"> IDEA </w:t>
+      </w:r>
+      <w:r>
+        <w:rPr>
+          <w:rFonts w:hint="eastAsia"/>
+          <w:color w:val="FF0000"/>
+        </w:rPr>
+        <w:t>错误</w:t>
+      </w:r>
+    </w:p>
+    <w:p>
+      <w:r>
+        <w:t>Cannot reload AVD list: cvc-enumeration-valid: Value '280dpi' is not facet-valid with respect to enumeration '[ldpi, mdpi, tvdpi, hdpi, xhdpi, 400dpi, xxhdpi, 560dpi, xxxhdpi]'. It must be a value from the enumeration.</w:t>
+      </w:r>
+      <w:r>
+        <w:br/>
+        <w:t>Error parsing D:\sdkforas\android-sdk-windows\system-images\android-22\android-wear\armeabi-v7a\devices.xml</w:t>
+      </w:r>
+      <w:r>
+        <w:br/>
+        <w:t>cvc-enumeration-valid: Value '280dpi' is not facet-valid with respect to enumeration '[ldpi, mdpi, tvdpi, hdpi, xhdpi, 400dpi, xxhdpi, 560dpi, xxxhdpi]'. It must be a value from the enumeration.</w:t>
+      </w:r>
+      <w:r>
+        <w:br/>
+        <w:t>Error parsing D:\sdkforas\android-sdk-windows\system-images\android-22\android-wear\x86\devices.xml</w:t>
+      </w:r>
+    </w:p>
+    <w:p>
+      <w:pPr>
+        <w:rPr>
+          <w:b/>
+          <w:sz w:val="28"/>
+        </w:rPr>
+      </w:pPr>
+    </w:p>
+    <w:p>
+      <w:pPr>
+        <w:rPr>
+          <w:rFonts w:hint="eastAsia"/>
+          <w:b/>
+          <w:sz w:val="28"/>
+        </w:rPr>
+      </w:pPr>
+      <w:r>
+        <w:rPr>
+          <w:rFonts w:hint="eastAsia"/>
+          <w:b/>
+          <w:sz w:val="28"/>
+        </w:rPr>
+        <w:t>用</w:t>
+      </w:r>
+      <w:r>
+        <w:rPr>
+          <w:rFonts w:hint="eastAsia"/>
+          <w:b/>
+          <w:sz w:val="28"/>
+        </w:rPr>
+        <w:t>/</w:t>
+      </w:r>
+      <w:proofErr w:type="spellStart"/>
+      <w:r>
+        <w:rPr>
+          <w:rFonts w:hint="eastAsia"/>
+          <w:b/>
+          <w:sz w:val="28"/>
+        </w:rPr>
+        <w:t>sdk</w:t>
+      </w:r>
+      <w:proofErr w:type="spellEnd"/>
+      <w:r>
+        <w:rPr>
+          <w:rFonts w:hint="eastAsia"/>
+          <w:b/>
+          <w:sz w:val="28"/>
+        </w:rPr>
+        <w:t>/tools/lib/devices.xml</w:t>
+      </w:r>
+      <w:r>
+        <w:rPr>
+          <w:rFonts w:hint="eastAsia"/>
+          <w:b/>
+          <w:sz w:val="28"/>
+        </w:rPr>
+        <w:t>去替换</w:t>
+      </w:r>
+      <w:r>
+        <w:rPr>
+          <w:rFonts w:hint="eastAsia"/>
+          <w:b/>
+          <w:sz w:val="28"/>
+        </w:rPr>
+        <w:t>system-images\android-22\android-wear\x86\devices.xml</w:t>
+      </w:r>
+      <w:r>
+        <w:rPr>
+          <w:rFonts w:hint="eastAsia"/>
+          <w:b/>
+          <w:sz w:val="28"/>
+        </w:rPr>
+        <w:t>和</w:t>
+      </w:r>
+      <w:r>
+        <w:rPr>
+          <w:rFonts w:hint="eastAsia"/>
+          <w:b/>
+          <w:sz w:val="28"/>
+        </w:rPr>
+        <w:t>system-images\android-22\android-wear\armeabi-v7a\devices.xml</w:t>
+      </w:r>
+      <w:r>
+        <w:rPr>
+          <w:rFonts w:hint="eastAsia"/>
+          <w:b/>
+          <w:sz w:val="28"/>
+        </w:rPr>
+        <w:t>中的</w:t>
+      </w:r>
+      <w:r>
+        <w:rPr>
+          <w:rFonts w:hint="eastAsia"/>
+          <w:b/>
+          <w:sz w:val="28"/>
+        </w:rPr>
+        <w:t>devices.xml,</w:t>
+      </w:r>
+      <w:r>
+        <w:rPr>
+          <w:rFonts w:hint="eastAsia"/>
+          <w:b/>
+          <w:sz w:val="28"/>
+        </w:rPr>
+        <w:t>我就是这样解决的</w:t>
+      </w:r>
       <w:bookmarkStart w:id="0" w:name="_GoBack"/>
-      <w:proofErr w:type="gramStart"/>
-      <w:r>
-        <w:t>private</w:t>
-      </w:r>
-      <w:proofErr w:type="gramEnd"/>
-      <w:r>
-        <w:t xml:space="preserve"> long </w:t>
-      </w:r>
-      <w:proofErr w:type="spellStart"/>
-      <w:r>
-        <w:t>exitTime</w:t>
-      </w:r>
-      <w:proofErr w:type="spellEnd"/>
-      <w:r>
-        <w:t xml:space="preserve"> = 0;</w:t>
-      </w:r>
-    </w:p>
-    <w:p/>
-    <w:p>
-      <w:r>
-        <w:t xml:space="preserve">    @Override</w:t>
-      </w:r>
-    </w:p>
-    <w:p>
-      <w:r>
-        <w:t xml:space="preserve">    </w:t>
-      </w:r>
-      <w:proofErr w:type="gramStart"/>
-      <w:r>
-        <w:t>public</w:t>
-      </w:r>
-      <w:proofErr w:type="gramEnd"/>
-      <w:r>
-        <w:t xml:space="preserve"> </w:t>
-      </w:r>
-      <w:proofErr w:type="spellStart"/>
-      <w:r>
-        <w:t>boolean</w:t>
-      </w:r>
-      <w:proofErr w:type="spellEnd"/>
-      <w:r>
-        <w:t xml:space="preserve"> </w:t>
-      </w:r>
-      <w:proofErr w:type="spellStart"/>
-      <w:r>
-        <w:t>onKeyDown</w:t>
-      </w:r>
-      <w:proofErr w:type="spellEnd"/>
-      <w:r>
-        <w:t>(</w:t>
-      </w:r>
-      <w:proofErr w:type="spellStart"/>
-      <w:r>
-        <w:t>int</w:t>
-      </w:r>
-      <w:proofErr w:type="spellEnd"/>
-      <w:r>
-        <w:t xml:space="preserve"> </w:t>
-      </w:r>
-      <w:proofErr w:type="spellStart"/>
-      <w:r>
-        <w:t>keyCode</w:t>
-      </w:r>
-      <w:proofErr w:type="spellEnd"/>
-      <w:r>
-        <w:t xml:space="preserve">, </w:t>
-      </w:r>
-      <w:proofErr w:type="spellStart"/>
-      <w:r>
-        <w:t>KeyEvent</w:t>
-      </w:r>
-      <w:proofErr w:type="spellEnd"/>
-      <w:r>
-        <w:t xml:space="preserve"> event) {</w:t>
-      </w:r>
-    </w:p>
-    <w:p>
-      <w:r>
-        <w:t xml:space="preserve">        </w:t>
-      </w:r>
-      <w:proofErr w:type="gramStart"/>
-      <w:r>
-        <w:t>if</w:t>
-      </w:r>
-      <w:proofErr w:type="gramEnd"/>
-      <w:r>
-        <w:t xml:space="preserve"> (</w:t>
-      </w:r>
-      <w:proofErr w:type="spellStart"/>
-      <w:r>
-        <w:t>keyCode</w:t>
-      </w:r>
-      <w:proofErr w:type="spellEnd"/>
-      <w:r>
-        <w:t xml:space="preserve"> == </w:t>
-      </w:r>
-      <w:proofErr w:type="spellStart"/>
-      <w:r>
-        <w:t>KeyEvent.KEYCODE_BACK</w:t>
-      </w:r>
-      <w:proofErr w:type="spellEnd"/>
-      <w:r>
-        <w:t>) {</w:t>
-      </w:r>
-    </w:p>
-    <w:p>
-      <w:r>
-        <w:t xml:space="preserve">            </w:t>
-      </w:r>
-      <w:proofErr w:type="gramStart"/>
-      <w:r>
-        <w:t>exit(</w:t>
-      </w:r>
-      <w:proofErr w:type="gramEnd"/>
-      <w:r>
-        <w:t>);</w:t>
-      </w:r>
-    </w:p>
-    <w:p>
-      <w:r>
-        <w:t xml:space="preserve">            </w:t>
-      </w:r>
-      <w:proofErr w:type="gramStart"/>
-      <w:r>
-        <w:t>return</w:t>
-      </w:r>
-      <w:proofErr w:type="gramEnd"/>
-      <w:r>
-        <w:t xml:space="preserve"> false;</w:t>
-      </w:r>
-    </w:p>
-    <w:p>
-      <w:r>
-        <w:t xml:space="preserve">        }</w:t>
-      </w:r>
-    </w:p>
-    <w:p>
-      <w:r>
-        <w:t xml:space="preserve">        </w:t>
-      </w:r>
-      <w:proofErr w:type="gramStart"/>
-      <w:r>
-        <w:t>return</w:t>
-      </w:r>
-      <w:proofErr w:type="gramEnd"/>
-      <w:r>
-        <w:t xml:space="preserve"> </w:t>
-      </w:r>
-      <w:proofErr w:type="spellStart"/>
-      <w:r>
-        <w:t>super.onKeyDown</w:t>
-      </w:r>
-      <w:proofErr w:type="spellEnd"/>
-      <w:r>
-        <w:t>(</w:t>
-      </w:r>
-      <w:proofErr w:type="spellStart"/>
-      <w:r>
-        <w:t>keyCode</w:t>
-      </w:r>
-      <w:proofErr w:type="spellEnd"/>
-      <w:r>
-        <w:t>, event);</w:t>
-      </w:r>
-    </w:p>
-    <w:p>
-      <w:r>
-        <w:t xml:space="preserve">    }</w:t>
-      </w:r>
-    </w:p>
-    <w:p/>
-    <w:p>
-      <w:r>
-        <w:t xml:space="preserve">    </w:t>
-      </w:r>
-      <w:proofErr w:type="gramStart"/>
-      <w:r>
-        <w:t>public</w:t>
-      </w:r>
-      <w:proofErr w:type="gramEnd"/>
-      <w:r>
-        <w:t xml:space="preserve"> void exit() {</w:t>
-      </w:r>
-    </w:p>
-    <w:p>
-      <w:r>
-        <w:t xml:space="preserve">        </w:t>
-      </w:r>
-      <w:proofErr w:type="gramStart"/>
-      <w:r>
-        <w:t>if</w:t>
-      </w:r>
-      <w:proofErr w:type="gramEnd"/>
-      <w:r>
-        <w:t xml:space="preserve"> ((</w:t>
-      </w:r>
-      <w:proofErr w:type="spellStart"/>
-      <w:r>
-        <w:t>System.currentTimeMillis</w:t>
-      </w:r>
-      <w:proofErr w:type="spellEnd"/>
-      <w:r>
-        <w:t xml:space="preserve">() - </w:t>
-      </w:r>
-      <w:proofErr w:type="spellStart"/>
-      <w:r>
-        <w:t>exitTime</w:t>
-      </w:r>
-      <w:proofErr w:type="spellEnd"/>
-      <w:r>
-        <w:t>) &gt; 2000) {</w:t>
-      </w:r>
-    </w:p>
-    <w:p>
-      <w:pPr>
-        <w:rPr>
-          <w:rFonts w:hint="eastAsia"/>
-        </w:rPr>
-      </w:pPr>
-      <w:r>
-        <w:rPr>
-          <w:rFonts w:hint="eastAsia"/>
-        </w:rPr>
-        <w:t xml:space="preserve">            </w:t>
-      </w:r>
-      <w:proofErr w:type="spellStart"/>
-      <w:r>
-        <w:rPr>
-          <w:rFonts w:hint="eastAsia"/>
-        </w:rPr>
-        <w:t>Toast.makeText</w:t>
-      </w:r>
-      <w:proofErr w:type="spellEnd"/>
-      <w:r>
-        <w:rPr>
-          <w:rFonts w:hint="eastAsia"/>
-        </w:rPr>
-        <w:t>(</w:t>
-      </w:r>
-      <w:proofErr w:type="spellStart"/>
-      <w:r>
-        <w:rPr>
-          <w:rFonts w:hint="eastAsia"/>
-        </w:rPr>
-        <w:t>getApplicationContext</w:t>
-      </w:r>
-      <w:proofErr w:type="spellEnd"/>
-      <w:r>
-        <w:rPr>
-          <w:rFonts w:hint="eastAsia"/>
-        </w:rPr>
-        <w:t>(), "</w:t>
-      </w:r>
-      <w:r>
-        <w:rPr>
-          <w:rFonts w:hint="eastAsia"/>
-        </w:rPr>
-        <w:t>再按一次退出程序</w:t>
-      </w:r>
-      <w:r>
-        <w:rPr>
-          <w:rFonts w:hint="eastAsia"/>
-        </w:rPr>
-        <w:t>",</w:t>
-      </w:r>
-    </w:p>
-    <w:p>
-      <w:r>
-        <w:t xml:space="preserve">                    </w:t>
-      </w:r>
-      <w:proofErr w:type="spellStart"/>
-      <w:r>
-        <w:t>Toast.LENGTH_SHORT</w:t>
-      </w:r>
-      <w:proofErr w:type="spellEnd"/>
-      <w:r>
-        <w:t>).</w:t>
-      </w:r>
-      <w:proofErr w:type="gramStart"/>
-      <w:r>
-        <w:t>show(</w:t>
-      </w:r>
-      <w:proofErr w:type="gramEnd"/>
-      <w:r>
-        <w:t>);</w:t>
-      </w:r>
-    </w:p>
-    <w:p>
-      <w:r>
-        <w:t xml:space="preserve">            </w:t>
-      </w:r>
-      <w:proofErr w:type="spellStart"/>
-      <w:proofErr w:type="gramStart"/>
-      <w:r>
-        <w:t>exitTime</w:t>
-      </w:r>
-      <w:proofErr w:type="spellEnd"/>
-      <w:proofErr w:type="gramEnd"/>
-      <w:r>
-        <w:t xml:space="preserve"> = </w:t>
-      </w:r>
-      <w:proofErr w:type="spellStart"/>
-      <w:r>
-        <w:t>System.currentTimeMillis</w:t>
-      </w:r>
-      <w:proofErr w:type="spellEnd"/>
-      <w:r>
-        <w:t>();</w:t>
-      </w:r>
-    </w:p>
-    <w:p>
-      <w:r>
-        <w:t xml:space="preserve">        } else {</w:t>
-      </w:r>
-    </w:p>
-    <w:p>
-      <w:r>
-        <w:t xml:space="preserve">            </w:t>
-      </w:r>
-      <w:proofErr w:type="gramStart"/>
-      <w:r>
-        <w:t>finish(</w:t>
-      </w:r>
-      <w:proofErr w:type="gramEnd"/>
-      <w:r>
-        <w:t>);</w:t>
-      </w:r>
-    </w:p>
-    <w:p>
-      <w:r>
-        <w:t xml:space="preserve">            </w:t>
-      </w:r>
-      <w:proofErr w:type="spellStart"/>
-      <w:proofErr w:type="gramStart"/>
-      <w:r>
-        <w:t>System.exit</w:t>
-      </w:r>
-      <w:proofErr w:type="spellEnd"/>
-      <w:r>
-        <w:t>(</w:t>
-      </w:r>
-      <w:proofErr w:type="gramEnd"/>
-      <w:r>
-        <w:t>0);</w:t>
-      </w:r>
-    </w:p>
-    <w:p>
-      <w:r>
-        <w:t xml:space="preserve">        }</w:t>
-      </w:r>
-    </w:p>
-    <w:p>
-      <w:pPr>
-        <w:rPr>
-          <w:rFonts w:hint="eastAsia"/>
-        </w:rPr>
-      </w:pPr>
-      <w:r>
-        <w:lastRenderedPageBreak/>
-        <w:t xml:space="preserve">    }</w:t>
-      </w:r>
       <w:bookmarkEnd w:id="0"/>
     </w:p>
     <w:sectPr>

</xml_diff>

<commit_message>
Clone notice's function from course panel
</commit_message>
<xml_diff>
--- a/DOC/note.docx
+++ b/DOC/note.docx
@@ -3656,13 +3656,7 @@
         <w:t>}</w:t>
       </w:r>
     </w:p>
-    <w:p>
-      <w:pPr>
-        <w:rPr>
-          <w:rFonts w:hint="eastAsia"/>
-        </w:rPr>
-      </w:pPr>
-    </w:p>
+    <w:p/>
     <w:p>
       <w:pPr>
         <w:rPr>
@@ -3929,15 +3923,8 @@
         </w:rPr>
         <w:t xml:space="preserve">wtf is </w:t>
       </w:r>
-      <w:bookmarkStart w:id="0" w:name="_GoBack"/>
-      <w:bookmarkEnd w:id="0"/>
-    </w:p>
-    <w:p>
-      <w:pPr>
-        <w:rPr>
-          <w:rFonts w:hint="eastAsia"/>
-        </w:rPr>
-      </w:pPr>
+    </w:p>
+    <w:p>
       <w:r>
         <w:rPr>
           <w:noProof/>
@@ -3978,6 +3965,1013 @@
           </wp:inline>
         </w:drawing>
       </w:r>
+    </w:p>
+    <w:p/>
+    <w:p>
+      <w:pPr>
+        <w:pStyle w:val="1"/>
+        <w:rPr>
+          <w:color w:val="FF0000"/>
+        </w:rPr>
+      </w:pPr>
+      <w:r>
+        <w:rPr>
+          <w:rFonts w:hint="eastAsia"/>
+          <w:color w:val="FF0000"/>
+        </w:rPr>
+        <w:t>J</w:t>
+      </w:r>
+      <w:r>
+        <w:rPr>
+          <w:rFonts w:hint="eastAsia"/>
+          <w:color w:val="FF0000"/>
+        </w:rPr>
+        <w:t>T</w:t>
+      </w:r>
+      <w:r>
+        <w:rPr>
+          <w:rFonts w:hint="eastAsia"/>
+          <w:color w:val="FF0000"/>
+        </w:rPr>
+        <w:t>extField</w:t>
+      </w:r>
+      <w:r>
+        <w:rPr>
+          <w:rFonts w:hint="eastAsia"/>
+          <w:color w:val="FF0000"/>
+        </w:rPr>
+        <w:t>限制为数字</w:t>
+      </w:r>
+    </w:p>
+    <w:p>
+      <w:r>
+        <w:t>//number input limitation</w:t>
+      </w:r>
+    </w:p>
+    <w:p>
+      <w:r>
+        <w:t xml:space="preserve">    KeyListener NumLimitListener = new KeyListener() {</w:t>
+      </w:r>
+    </w:p>
+    <w:p>
+      <w:r>
+        <w:t xml:space="preserve">        public void keyTyped(KeyEvent e) {</w:t>
+      </w:r>
+    </w:p>
+    <w:p>
+      <w:r>
+        <w:t xml:space="preserve">            if (e.getKeyChar() &lt; '0' ||</w:t>
+      </w:r>
+    </w:p>
+    <w:p>
+      <w:r>
+        <w:t xml:space="preserve">                    e.getKeyChar() &gt; '9') {</w:t>
+      </w:r>
+    </w:p>
+    <w:p>
+      <w:r>
+        <w:t xml:space="preserve">                e.consume();</w:t>
+      </w:r>
+    </w:p>
+    <w:p>
+      <w:r>
+        <w:t xml:space="preserve">                return;</w:t>
+      </w:r>
+    </w:p>
+    <w:p>
+      <w:r>
+        <w:t xml:space="preserve">            }</w:t>
+      </w:r>
+    </w:p>
+    <w:p>
+      <w:r>
+        <w:t xml:space="preserve">        }</w:t>
+      </w:r>
+    </w:p>
+    <w:p/>
+    <w:p>
+      <w:r>
+        <w:t xml:space="preserve">        public void keyPressed(KeyEvent e) {</w:t>
+      </w:r>
+    </w:p>
+    <w:p/>
+    <w:p>
+      <w:r>
+        <w:t xml:space="preserve">        }</w:t>
+      </w:r>
+    </w:p>
+    <w:p/>
+    <w:p>
+      <w:r>
+        <w:t xml:space="preserve">        public void keyReleased(KeyEvent e) {</w:t>
+      </w:r>
+    </w:p>
+    <w:p>
+      <w:r>
+        <w:t xml:space="preserve">        }</w:t>
+      </w:r>
+    </w:p>
+    <w:p>
+      <w:pPr>
+        <w:ind w:firstLine="420"/>
+      </w:pPr>
+      <w:r>
+        <w:t>};</w:t>
+      </w:r>
+    </w:p>
+    <w:p>
+      <w:pPr>
+        <w:pStyle w:val="HTML"/>
+        <w:shd w:val="clear" w:color="auto" w:fill="FFFFFF"/>
+        <w:rPr>
+          <w:rFonts w:ascii="Consolas" w:hAnsi="Consolas" w:cs="Consolas"/>
+          <w:color w:val="000000"/>
+        </w:rPr>
+      </w:pPr>
+      <w:r>
+        <w:rPr>
+          <w:rFonts w:ascii="Consolas" w:hAnsi="Consolas" w:cs="Consolas"/>
+          <w:i/>
+          <w:iCs/>
+          <w:color w:val="808080"/>
+        </w:rPr>
+        <w:t>//number limit</w:t>
+      </w:r>
+      <w:r>
+        <w:rPr>
+          <w:rFonts w:ascii="Consolas" w:hAnsi="Consolas" w:cs="Consolas"/>
+          <w:i/>
+          <w:iCs/>
+          <w:color w:val="808080"/>
+        </w:rPr>
+        <w:br/>
+      </w:r>
+      <w:r>
+        <w:rPr>
+          <w:rFonts w:ascii="Consolas" w:hAnsi="Consolas" w:cs="Consolas"/>
+          <w:b/>
+          <w:bCs/>
+          <w:color w:val="660E7A"/>
+        </w:rPr>
+        <w:t>tfTest1</w:t>
+      </w:r>
+      <w:r>
+        <w:rPr>
+          <w:rFonts w:ascii="Consolas" w:hAnsi="Consolas" w:cs="Consolas"/>
+          <w:color w:val="000000"/>
+        </w:rPr>
+        <w:t>.addKeyListener(</w:t>
+      </w:r>
+      <w:r>
+        <w:rPr>
+          <w:rFonts w:ascii="Consolas" w:hAnsi="Consolas" w:cs="Consolas"/>
+          <w:b/>
+          <w:bCs/>
+          <w:color w:val="660E7A"/>
+        </w:rPr>
+        <w:t>NumLimitListener</w:t>
+      </w:r>
+      <w:r>
+        <w:rPr>
+          <w:rFonts w:ascii="Consolas" w:hAnsi="Consolas" w:cs="Consolas"/>
+          <w:color w:val="000000"/>
+        </w:rPr>
+        <w:t>);</w:t>
+      </w:r>
+      <w:r>
+        <w:rPr>
+          <w:rFonts w:ascii="Consolas" w:hAnsi="Consolas" w:cs="Consolas"/>
+          <w:color w:val="000000"/>
+        </w:rPr>
+        <w:br/>
+      </w:r>
+      <w:r>
+        <w:rPr>
+          <w:rFonts w:ascii="Consolas" w:hAnsi="Consolas" w:cs="Consolas"/>
+          <w:b/>
+          <w:bCs/>
+          <w:color w:val="660E7A"/>
+        </w:rPr>
+        <w:t>tfTest2</w:t>
+      </w:r>
+      <w:r>
+        <w:rPr>
+          <w:rFonts w:ascii="Consolas" w:hAnsi="Consolas" w:cs="Consolas"/>
+          <w:color w:val="000000"/>
+        </w:rPr>
+        <w:t>.addKeyListener(</w:t>
+      </w:r>
+      <w:r>
+        <w:rPr>
+          <w:rFonts w:ascii="Consolas" w:hAnsi="Consolas" w:cs="Consolas"/>
+          <w:b/>
+          <w:bCs/>
+          <w:color w:val="660E7A"/>
+        </w:rPr>
+        <w:t>NumLimitListener</w:t>
+      </w:r>
+      <w:r>
+        <w:rPr>
+          <w:rFonts w:ascii="Consolas" w:hAnsi="Consolas" w:cs="Consolas"/>
+          <w:color w:val="000000"/>
+        </w:rPr>
+        <w:t>);</w:t>
+      </w:r>
+      <w:r>
+        <w:rPr>
+          <w:rFonts w:ascii="Consolas" w:hAnsi="Consolas" w:cs="Consolas"/>
+          <w:color w:val="000000"/>
+        </w:rPr>
+        <w:br/>
+      </w:r>
+      <w:r>
+        <w:rPr>
+          <w:rFonts w:ascii="Consolas" w:hAnsi="Consolas" w:cs="Consolas"/>
+          <w:b/>
+          <w:bCs/>
+          <w:color w:val="660E7A"/>
+        </w:rPr>
+        <w:t>tfTest3</w:t>
+      </w:r>
+      <w:r>
+        <w:rPr>
+          <w:rFonts w:ascii="Consolas" w:hAnsi="Consolas" w:cs="Consolas"/>
+          <w:color w:val="000000"/>
+        </w:rPr>
+        <w:t>.addKeyListener(</w:t>
+      </w:r>
+      <w:r>
+        <w:rPr>
+          <w:rFonts w:ascii="Consolas" w:hAnsi="Consolas" w:cs="Consolas"/>
+          <w:b/>
+          <w:bCs/>
+          <w:color w:val="660E7A"/>
+        </w:rPr>
+        <w:t>NumLimitListener</w:t>
+      </w:r>
+      <w:r>
+        <w:rPr>
+          <w:rFonts w:ascii="Consolas" w:hAnsi="Consolas" w:cs="Consolas"/>
+          <w:color w:val="000000"/>
+        </w:rPr>
+        <w:t>);</w:t>
+      </w:r>
+      <w:r>
+        <w:rPr>
+          <w:rFonts w:ascii="Consolas" w:hAnsi="Consolas" w:cs="Consolas"/>
+          <w:color w:val="000000"/>
+        </w:rPr>
+        <w:br/>
+      </w:r>
+      <w:r>
+        <w:rPr>
+          <w:rFonts w:ascii="Consolas" w:hAnsi="Consolas" w:cs="Consolas"/>
+          <w:b/>
+          <w:bCs/>
+          <w:color w:val="660E7A"/>
+        </w:rPr>
+        <w:t>tfE1</w:t>
+      </w:r>
+      <w:r>
+        <w:rPr>
+          <w:rFonts w:ascii="Consolas" w:hAnsi="Consolas" w:cs="Consolas"/>
+          <w:color w:val="000000"/>
+        </w:rPr>
+        <w:t>.addKeyListener(</w:t>
+      </w:r>
+      <w:r>
+        <w:rPr>
+          <w:rFonts w:ascii="Consolas" w:hAnsi="Consolas" w:cs="Consolas"/>
+          <w:b/>
+          <w:bCs/>
+          <w:color w:val="660E7A"/>
+        </w:rPr>
+        <w:t>NumLimitListener</w:t>
+      </w:r>
+      <w:r>
+        <w:rPr>
+          <w:rFonts w:ascii="Consolas" w:hAnsi="Consolas" w:cs="Consolas"/>
+          <w:color w:val="000000"/>
+        </w:rPr>
+        <w:t>);</w:t>
+      </w:r>
+      <w:r>
+        <w:rPr>
+          <w:rFonts w:ascii="Consolas" w:hAnsi="Consolas" w:cs="Consolas"/>
+          <w:color w:val="000000"/>
+        </w:rPr>
+        <w:br/>
+      </w:r>
+      <w:r>
+        <w:rPr>
+          <w:rFonts w:ascii="Consolas" w:hAnsi="Consolas" w:cs="Consolas"/>
+          <w:b/>
+          <w:bCs/>
+          <w:color w:val="660E7A"/>
+        </w:rPr>
+        <w:t>tfE2</w:t>
+      </w:r>
+      <w:r>
+        <w:rPr>
+          <w:rFonts w:ascii="Consolas" w:hAnsi="Consolas" w:cs="Consolas"/>
+          <w:color w:val="000000"/>
+        </w:rPr>
+        <w:t>.addKeyListener(</w:t>
+      </w:r>
+      <w:r>
+        <w:rPr>
+          <w:rFonts w:ascii="Consolas" w:hAnsi="Consolas" w:cs="Consolas"/>
+          <w:b/>
+          <w:bCs/>
+          <w:color w:val="660E7A"/>
+        </w:rPr>
+        <w:t>NumLimitListener</w:t>
+      </w:r>
+      <w:r>
+        <w:rPr>
+          <w:rFonts w:ascii="Consolas" w:hAnsi="Consolas" w:cs="Consolas"/>
+          <w:color w:val="000000"/>
+        </w:rPr>
+        <w:t>);</w:t>
+      </w:r>
+      <w:r>
+        <w:rPr>
+          <w:rFonts w:ascii="Consolas" w:hAnsi="Consolas" w:cs="Consolas"/>
+          <w:color w:val="000000"/>
+        </w:rPr>
+        <w:br/>
+      </w:r>
+      <w:r>
+        <w:rPr>
+          <w:rFonts w:ascii="Consolas" w:hAnsi="Consolas" w:cs="Consolas"/>
+          <w:b/>
+          <w:bCs/>
+          <w:color w:val="660E7A"/>
+        </w:rPr>
+        <w:t>tfE3</w:t>
+      </w:r>
+      <w:r>
+        <w:rPr>
+          <w:rFonts w:ascii="Consolas" w:hAnsi="Consolas" w:cs="Consolas"/>
+          <w:color w:val="000000"/>
+        </w:rPr>
+        <w:t>.addKeyListener(</w:t>
+      </w:r>
+      <w:r>
+        <w:rPr>
+          <w:rFonts w:ascii="Consolas" w:hAnsi="Consolas" w:cs="Consolas"/>
+          <w:b/>
+          <w:bCs/>
+          <w:color w:val="660E7A"/>
+        </w:rPr>
+        <w:t>NumLimitListener</w:t>
+      </w:r>
+      <w:r>
+        <w:rPr>
+          <w:rFonts w:ascii="Consolas" w:hAnsi="Consolas" w:cs="Consolas"/>
+          <w:color w:val="000000"/>
+        </w:rPr>
+        <w:t>);</w:t>
+      </w:r>
+      <w:r>
+        <w:rPr>
+          <w:rFonts w:ascii="Consolas" w:hAnsi="Consolas" w:cs="Consolas"/>
+          <w:color w:val="000000"/>
+        </w:rPr>
+        <w:br/>
+      </w:r>
+      <w:r>
+        <w:rPr>
+          <w:rFonts w:ascii="Consolas" w:hAnsi="Consolas" w:cs="Consolas"/>
+          <w:b/>
+          <w:bCs/>
+          <w:color w:val="660E7A"/>
+        </w:rPr>
+        <w:t>tfE4</w:t>
+      </w:r>
+      <w:r>
+        <w:rPr>
+          <w:rFonts w:ascii="Consolas" w:hAnsi="Consolas" w:cs="Consolas"/>
+          <w:color w:val="000000"/>
+        </w:rPr>
+        <w:t>.addKeyListener(</w:t>
+      </w:r>
+      <w:r>
+        <w:rPr>
+          <w:rFonts w:ascii="Consolas" w:hAnsi="Consolas" w:cs="Consolas"/>
+          <w:b/>
+          <w:bCs/>
+          <w:color w:val="660E7A"/>
+        </w:rPr>
+        <w:t>NumLimitListener</w:t>
+      </w:r>
+      <w:r>
+        <w:rPr>
+          <w:rFonts w:ascii="Consolas" w:hAnsi="Consolas" w:cs="Consolas"/>
+          <w:color w:val="000000"/>
+        </w:rPr>
+        <w:t>);</w:t>
+      </w:r>
+      <w:r>
+        <w:rPr>
+          <w:rFonts w:ascii="Consolas" w:hAnsi="Consolas" w:cs="Consolas"/>
+          <w:color w:val="000000"/>
+        </w:rPr>
+        <w:br/>
+      </w:r>
+      <w:r>
+        <w:rPr>
+          <w:rFonts w:ascii="Consolas" w:hAnsi="Consolas" w:cs="Consolas"/>
+          <w:b/>
+          <w:bCs/>
+          <w:color w:val="660E7A"/>
+        </w:rPr>
+        <w:t>tfE5</w:t>
+      </w:r>
+      <w:r>
+        <w:rPr>
+          <w:rFonts w:ascii="Consolas" w:hAnsi="Consolas" w:cs="Consolas"/>
+          <w:color w:val="000000"/>
+        </w:rPr>
+        <w:t>.addKeyListener(</w:t>
+      </w:r>
+      <w:r>
+        <w:rPr>
+          <w:rFonts w:ascii="Consolas" w:hAnsi="Consolas" w:cs="Consolas"/>
+          <w:b/>
+          <w:bCs/>
+          <w:color w:val="660E7A"/>
+        </w:rPr>
+        <w:t>NumLimitListener</w:t>
+      </w:r>
+      <w:r>
+        <w:rPr>
+          <w:rFonts w:ascii="Consolas" w:hAnsi="Consolas" w:cs="Consolas"/>
+          <w:color w:val="000000"/>
+        </w:rPr>
+        <w:t>);</w:t>
+      </w:r>
+      <w:r>
+        <w:rPr>
+          <w:rFonts w:ascii="Consolas" w:hAnsi="Consolas" w:cs="Consolas"/>
+          <w:color w:val="000000"/>
+        </w:rPr>
+        <w:br/>
+      </w:r>
+      <w:r>
+        <w:rPr>
+          <w:rFonts w:ascii="Consolas" w:hAnsi="Consolas" w:cs="Consolas"/>
+          <w:b/>
+          <w:bCs/>
+          <w:color w:val="660E7A"/>
+        </w:rPr>
+        <w:t>tfFinalTest</w:t>
+      </w:r>
+      <w:r>
+        <w:rPr>
+          <w:rFonts w:ascii="Consolas" w:hAnsi="Consolas" w:cs="Consolas"/>
+          <w:color w:val="000000"/>
+        </w:rPr>
+        <w:t>.addKeyListener(</w:t>
+      </w:r>
+      <w:r>
+        <w:rPr>
+          <w:rFonts w:ascii="Consolas" w:hAnsi="Consolas" w:cs="Consolas"/>
+          <w:b/>
+          <w:bCs/>
+          <w:color w:val="660E7A"/>
+        </w:rPr>
+        <w:t>NumLimitListener</w:t>
+      </w:r>
+      <w:r>
+        <w:rPr>
+          <w:rFonts w:ascii="Consolas" w:hAnsi="Consolas" w:cs="Consolas"/>
+          <w:color w:val="000000"/>
+        </w:rPr>
+        <w:t>);</w:t>
+      </w:r>
+      <w:r>
+        <w:rPr>
+          <w:rFonts w:ascii="Consolas" w:hAnsi="Consolas" w:cs="Consolas"/>
+          <w:color w:val="000000"/>
+        </w:rPr>
+        <w:br/>
+      </w:r>
+      <w:r>
+        <w:rPr>
+          <w:rFonts w:ascii="Consolas" w:hAnsi="Consolas" w:cs="Consolas"/>
+          <w:b/>
+          <w:bCs/>
+          <w:color w:val="660E7A"/>
+        </w:rPr>
+        <w:t>tfDailyMark</w:t>
+      </w:r>
+      <w:r>
+        <w:rPr>
+          <w:rFonts w:ascii="Consolas" w:hAnsi="Consolas" w:cs="Consolas"/>
+          <w:color w:val="000000"/>
+        </w:rPr>
+        <w:t>.addKeyListener(</w:t>
+      </w:r>
+      <w:r>
+        <w:rPr>
+          <w:rFonts w:ascii="Consolas" w:hAnsi="Consolas" w:cs="Consolas"/>
+          <w:b/>
+          <w:bCs/>
+          <w:color w:val="660E7A"/>
+        </w:rPr>
+        <w:t>NumLimitListener</w:t>
+      </w:r>
+      <w:r>
+        <w:rPr>
+          <w:rFonts w:ascii="Consolas" w:hAnsi="Consolas" w:cs="Consolas"/>
+          <w:color w:val="000000"/>
+        </w:rPr>
+        <w:t>);</w:t>
+      </w:r>
+      <w:r>
+        <w:rPr>
+          <w:rFonts w:ascii="Consolas" w:hAnsi="Consolas" w:cs="Consolas"/>
+          <w:color w:val="000000"/>
+        </w:rPr>
+        <w:br/>
+      </w:r>
+      <w:r>
+        <w:rPr>
+          <w:rFonts w:ascii="Consolas" w:hAnsi="Consolas" w:cs="Consolas"/>
+          <w:b/>
+          <w:bCs/>
+          <w:color w:val="660E7A"/>
+        </w:rPr>
+        <w:t>tfCredit</w:t>
+      </w:r>
+      <w:r>
+        <w:rPr>
+          <w:rFonts w:ascii="Consolas" w:hAnsi="Consolas" w:cs="Consolas"/>
+          <w:color w:val="000000"/>
+        </w:rPr>
+        <w:t>.addKeyListener(</w:t>
+      </w:r>
+      <w:r>
+        <w:rPr>
+          <w:rFonts w:ascii="Consolas" w:hAnsi="Consolas" w:cs="Consolas"/>
+          <w:b/>
+          <w:bCs/>
+          <w:color w:val="660E7A"/>
+        </w:rPr>
+        <w:t>NumLimitListener</w:t>
+      </w:r>
+      <w:r>
+        <w:rPr>
+          <w:rFonts w:ascii="Consolas" w:hAnsi="Consolas" w:cs="Consolas"/>
+          <w:color w:val="000000"/>
+        </w:rPr>
+        <w:t>);</w:t>
+      </w:r>
+      <w:r>
+        <w:rPr>
+          <w:rFonts w:ascii="Consolas" w:hAnsi="Consolas" w:cs="Consolas"/>
+          <w:color w:val="000000"/>
+        </w:rPr>
+        <w:br/>
+      </w:r>
+      <w:r>
+        <w:rPr>
+          <w:rFonts w:ascii="Consolas" w:hAnsi="Consolas" w:cs="Consolas"/>
+          <w:b/>
+          <w:bCs/>
+          <w:color w:val="660E7A"/>
+        </w:rPr>
+        <w:t>tfSum</w:t>
+      </w:r>
+      <w:r>
+        <w:rPr>
+          <w:rFonts w:ascii="Consolas" w:hAnsi="Consolas" w:cs="Consolas"/>
+          <w:color w:val="000000"/>
+        </w:rPr>
+        <w:t>.addKeyListener(</w:t>
+      </w:r>
+      <w:r>
+        <w:rPr>
+          <w:rFonts w:ascii="Consolas" w:hAnsi="Consolas" w:cs="Consolas"/>
+          <w:b/>
+          <w:bCs/>
+          <w:color w:val="660E7A"/>
+        </w:rPr>
+        <w:t>NumLimitListener</w:t>
+      </w:r>
+      <w:r>
+        <w:rPr>
+          <w:rFonts w:ascii="Consolas" w:hAnsi="Consolas" w:cs="Consolas"/>
+          <w:color w:val="000000"/>
+        </w:rPr>
+        <w:t>);</w:t>
+      </w:r>
+    </w:p>
+    <w:p/>
+    <w:p>
+      <w:pPr>
+        <w:pStyle w:val="1"/>
+      </w:pPr>
+      <w:r>
+        <w:rPr>
+          <w:rFonts w:hint="eastAsia"/>
+        </w:rPr>
+        <w:t>J</w:t>
+      </w:r>
+      <w:r>
+        <w:t>t</w:t>
+      </w:r>
+      <w:r>
+        <w:rPr>
+          <w:rFonts w:hint="eastAsia"/>
+        </w:rPr>
+        <w:t>able</w:t>
+      </w:r>
+      <w:r>
+        <w:t xml:space="preserve"> </w:t>
+      </w:r>
+      <w:r>
+        <w:t>能双击的重点在于一个好</w:t>
+      </w:r>
+      <w:r>
+        <w:t>model</w:t>
+      </w:r>
+    </w:p>
+    <w:p>
+      <w:pPr>
+        <w:widowControl/>
+        <w:shd w:val="clear" w:color="auto" w:fill="FFFFFF"/>
+        <w:tabs>
+          <w:tab w:val="left" w:pos="916"/>
+          <w:tab w:val="left" w:pos="1832"/>
+          <w:tab w:val="left" w:pos="2748"/>
+          <w:tab w:val="left" w:pos="3664"/>
+          <w:tab w:val="left" w:pos="4580"/>
+          <w:tab w:val="left" w:pos="5496"/>
+          <w:tab w:val="left" w:pos="6412"/>
+          <w:tab w:val="left" w:pos="7328"/>
+          <w:tab w:val="left" w:pos="8244"/>
+          <w:tab w:val="left" w:pos="9160"/>
+          <w:tab w:val="left" w:pos="10076"/>
+          <w:tab w:val="left" w:pos="10992"/>
+          <w:tab w:val="left" w:pos="11908"/>
+          <w:tab w:val="left" w:pos="12824"/>
+          <w:tab w:val="left" w:pos="13740"/>
+          <w:tab w:val="left" w:pos="14656"/>
+        </w:tabs>
+        <w:jc w:val="left"/>
+        <w:rPr>
+          <w:rFonts w:ascii="Consolas" w:eastAsia="宋体" w:hAnsi="Consolas" w:cs="Consolas"/>
+          <w:color w:val="000000"/>
+          <w:kern w:val="0"/>
+          <w:sz w:val="24"/>
+          <w:szCs w:val="24"/>
+        </w:rPr>
+      </w:pPr>
+      <w:r>
+        <w:rPr>
+          <w:rFonts w:ascii="Consolas" w:eastAsia="宋体" w:hAnsi="Consolas" w:cs="Consolas"/>
+          <w:b/>
+          <w:bCs/>
+          <w:color w:val="660E7A"/>
+          <w:kern w:val="0"/>
+          <w:sz w:val="24"/>
+          <w:szCs w:val="24"/>
+        </w:rPr>
+        <w:t xml:space="preserve">model </w:t>
+      </w:r>
+      <w:r>
+        <w:rPr>
+          <w:rFonts w:ascii="Consolas" w:eastAsia="宋体" w:hAnsi="Consolas" w:cs="Consolas"/>
+          <w:color w:val="000000"/>
+          <w:kern w:val="0"/>
+          <w:sz w:val="24"/>
+          <w:szCs w:val="24"/>
+        </w:rPr>
+        <w:t xml:space="preserve">= </w:t>
+      </w:r>
+      <w:r>
+        <w:rPr>
+          <w:rFonts w:ascii="Consolas" w:eastAsia="宋体" w:hAnsi="Consolas" w:cs="Consolas"/>
+          <w:b/>
+          <w:bCs/>
+          <w:color w:val="000080"/>
+          <w:kern w:val="0"/>
+          <w:sz w:val="24"/>
+          <w:szCs w:val="24"/>
+        </w:rPr>
+        <w:t xml:space="preserve">new </w:t>
+      </w:r>
+      <w:r>
+        <w:rPr>
+          <w:rFonts w:ascii="Consolas" w:eastAsia="宋体" w:hAnsi="Consolas" w:cs="Consolas"/>
+          <w:color w:val="000000"/>
+          <w:kern w:val="0"/>
+          <w:sz w:val="24"/>
+          <w:szCs w:val="24"/>
+        </w:rPr>
+        <w:t>DefaultTableModel(</w:t>
+      </w:r>
+      <w:r>
+        <w:rPr>
+          <w:rFonts w:ascii="Consolas" w:eastAsia="宋体" w:hAnsi="Consolas" w:cs="Consolas"/>
+          <w:b/>
+          <w:bCs/>
+          <w:color w:val="660E7A"/>
+          <w:kern w:val="0"/>
+          <w:sz w:val="24"/>
+          <w:szCs w:val="24"/>
+        </w:rPr>
+        <w:t>data</w:t>
+      </w:r>
+      <w:r>
+        <w:rPr>
+          <w:rFonts w:ascii="Consolas" w:eastAsia="宋体" w:hAnsi="Consolas" w:cs="Consolas"/>
+          <w:color w:val="000000"/>
+          <w:kern w:val="0"/>
+          <w:sz w:val="24"/>
+          <w:szCs w:val="24"/>
+        </w:rPr>
+        <w:t>, names) {</w:t>
+      </w:r>
+      <w:r>
+        <w:rPr>
+          <w:rFonts w:ascii="Consolas" w:eastAsia="宋体" w:hAnsi="Consolas" w:cs="Consolas"/>
+          <w:color w:val="000000"/>
+          <w:kern w:val="0"/>
+          <w:sz w:val="24"/>
+          <w:szCs w:val="24"/>
+        </w:rPr>
+        <w:br/>
+        <w:t xml:space="preserve">    </w:t>
+      </w:r>
+      <w:r>
+        <w:rPr>
+          <w:rFonts w:ascii="Consolas" w:eastAsia="宋体" w:hAnsi="Consolas" w:cs="Consolas"/>
+          <w:b/>
+          <w:bCs/>
+          <w:color w:val="000080"/>
+          <w:kern w:val="0"/>
+          <w:sz w:val="24"/>
+          <w:szCs w:val="24"/>
+        </w:rPr>
+        <w:t xml:space="preserve">public boolean </w:t>
+      </w:r>
+      <w:r>
+        <w:rPr>
+          <w:rFonts w:ascii="Consolas" w:eastAsia="宋体" w:hAnsi="Consolas" w:cs="Consolas"/>
+          <w:color w:val="000000"/>
+          <w:kern w:val="0"/>
+          <w:sz w:val="24"/>
+          <w:szCs w:val="24"/>
+        </w:rPr>
+        <w:t>isCellEditable(</w:t>
+      </w:r>
+      <w:r>
+        <w:rPr>
+          <w:rFonts w:ascii="Consolas" w:eastAsia="宋体" w:hAnsi="Consolas" w:cs="Consolas"/>
+          <w:b/>
+          <w:bCs/>
+          <w:color w:val="000080"/>
+          <w:kern w:val="0"/>
+          <w:sz w:val="24"/>
+          <w:szCs w:val="24"/>
+        </w:rPr>
+        <w:t xml:space="preserve">int </w:t>
+      </w:r>
+      <w:r>
+        <w:rPr>
+          <w:rFonts w:ascii="Consolas" w:eastAsia="宋体" w:hAnsi="Consolas" w:cs="Consolas"/>
+          <w:color w:val="000000"/>
+          <w:kern w:val="0"/>
+          <w:sz w:val="24"/>
+          <w:szCs w:val="24"/>
+        </w:rPr>
+        <w:t xml:space="preserve">row, </w:t>
+      </w:r>
+      <w:r>
+        <w:rPr>
+          <w:rFonts w:ascii="Consolas" w:eastAsia="宋体" w:hAnsi="Consolas" w:cs="Consolas"/>
+          <w:b/>
+          <w:bCs/>
+          <w:color w:val="000080"/>
+          <w:kern w:val="0"/>
+          <w:sz w:val="24"/>
+          <w:szCs w:val="24"/>
+        </w:rPr>
+        <w:t xml:space="preserve">int </w:t>
+      </w:r>
+      <w:r>
+        <w:rPr>
+          <w:rFonts w:ascii="Consolas" w:eastAsia="宋体" w:hAnsi="Consolas" w:cs="Consolas"/>
+          <w:color w:val="000000"/>
+          <w:kern w:val="0"/>
+          <w:sz w:val="24"/>
+          <w:szCs w:val="24"/>
+        </w:rPr>
+        <w:t>column) {</w:t>
+      </w:r>
+      <w:r>
+        <w:rPr>
+          <w:rFonts w:ascii="Consolas" w:eastAsia="宋体" w:hAnsi="Consolas" w:cs="Consolas"/>
+          <w:color w:val="000000"/>
+          <w:kern w:val="0"/>
+          <w:sz w:val="24"/>
+          <w:szCs w:val="24"/>
+        </w:rPr>
+        <w:br/>
+        <w:t xml:space="preserve">        </w:t>
+      </w:r>
+      <w:r>
+        <w:rPr>
+          <w:rFonts w:ascii="Consolas" w:eastAsia="宋体" w:hAnsi="Consolas" w:cs="Consolas"/>
+          <w:b/>
+          <w:bCs/>
+          <w:color w:val="000080"/>
+          <w:kern w:val="0"/>
+          <w:sz w:val="24"/>
+          <w:szCs w:val="24"/>
+        </w:rPr>
+        <w:t>return false</w:t>
+      </w:r>
+      <w:r>
+        <w:rPr>
+          <w:rFonts w:ascii="Consolas" w:eastAsia="宋体" w:hAnsi="Consolas" w:cs="Consolas"/>
+          <w:color w:val="000000"/>
+          <w:kern w:val="0"/>
+          <w:sz w:val="24"/>
+          <w:szCs w:val="24"/>
+        </w:rPr>
+        <w:t>;</w:t>
+      </w:r>
+      <w:r>
+        <w:rPr>
+          <w:rFonts w:ascii="Consolas" w:eastAsia="宋体" w:hAnsi="Consolas" w:cs="Consolas"/>
+          <w:color w:val="000000"/>
+          <w:kern w:val="0"/>
+          <w:sz w:val="24"/>
+          <w:szCs w:val="24"/>
+        </w:rPr>
+        <w:br/>
+        <w:t xml:space="preserve">    }</w:t>
+      </w:r>
+      <w:r>
+        <w:rPr>
+          <w:rFonts w:ascii="Consolas" w:eastAsia="宋体" w:hAnsi="Consolas" w:cs="Consolas"/>
+          <w:color w:val="000000"/>
+          <w:kern w:val="0"/>
+          <w:sz w:val="24"/>
+          <w:szCs w:val="24"/>
+        </w:rPr>
+        <w:br/>
+        <w:t>};</w:t>
+      </w:r>
+    </w:p>
+    <w:p/>
+    <w:p>
+      <w:pPr>
+        <w:pStyle w:val="1"/>
+      </w:pPr>
+      <w:r>
+        <w:rPr>
+          <w:rFonts w:hint="eastAsia"/>
+        </w:rPr>
+        <w:t>J</w:t>
+      </w:r>
+      <w:r>
+        <w:t>table</w:t>
+      </w:r>
+      <w:r>
+        <w:t>的显示设置</w:t>
+      </w:r>
+    </w:p>
+    <w:p>
+      <w:pPr>
+        <w:widowControl/>
+        <w:shd w:val="clear" w:color="auto" w:fill="FFFFFF"/>
+        <w:tabs>
+          <w:tab w:val="left" w:pos="916"/>
+          <w:tab w:val="left" w:pos="1832"/>
+          <w:tab w:val="left" w:pos="2748"/>
+          <w:tab w:val="left" w:pos="3664"/>
+          <w:tab w:val="left" w:pos="4580"/>
+          <w:tab w:val="left" w:pos="5496"/>
+          <w:tab w:val="left" w:pos="6412"/>
+          <w:tab w:val="left" w:pos="7328"/>
+          <w:tab w:val="left" w:pos="8244"/>
+          <w:tab w:val="left" w:pos="9160"/>
+          <w:tab w:val="left" w:pos="10076"/>
+          <w:tab w:val="left" w:pos="10992"/>
+          <w:tab w:val="left" w:pos="11908"/>
+          <w:tab w:val="left" w:pos="12824"/>
+          <w:tab w:val="left" w:pos="13740"/>
+          <w:tab w:val="left" w:pos="14656"/>
+        </w:tabs>
+        <w:jc w:val="left"/>
+        <w:rPr>
+          <w:rFonts w:ascii="Consolas" w:eastAsia="宋体" w:hAnsi="Consolas" w:cs="Consolas"/>
+          <w:color w:val="000000"/>
+          <w:kern w:val="0"/>
+          <w:sz w:val="24"/>
+          <w:szCs w:val="24"/>
+        </w:rPr>
+      </w:pPr>
+      <w:r>
+        <w:rPr>
+          <w:rFonts w:ascii="Consolas" w:eastAsia="宋体" w:hAnsi="Consolas" w:cs="Consolas"/>
+          <w:i/>
+          <w:iCs/>
+          <w:color w:val="808080"/>
+          <w:kern w:val="0"/>
+          <w:sz w:val="24"/>
+          <w:szCs w:val="24"/>
+        </w:rPr>
+        <w:t>//        courseTable.getTableHeader().setFont(new Font("</w:t>
+      </w:r>
+      <w:r>
+        <w:rPr>
+          <w:rFonts w:ascii="宋体" w:eastAsia="宋体" w:hAnsi="宋体" w:cs="Consolas" w:hint="eastAsia"/>
+          <w:i/>
+          <w:iCs/>
+          <w:color w:val="808080"/>
+          <w:kern w:val="0"/>
+          <w:sz w:val="24"/>
+          <w:szCs w:val="24"/>
+        </w:rPr>
+        <w:t>宋体</w:t>
+      </w:r>
+      <w:r>
+        <w:rPr>
+          <w:rFonts w:ascii="Consolas" w:eastAsia="宋体" w:hAnsi="Consolas" w:cs="Consolas"/>
+          <w:i/>
+          <w:iCs/>
+          <w:color w:val="808080"/>
+          <w:kern w:val="0"/>
+          <w:sz w:val="24"/>
+          <w:szCs w:val="24"/>
+        </w:rPr>
+        <w:t>", Font.BOLD, 18));</w:t>
+      </w:r>
+      <w:r>
+        <w:rPr>
+          <w:rFonts w:ascii="Consolas" w:eastAsia="宋体" w:hAnsi="Consolas" w:cs="Consolas"/>
+          <w:i/>
+          <w:iCs/>
+          <w:color w:val="808080"/>
+          <w:kern w:val="0"/>
+          <w:sz w:val="24"/>
+          <w:szCs w:val="24"/>
+        </w:rPr>
+        <w:br/>
+        <w:t>//        courseTable.setFont(new Font("</w:t>
+      </w:r>
+      <w:r>
+        <w:rPr>
+          <w:rFonts w:ascii="宋体" w:eastAsia="宋体" w:hAnsi="宋体" w:cs="Consolas" w:hint="eastAsia"/>
+          <w:i/>
+          <w:iCs/>
+          <w:color w:val="808080"/>
+          <w:kern w:val="0"/>
+          <w:sz w:val="24"/>
+          <w:szCs w:val="24"/>
+        </w:rPr>
+        <w:t>宋体</w:t>
+      </w:r>
+      <w:r>
+        <w:rPr>
+          <w:rFonts w:ascii="Consolas" w:eastAsia="宋体" w:hAnsi="Consolas" w:cs="Consolas"/>
+          <w:i/>
+          <w:iCs/>
+          <w:color w:val="808080"/>
+          <w:kern w:val="0"/>
+          <w:sz w:val="24"/>
+          <w:szCs w:val="24"/>
+        </w:rPr>
+        <w:t>", 0, 20));</w:t>
+      </w:r>
+      <w:r>
+        <w:rPr>
+          <w:rFonts w:ascii="Consolas" w:eastAsia="宋体" w:hAnsi="Consolas" w:cs="Consolas"/>
+          <w:i/>
+          <w:iCs/>
+          <w:color w:val="808080"/>
+          <w:kern w:val="0"/>
+          <w:sz w:val="24"/>
+          <w:szCs w:val="24"/>
+        </w:rPr>
+        <w:br/>
+        <w:t>//        courseTable.setRowHeight(23);</w:t>
+      </w:r>
+    </w:p>
+    <w:p>
+      <w:pPr>
+        <w:rPr>
+          <w:rFonts w:hint="eastAsia"/>
+        </w:rPr>
+      </w:pPr>
+      <w:bookmarkStart w:id="0" w:name="_GoBack"/>
+      <w:bookmarkEnd w:id="0"/>
     </w:p>
     <w:sectPr>
       <w:pgSz w:w="11906" w:h="16838"/>

</xml_diff>

<commit_message>
auto files by ide changed
</commit_message>
<xml_diff>
--- a/DOC/note.docx
+++ b/DOC/note.docx
@@ -4962,6 +4962,127 @@
         </w:rPr>
         <w:br/>
         <w:t>//        courseTable.setRowHeight(23);</w:t>
+      </w:r>
+    </w:p>
+    <w:p/>
+    <w:p/>
+    <w:p>
+      <w:pPr>
+        <w:pStyle w:val="1"/>
+      </w:pPr>
+      <w:r>
+        <w:lastRenderedPageBreak/>
+        <w:t>S</w:t>
+      </w:r>
+      <w:r>
+        <w:rPr>
+          <w:rFonts w:hint="eastAsia"/>
+        </w:rPr>
+        <w:t>wing</w:t>
+      </w:r>
+      <w:r>
+        <w:rPr>
+          <w:rFonts w:hint="eastAsia"/>
+        </w:rPr>
+        <w:t>全体改</w:t>
+      </w:r>
+      <w:r>
+        <w:rPr>
+          <w:rFonts w:hint="eastAsia"/>
+        </w:rPr>
+        <w:t>Windows</w:t>
+      </w:r>
+      <w:r>
+        <w:t>8.1</w:t>
+      </w:r>
+      <w:r>
+        <w:t>风格</w:t>
+      </w:r>
+    </w:p>
+    <w:p>
+      <w:pPr>
+        <w:widowControl/>
+        <w:shd w:val="clear" w:color="auto" w:fill="FFFFFF"/>
+        <w:tabs>
+          <w:tab w:val="left" w:pos="916"/>
+          <w:tab w:val="left" w:pos="1832"/>
+          <w:tab w:val="left" w:pos="2748"/>
+          <w:tab w:val="left" w:pos="3664"/>
+          <w:tab w:val="left" w:pos="4580"/>
+          <w:tab w:val="left" w:pos="5496"/>
+          <w:tab w:val="left" w:pos="6412"/>
+          <w:tab w:val="left" w:pos="7328"/>
+          <w:tab w:val="left" w:pos="8244"/>
+          <w:tab w:val="left" w:pos="9160"/>
+          <w:tab w:val="left" w:pos="10076"/>
+          <w:tab w:val="left" w:pos="10992"/>
+          <w:tab w:val="left" w:pos="11908"/>
+          <w:tab w:val="left" w:pos="12824"/>
+          <w:tab w:val="left" w:pos="13740"/>
+          <w:tab w:val="left" w:pos="14656"/>
+        </w:tabs>
+        <w:jc w:val="left"/>
+        <w:rPr>
+          <w:rFonts w:ascii="Consolas" w:eastAsia="宋体" w:hAnsi="Consolas" w:cs="Consolas"/>
+          <w:color w:val="000000"/>
+          <w:kern w:val="0"/>
+          <w:sz w:val="24"/>
+          <w:szCs w:val="24"/>
+        </w:rPr>
+      </w:pPr>
+      <w:r>
+        <w:rPr>
+          <w:rFonts w:ascii="Consolas" w:eastAsia="宋体" w:hAnsi="Consolas" w:cs="Consolas"/>
+          <w:color w:val="000000"/>
+          <w:kern w:val="0"/>
+          <w:sz w:val="24"/>
+          <w:szCs w:val="24"/>
+        </w:rPr>
+        <w:t>UIManager.</w:t>
+      </w:r>
+      <w:r>
+        <w:rPr>
+          <w:rFonts w:ascii="Consolas" w:eastAsia="宋体" w:hAnsi="Consolas" w:cs="Consolas"/>
+          <w:i/>
+          <w:iCs/>
+          <w:color w:val="000000"/>
+          <w:kern w:val="0"/>
+          <w:sz w:val="24"/>
+          <w:szCs w:val="24"/>
+        </w:rPr>
+        <w:t>setLookAndFeel</w:t>
+      </w:r>
+      <w:r>
+        <w:rPr>
+          <w:rFonts w:ascii="Consolas" w:eastAsia="宋体" w:hAnsi="Consolas" w:cs="Consolas"/>
+          <w:color w:val="000000"/>
+          <w:kern w:val="0"/>
+          <w:sz w:val="24"/>
+          <w:szCs w:val="24"/>
+        </w:rPr>
+        <w:t>(</w:t>
+      </w:r>
+      <w:r>
+        <w:rPr>
+          <w:rFonts w:ascii="Consolas" w:eastAsia="宋体" w:hAnsi="Consolas" w:cs="Consolas"/>
+          <w:b/>
+          <w:bCs/>
+          <w:color w:val="008000"/>
+          <w:kern w:val="0"/>
+          <w:sz w:val="24"/>
+          <w:szCs w:val="24"/>
+        </w:rPr>
+        <w:t>"com.sun.java.swing.plaf.windows.WindowsLookAndFeel"</w:t>
+      </w:r>
+      <w:r>
+        <w:rPr>
+          <w:rFonts w:ascii="Consolas" w:eastAsia="宋体" w:hAnsi="Consolas" w:cs="Consolas"/>
+          <w:color w:val="000000"/>
+          <w:kern w:val="0"/>
+          <w:sz w:val="24"/>
+          <w:szCs w:val="24"/>
+        </w:rPr>
+        <w:t>);</w:t>
       </w:r>
     </w:p>
     <w:p>

</xml_diff>

<commit_message>
auto fix table header 's note
</commit_message>
<xml_diff>
--- a/DOC/note.docx
+++ b/DOC/note.docx
@@ -5023,7 +5023,7 @@
         </w:tabs>
         <w:jc w:val="left"/>
         <w:rPr>
-          <w:rFonts w:ascii="Consolas" w:eastAsia="宋体" w:hAnsi="Consolas" w:cs="Consolas" w:hint="eastAsia"/>
+          <w:rFonts w:ascii="Consolas" w:eastAsia="宋体" w:hAnsi="Consolas" w:cs="Consolas"/>
           <w:color w:val="000000"/>
           <w:kern w:val="0"/>
           <w:sz w:val="24"/>
@@ -5276,14 +5276,982 @@
         <w:t>.println(jsonObject);</w:t>
       </w:r>
     </w:p>
-    <w:p>
-      <w:pPr>
-        <w:rPr>
-          <w:rFonts w:hint="eastAsia"/>
-        </w:rPr>
-      </w:pPr>
+    <w:p/>
+    <w:p>
+      <w:pPr>
+        <w:pStyle w:val="1"/>
+      </w:pPr>
+      <w:r>
+        <w:rPr>
+          <w:rFonts w:hint="eastAsia"/>
+        </w:rPr>
+        <w:t>A specical util:jtableFitter:</w:t>
+      </w:r>
+      <w:r>
+        <w:t>Auto fix jtable context</w:t>
+      </w:r>
       <w:bookmarkStart w:id="0" w:name="_GoBack"/>
       <w:bookmarkEnd w:id="0"/>
+    </w:p>
+    <w:p>
+      <w:pPr>
+        <w:widowControl/>
+        <w:shd w:val="clear" w:color="auto" w:fill="FFFFFF"/>
+        <w:tabs>
+          <w:tab w:val="left" w:pos="916"/>
+          <w:tab w:val="left" w:pos="1832"/>
+          <w:tab w:val="left" w:pos="2748"/>
+          <w:tab w:val="left" w:pos="3664"/>
+          <w:tab w:val="left" w:pos="4580"/>
+          <w:tab w:val="left" w:pos="5496"/>
+          <w:tab w:val="left" w:pos="6412"/>
+          <w:tab w:val="left" w:pos="7328"/>
+          <w:tab w:val="left" w:pos="8244"/>
+          <w:tab w:val="left" w:pos="9160"/>
+          <w:tab w:val="left" w:pos="10076"/>
+          <w:tab w:val="left" w:pos="10992"/>
+          <w:tab w:val="left" w:pos="11908"/>
+          <w:tab w:val="left" w:pos="12824"/>
+          <w:tab w:val="left" w:pos="13740"/>
+          <w:tab w:val="left" w:pos="14656"/>
+        </w:tabs>
+        <w:jc w:val="left"/>
+        <w:rPr>
+          <w:rFonts w:ascii="Consolas" w:eastAsia="宋体" w:hAnsi="Consolas" w:cs="Consolas"/>
+          <w:color w:val="000000"/>
+          <w:kern w:val="0"/>
+          <w:sz w:val="24"/>
+          <w:szCs w:val="24"/>
+        </w:rPr>
+      </w:pPr>
+      <w:r>
+        <w:rPr>
+          <w:rFonts w:ascii="Consolas" w:eastAsia="宋体" w:hAnsi="Consolas" w:cs="Consolas"/>
+          <w:b/>
+          <w:bCs/>
+          <w:color w:val="000080"/>
+          <w:kern w:val="0"/>
+          <w:sz w:val="24"/>
+          <w:szCs w:val="24"/>
+        </w:rPr>
+        <w:t xml:space="preserve">package </w:t>
+      </w:r>
+      <w:r>
+        <w:rPr>
+          <w:rFonts w:ascii="Consolas" w:eastAsia="宋体" w:hAnsi="Consolas" w:cs="Consolas"/>
+          <w:color w:val="000000"/>
+          <w:kern w:val="0"/>
+          <w:sz w:val="24"/>
+          <w:szCs w:val="24"/>
+        </w:rPr>
+        <w:t>Utils;</w:t>
+      </w:r>
+      <w:r>
+        <w:rPr>
+          <w:rFonts w:ascii="Consolas" w:eastAsia="宋体" w:hAnsi="Consolas" w:cs="Consolas"/>
+          <w:color w:val="000000"/>
+          <w:kern w:val="0"/>
+          <w:sz w:val="24"/>
+          <w:szCs w:val="24"/>
+        </w:rPr>
+        <w:br/>
+      </w:r>
+      <w:r>
+        <w:rPr>
+          <w:rFonts w:ascii="Consolas" w:eastAsia="宋体" w:hAnsi="Consolas" w:cs="Consolas"/>
+          <w:color w:val="000000"/>
+          <w:kern w:val="0"/>
+          <w:sz w:val="24"/>
+          <w:szCs w:val="24"/>
+        </w:rPr>
+        <w:br/>
+      </w:r>
+      <w:r>
+        <w:rPr>
+          <w:rFonts w:ascii="Consolas" w:eastAsia="宋体" w:hAnsi="Consolas" w:cs="Consolas"/>
+          <w:b/>
+          <w:bCs/>
+          <w:color w:val="000080"/>
+          <w:kern w:val="0"/>
+          <w:sz w:val="24"/>
+          <w:szCs w:val="24"/>
+        </w:rPr>
+        <w:t xml:space="preserve">import </w:t>
+      </w:r>
+      <w:r>
+        <w:rPr>
+          <w:rFonts w:ascii="Consolas" w:eastAsia="宋体" w:hAnsi="Consolas" w:cs="Consolas"/>
+          <w:color w:val="000000"/>
+          <w:kern w:val="0"/>
+          <w:sz w:val="24"/>
+          <w:szCs w:val="24"/>
+        </w:rPr>
+        <w:t>javax.swing.*;</w:t>
+      </w:r>
+      <w:r>
+        <w:rPr>
+          <w:rFonts w:ascii="Consolas" w:eastAsia="宋体" w:hAnsi="Consolas" w:cs="Consolas"/>
+          <w:color w:val="000000"/>
+          <w:kern w:val="0"/>
+          <w:sz w:val="24"/>
+          <w:szCs w:val="24"/>
+        </w:rPr>
+        <w:br/>
+      </w:r>
+      <w:r>
+        <w:rPr>
+          <w:rFonts w:ascii="Consolas" w:eastAsia="宋体" w:hAnsi="Consolas" w:cs="Consolas"/>
+          <w:b/>
+          <w:bCs/>
+          <w:color w:val="000080"/>
+          <w:kern w:val="0"/>
+          <w:sz w:val="24"/>
+          <w:szCs w:val="24"/>
+        </w:rPr>
+        <w:t xml:space="preserve">import </w:t>
+      </w:r>
+      <w:r>
+        <w:rPr>
+          <w:rFonts w:ascii="Consolas" w:eastAsia="宋体" w:hAnsi="Consolas" w:cs="Consolas"/>
+          <w:color w:val="000000"/>
+          <w:kern w:val="0"/>
+          <w:sz w:val="24"/>
+          <w:szCs w:val="24"/>
+        </w:rPr>
+        <w:t>javax.swing.table.JTableHeader;</w:t>
+      </w:r>
+      <w:r>
+        <w:rPr>
+          <w:rFonts w:ascii="Consolas" w:eastAsia="宋体" w:hAnsi="Consolas" w:cs="Consolas"/>
+          <w:color w:val="000000"/>
+          <w:kern w:val="0"/>
+          <w:sz w:val="24"/>
+          <w:szCs w:val="24"/>
+        </w:rPr>
+        <w:br/>
+      </w:r>
+      <w:r>
+        <w:rPr>
+          <w:rFonts w:ascii="Consolas" w:eastAsia="宋体" w:hAnsi="Consolas" w:cs="Consolas"/>
+          <w:b/>
+          <w:bCs/>
+          <w:color w:val="000080"/>
+          <w:kern w:val="0"/>
+          <w:sz w:val="24"/>
+          <w:szCs w:val="24"/>
+        </w:rPr>
+        <w:t xml:space="preserve">import </w:t>
+      </w:r>
+      <w:r>
+        <w:rPr>
+          <w:rFonts w:ascii="Consolas" w:eastAsia="宋体" w:hAnsi="Consolas" w:cs="Consolas"/>
+          <w:color w:val="000000"/>
+          <w:kern w:val="0"/>
+          <w:sz w:val="24"/>
+          <w:szCs w:val="24"/>
+        </w:rPr>
+        <w:t>javax.swing.table.TableColumn;</w:t>
+      </w:r>
+      <w:r>
+        <w:rPr>
+          <w:rFonts w:ascii="Consolas" w:eastAsia="宋体" w:hAnsi="Consolas" w:cs="Consolas"/>
+          <w:color w:val="000000"/>
+          <w:kern w:val="0"/>
+          <w:sz w:val="24"/>
+          <w:szCs w:val="24"/>
+        </w:rPr>
+        <w:br/>
+      </w:r>
+      <w:r>
+        <w:rPr>
+          <w:rFonts w:ascii="Consolas" w:eastAsia="宋体" w:hAnsi="Consolas" w:cs="Consolas"/>
+          <w:b/>
+          <w:bCs/>
+          <w:color w:val="000080"/>
+          <w:kern w:val="0"/>
+          <w:sz w:val="24"/>
+          <w:szCs w:val="24"/>
+        </w:rPr>
+        <w:t xml:space="preserve">import </w:t>
+      </w:r>
+      <w:r>
+        <w:rPr>
+          <w:rFonts w:ascii="Consolas" w:eastAsia="宋体" w:hAnsi="Consolas" w:cs="Consolas"/>
+          <w:color w:val="000000"/>
+          <w:kern w:val="0"/>
+          <w:sz w:val="24"/>
+          <w:szCs w:val="24"/>
+        </w:rPr>
+        <w:t>java.util.Enumeration;</w:t>
+      </w:r>
+      <w:r>
+        <w:rPr>
+          <w:rFonts w:ascii="Consolas" w:eastAsia="宋体" w:hAnsi="Consolas" w:cs="Consolas"/>
+          <w:color w:val="000000"/>
+          <w:kern w:val="0"/>
+          <w:sz w:val="24"/>
+          <w:szCs w:val="24"/>
+        </w:rPr>
+        <w:br/>
+      </w:r>
+      <w:r>
+        <w:rPr>
+          <w:rFonts w:ascii="Consolas" w:eastAsia="宋体" w:hAnsi="Consolas" w:cs="Consolas"/>
+          <w:color w:val="000000"/>
+          <w:kern w:val="0"/>
+          <w:sz w:val="24"/>
+          <w:szCs w:val="24"/>
+        </w:rPr>
+        <w:br/>
+      </w:r>
+      <w:r>
+        <w:rPr>
+          <w:rFonts w:ascii="Consolas" w:eastAsia="宋体" w:hAnsi="Consolas" w:cs="Consolas"/>
+          <w:i/>
+          <w:iCs/>
+          <w:color w:val="808080"/>
+          <w:kern w:val="0"/>
+          <w:sz w:val="24"/>
+          <w:szCs w:val="24"/>
+        </w:rPr>
+        <w:t>/**</w:t>
+      </w:r>
+      <w:r>
+        <w:rPr>
+          <w:rFonts w:ascii="Consolas" w:eastAsia="宋体" w:hAnsi="Consolas" w:cs="Consolas"/>
+          <w:i/>
+          <w:iCs/>
+          <w:color w:val="808080"/>
+          <w:kern w:val="0"/>
+          <w:sz w:val="24"/>
+          <w:szCs w:val="24"/>
+        </w:rPr>
+        <w:br/>
+        <w:t xml:space="preserve"> * Created by devouty on 2016/1/7.</w:t>
+      </w:r>
+      <w:r>
+        <w:rPr>
+          <w:rFonts w:ascii="Consolas" w:eastAsia="宋体" w:hAnsi="Consolas" w:cs="Consolas"/>
+          <w:i/>
+          <w:iCs/>
+          <w:color w:val="808080"/>
+          <w:kern w:val="0"/>
+          <w:sz w:val="24"/>
+          <w:szCs w:val="24"/>
+        </w:rPr>
+        <w:br/>
+        <w:t xml:space="preserve"> */</w:t>
+      </w:r>
+      <w:r>
+        <w:rPr>
+          <w:rFonts w:ascii="Consolas" w:eastAsia="宋体" w:hAnsi="Consolas" w:cs="Consolas"/>
+          <w:i/>
+          <w:iCs/>
+          <w:color w:val="808080"/>
+          <w:kern w:val="0"/>
+          <w:sz w:val="24"/>
+          <w:szCs w:val="24"/>
+        </w:rPr>
+        <w:br/>
+      </w:r>
+      <w:r>
+        <w:rPr>
+          <w:rFonts w:ascii="Consolas" w:eastAsia="宋体" w:hAnsi="Consolas" w:cs="Consolas"/>
+          <w:b/>
+          <w:bCs/>
+          <w:color w:val="000080"/>
+          <w:kern w:val="0"/>
+          <w:sz w:val="24"/>
+          <w:szCs w:val="24"/>
+        </w:rPr>
+        <w:t xml:space="preserve">public class </w:t>
+      </w:r>
+      <w:r>
+        <w:rPr>
+          <w:rFonts w:ascii="Consolas" w:eastAsia="宋体" w:hAnsi="Consolas" w:cs="Consolas"/>
+          <w:color w:val="000000"/>
+          <w:kern w:val="0"/>
+          <w:sz w:val="24"/>
+          <w:szCs w:val="24"/>
+          <w:shd w:val="clear" w:color="auto" w:fill="E4E4FF"/>
+        </w:rPr>
+        <w:t>FitJTableHeaderUtil</w:t>
+      </w:r>
+      <w:r>
+        <w:rPr>
+          <w:rFonts w:ascii="Consolas" w:eastAsia="宋体" w:hAnsi="Consolas" w:cs="Consolas"/>
+          <w:color w:val="000000"/>
+          <w:kern w:val="0"/>
+          <w:sz w:val="24"/>
+          <w:szCs w:val="24"/>
+        </w:rPr>
+        <w:t xml:space="preserve"> {</w:t>
+      </w:r>
+      <w:r>
+        <w:rPr>
+          <w:rFonts w:ascii="Consolas" w:eastAsia="宋体" w:hAnsi="Consolas" w:cs="Consolas"/>
+          <w:color w:val="000000"/>
+          <w:kern w:val="0"/>
+          <w:sz w:val="24"/>
+          <w:szCs w:val="24"/>
+        </w:rPr>
+        <w:br/>
+        <w:t xml:space="preserve">    </w:t>
+      </w:r>
+      <w:r>
+        <w:rPr>
+          <w:rFonts w:ascii="Consolas" w:eastAsia="宋体" w:hAnsi="Consolas" w:cs="Consolas"/>
+          <w:b/>
+          <w:bCs/>
+          <w:color w:val="000080"/>
+          <w:kern w:val="0"/>
+          <w:sz w:val="24"/>
+          <w:szCs w:val="24"/>
+        </w:rPr>
+        <w:t xml:space="preserve">public static void </w:t>
+      </w:r>
+      <w:r>
+        <w:rPr>
+          <w:rFonts w:ascii="Consolas" w:eastAsia="宋体" w:hAnsi="Consolas" w:cs="Consolas"/>
+          <w:color w:val="000000"/>
+          <w:kern w:val="0"/>
+          <w:sz w:val="24"/>
+          <w:szCs w:val="24"/>
+        </w:rPr>
+        <w:t>fitTableColumns(JTable myTable) {</w:t>
+      </w:r>
+      <w:r>
+        <w:rPr>
+          <w:rFonts w:ascii="Consolas" w:eastAsia="宋体" w:hAnsi="Consolas" w:cs="Consolas"/>
+          <w:color w:val="000000"/>
+          <w:kern w:val="0"/>
+          <w:sz w:val="24"/>
+          <w:szCs w:val="24"/>
+        </w:rPr>
+        <w:br/>
+        <w:t xml:space="preserve">        JTableHeader header = myTable.getTableHeader();</w:t>
+      </w:r>
+      <w:r>
+        <w:rPr>
+          <w:rFonts w:ascii="Consolas" w:eastAsia="宋体" w:hAnsi="Consolas" w:cs="Consolas"/>
+          <w:color w:val="000000"/>
+          <w:kern w:val="0"/>
+          <w:sz w:val="24"/>
+          <w:szCs w:val="24"/>
+        </w:rPr>
+        <w:br/>
+      </w:r>
+      <w:r>
+        <w:rPr>
+          <w:rFonts w:ascii="Consolas" w:eastAsia="宋体" w:hAnsi="Consolas" w:cs="Consolas"/>
+          <w:color w:val="000000"/>
+          <w:kern w:val="0"/>
+          <w:sz w:val="24"/>
+          <w:szCs w:val="24"/>
+        </w:rPr>
+        <w:lastRenderedPageBreak/>
+        <w:t xml:space="preserve">        </w:t>
+      </w:r>
+      <w:r>
+        <w:rPr>
+          <w:rFonts w:ascii="Consolas" w:eastAsia="宋体" w:hAnsi="Consolas" w:cs="Consolas"/>
+          <w:b/>
+          <w:bCs/>
+          <w:color w:val="000080"/>
+          <w:kern w:val="0"/>
+          <w:sz w:val="24"/>
+          <w:szCs w:val="24"/>
+        </w:rPr>
+        <w:t xml:space="preserve">int </w:t>
+      </w:r>
+      <w:r>
+        <w:rPr>
+          <w:rFonts w:ascii="Consolas" w:eastAsia="宋体" w:hAnsi="Consolas" w:cs="Consolas"/>
+          <w:color w:val="000000"/>
+          <w:kern w:val="0"/>
+          <w:sz w:val="24"/>
+          <w:szCs w:val="24"/>
+        </w:rPr>
+        <w:t>rowCount = myTable.getRowCount();</w:t>
+      </w:r>
+      <w:r>
+        <w:rPr>
+          <w:rFonts w:ascii="Consolas" w:eastAsia="宋体" w:hAnsi="Consolas" w:cs="Consolas"/>
+          <w:color w:val="000000"/>
+          <w:kern w:val="0"/>
+          <w:sz w:val="24"/>
+          <w:szCs w:val="24"/>
+        </w:rPr>
+        <w:br/>
+        <w:t xml:space="preserve">        Enumeration columns = myTable.getColumnModel().getColumns();</w:t>
+      </w:r>
+      <w:r>
+        <w:rPr>
+          <w:rFonts w:ascii="Consolas" w:eastAsia="宋体" w:hAnsi="Consolas" w:cs="Consolas"/>
+          <w:color w:val="000000"/>
+          <w:kern w:val="0"/>
+          <w:sz w:val="24"/>
+          <w:szCs w:val="24"/>
+        </w:rPr>
+        <w:br/>
+        <w:t xml:space="preserve">        </w:t>
+      </w:r>
+      <w:r>
+        <w:rPr>
+          <w:rFonts w:ascii="Consolas" w:eastAsia="宋体" w:hAnsi="Consolas" w:cs="Consolas"/>
+          <w:b/>
+          <w:bCs/>
+          <w:color w:val="000080"/>
+          <w:kern w:val="0"/>
+          <w:sz w:val="24"/>
+          <w:szCs w:val="24"/>
+        </w:rPr>
+        <w:t xml:space="preserve">while </w:t>
+      </w:r>
+      <w:r>
+        <w:rPr>
+          <w:rFonts w:ascii="Consolas" w:eastAsia="宋体" w:hAnsi="Consolas" w:cs="Consolas"/>
+          <w:color w:val="000000"/>
+          <w:kern w:val="0"/>
+          <w:sz w:val="24"/>
+          <w:szCs w:val="24"/>
+        </w:rPr>
+        <w:t>(columns.hasMoreElements()) {</w:t>
+      </w:r>
+      <w:r>
+        <w:rPr>
+          <w:rFonts w:ascii="Consolas" w:eastAsia="宋体" w:hAnsi="Consolas" w:cs="Consolas"/>
+          <w:color w:val="000000"/>
+          <w:kern w:val="0"/>
+          <w:sz w:val="24"/>
+          <w:szCs w:val="24"/>
+        </w:rPr>
+        <w:br/>
+        <w:t xml:space="preserve">            TableColumn column = (TableColumn) columns.nextElement();</w:t>
+      </w:r>
+      <w:r>
+        <w:rPr>
+          <w:rFonts w:ascii="Consolas" w:eastAsia="宋体" w:hAnsi="Consolas" w:cs="Consolas"/>
+          <w:color w:val="000000"/>
+          <w:kern w:val="0"/>
+          <w:sz w:val="24"/>
+          <w:szCs w:val="24"/>
+        </w:rPr>
+        <w:br/>
+        <w:t xml:space="preserve">            </w:t>
+      </w:r>
+      <w:r>
+        <w:rPr>
+          <w:rFonts w:ascii="Consolas" w:eastAsia="宋体" w:hAnsi="Consolas" w:cs="Consolas"/>
+          <w:b/>
+          <w:bCs/>
+          <w:color w:val="000080"/>
+          <w:kern w:val="0"/>
+          <w:sz w:val="24"/>
+          <w:szCs w:val="24"/>
+        </w:rPr>
+        <w:t xml:space="preserve">int </w:t>
+      </w:r>
+      <w:r>
+        <w:rPr>
+          <w:rFonts w:ascii="Consolas" w:eastAsia="宋体" w:hAnsi="Consolas" w:cs="Consolas"/>
+          <w:color w:val="000000"/>
+          <w:kern w:val="0"/>
+          <w:sz w:val="24"/>
+          <w:szCs w:val="24"/>
+        </w:rPr>
+        <w:t>col = header.getColumnModel().getColumnIndex(column.getIdentifier());</w:t>
+      </w:r>
+      <w:r>
+        <w:rPr>
+          <w:rFonts w:ascii="Consolas" w:eastAsia="宋体" w:hAnsi="Consolas" w:cs="Consolas"/>
+          <w:color w:val="000000"/>
+          <w:kern w:val="0"/>
+          <w:sz w:val="24"/>
+          <w:szCs w:val="24"/>
+        </w:rPr>
+        <w:br/>
+        <w:t xml:space="preserve">            </w:t>
+      </w:r>
+      <w:r>
+        <w:rPr>
+          <w:rFonts w:ascii="Consolas" w:eastAsia="宋体" w:hAnsi="Consolas" w:cs="Consolas"/>
+          <w:b/>
+          <w:bCs/>
+          <w:color w:val="000080"/>
+          <w:kern w:val="0"/>
+          <w:sz w:val="24"/>
+          <w:szCs w:val="24"/>
+        </w:rPr>
+        <w:t xml:space="preserve">int </w:t>
+      </w:r>
+      <w:r>
+        <w:rPr>
+          <w:rFonts w:ascii="Consolas" w:eastAsia="宋体" w:hAnsi="Consolas" w:cs="Consolas"/>
+          <w:color w:val="000000"/>
+          <w:kern w:val="0"/>
+          <w:sz w:val="24"/>
+          <w:szCs w:val="24"/>
+        </w:rPr>
+        <w:t>width = (</w:t>
+      </w:r>
+      <w:r>
+        <w:rPr>
+          <w:rFonts w:ascii="Consolas" w:eastAsia="宋体" w:hAnsi="Consolas" w:cs="Consolas"/>
+          <w:b/>
+          <w:bCs/>
+          <w:color w:val="000080"/>
+          <w:kern w:val="0"/>
+          <w:sz w:val="24"/>
+          <w:szCs w:val="24"/>
+        </w:rPr>
+        <w:t>int</w:t>
+      </w:r>
+      <w:r>
+        <w:rPr>
+          <w:rFonts w:ascii="Consolas" w:eastAsia="宋体" w:hAnsi="Consolas" w:cs="Consolas"/>
+          <w:color w:val="000000"/>
+          <w:kern w:val="0"/>
+          <w:sz w:val="24"/>
+          <w:szCs w:val="24"/>
+        </w:rPr>
+        <w:t>) myTable.getTableHeader().getDefaultRenderer()</w:t>
+      </w:r>
+      <w:r>
+        <w:rPr>
+          <w:rFonts w:ascii="Consolas" w:eastAsia="宋体" w:hAnsi="Consolas" w:cs="Consolas"/>
+          <w:color w:val="000000"/>
+          <w:kern w:val="0"/>
+          <w:sz w:val="24"/>
+          <w:szCs w:val="24"/>
+        </w:rPr>
+        <w:br/>
+        <w:t xml:space="preserve">                    .getTableCellRendererComponent(myTable, column.getIdentifier()</w:t>
+      </w:r>
+      <w:r>
+        <w:rPr>
+          <w:rFonts w:ascii="Consolas" w:eastAsia="宋体" w:hAnsi="Consolas" w:cs="Consolas"/>
+          <w:color w:val="000000"/>
+          <w:kern w:val="0"/>
+          <w:sz w:val="24"/>
+          <w:szCs w:val="24"/>
+        </w:rPr>
+        <w:br/>
+        <w:t xml:space="preserve">                            , </w:t>
+      </w:r>
+      <w:r>
+        <w:rPr>
+          <w:rFonts w:ascii="Consolas" w:eastAsia="宋体" w:hAnsi="Consolas" w:cs="Consolas"/>
+          <w:b/>
+          <w:bCs/>
+          <w:color w:val="000080"/>
+          <w:kern w:val="0"/>
+          <w:sz w:val="24"/>
+          <w:szCs w:val="24"/>
+        </w:rPr>
+        <w:t>false</w:t>
+      </w:r>
+      <w:r>
+        <w:rPr>
+          <w:rFonts w:ascii="Consolas" w:eastAsia="宋体" w:hAnsi="Consolas" w:cs="Consolas"/>
+          <w:color w:val="000000"/>
+          <w:kern w:val="0"/>
+          <w:sz w:val="24"/>
+          <w:szCs w:val="24"/>
+        </w:rPr>
+        <w:t xml:space="preserve">, </w:t>
+      </w:r>
+      <w:r>
+        <w:rPr>
+          <w:rFonts w:ascii="Consolas" w:eastAsia="宋体" w:hAnsi="Consolas" w:cs="Consolas"/>
+          <w:b/>
+          <w:bCs/>
+          <w:color w:val="000080"/>
+          <w:kern w:val="0"/>
+          <w:sz w:val="24"/>
+          <w:szCs w:val="24"/>
+        </w:rPr>
+        <w:t>false</w:t>
+      </w:r>
+      <w:r>
+        <w:rPr>
+          <w:rFonts w:ascii="Consolas" w:eastAsia="宋体" w:hAnsi="Consolas" w:cs="Consolas"/>
+          <w:color w:val="000000"/>
+          <w:kern w:val="0"/>
+          <w:sz w:val="24"/>
+          <w:szCs w:val="24"/>
+        </w:rPr>
+        <w:t>, -</w:t>
+      </w:r>
+      <w:r>
+        <w:rPr>
+          <w:rFonts w:ascii="Consolas" w:eastAsia="宋体" w:hAnsi="Consolas" w:cs="Consolas"/>
+          <w:color w:val="0000FF"/>
+          <w:kern w:val="0"/>
+          <w:sz w:val="24"/>
+          <w:szCs w:val="24"/>
+        </w:rPr>
+        <w:t>1</w:t>
+      </w:r>
+      <w:r>
+        <w:rPr>
+          <w:rFonts w:ascii="Consolas" w:eastAsia="宋体" w:hAnsi="Consolas" w:cs="Consolas"/>
+          <w:color w:val="000000"/>
+          <w:kern w:val="0"/>
+          <w:sz w:val="24"/>
+          <w:szCs w:val="24"/>
+        </w:rPr>
+        <w:t>, col).getPreferredSize().getWidth();</w:t>
+      </w:r>
+      <w:r>
+        <w:rPr>
+          <w:rFonts w:ascii="Consolas" w:eastAsia="宋体" w:hAnsi="Consolas" w:cs="Consolas"/>
+          <w:color w:val="000000"/>
+          <w:kern w:val="0"/>
+          <w:sz w:val="24"/>
+          <w:szCs w:val="24"/>
+        </w:rPr>
+        <w:br/>
+        <w:t xml:space="preserve">            </w:t>
+      </w:r>
+      <w:r>
+        <w:rPr>
+          <w:rFonts w:ascii="Consolas" w:eastAsia="宋体" w:hAnsi="Consolas" w:cs="Consolas"/>
+          <w:b/>
+          <w:bCs/>
+          <w:color w:val="000080"/>
+          <w:kern w:val="0"/>
+          <w:sz w:val="24"/>
+          <w:szCs w:val="24"/>
+        </w:rPr>
+        <w:t xml:space="preserve">for </w:t>
+      </w:r>
+      <w:r>
+        <w:rPr>
+          <w:rFonts w:ascii="Consolas" w:eastAsia="宋体" w:hAnsi="Consolas" w:cs="Consolas"/>
+          <w:color w:val="000000"/>
+          <w:kern w:val="0"/>
+          <w:sz w:val="24"/>
+          <w:szCs w:val="24"/>
+        </w:rPr>
+        <w:t>(</w:t>
+      </w:r>
+      <w:r>
+        <w:rPr>
+          <w:rFonts w:ascii="Consolas" w:eastAsia="宋体" w:hAnsi="Consolas" w:cs="Consolas"/>
+          <w:b/>
+          <w:bCs/>
+          <w:color w:val="000080"/>
+          <w:kern w:val="0"/>
+          <w:sz w:val="24"/>
+          <w:szCs w:val="24"/>
+        </w:rPr>
+        <w:t xml:space="preserve">int </w:t>
+      </w:r>
+      <w:r>
+        <w:rPr>
+          <w:rFonts w:ascii="Consolas" w:eastAsia="宋体" w:hAnsi="Consolas" w:cs="Consolas"/>
+          <w:color w:val="000000"/>
+          <w:kern w:val="0"/>
+          <w:sz w:val="24"/>
+          <w:szCs w:val="24"/>
+        </w:rPr>
+        <w:t xml:space="preserve">row = </w:t>
+      </w:r>
+      <w:r>
+        <w:rPr>
+          <w:rFonts w:ascii="Consolas" w:eastAsia="宋体" w:hAnsi="Consolas" w:cs="Consolas"/>
+          <w:color w:val="0000FF"/>
+          <w:kern w:val="0"/>
+          <w:sz w:val="24"/>
+          <w:szCs w:val="24"/>
+        </w:rPr>
+        <w:t>0</w:t>
+      </w:r>
+      <w:r>
+        <w:rPr>
+          <w:rFonts w:ascii="Consolas" w:eastAsia="宋体" w:hAnsi="Consolas" w:cs="Consolas"/>
+          <w:color w:val="000000"/>
+          <w:kern w:val="0"/>
+          <w:sz w:val="24"/>
+          <w:szCs w:val="24"/>
+        </w:rPr>
+        <w:t>; row &lt; rowCount; row++) {</w:t>
+      </w:r>
+      <w:r>
+        <w:rPr>
+          <w:rFonts w:ascii="Consolas" w:eastAsia="宋体" w:hAnsi="Consolas" w:cs="Consolas"/>
+          <w:color w:val="000000"/>
+          <w:kern w:val="0"/>
+          <w:sz w:val="24"/>
+          <w:szCs w:val="24"/>
+        </w:rPr>
+        <w:br/>
+        <w:t xml:space="preserve">                </w:t>
+      </w:r>
+      <w:r>
+        <w:rPr>
+          <w:rFonts w:ascii="Consolas" w:eastAsia="宋体" w:hAnsi="Consolas" w:cs="Consolas"/>
+          <w:b/>
+          <w:bCs/>
+          <w:color w:val="000080"/>
+          <w:kern w:val="0"/>
+          <w:sz w:val="24"/>
+          <w:szCs w:val="24"/>
+        </w:rPr>
+        <w:t xml:space="preserve">int </w:t>
+      </w:r>
+      <w:r>
+        <w:rPr>
+          <w:rFonts w:ascii="Consolas" w:eastAsia="宋体" w:hAnsi="Consolas" w:cs="Consolas"/>
+          <w:color w:val="000000"/>
+          <w:kern w:val="0"/>
+          <w:sz w:val="24"/>
+          <w:szCs w:val="24"/>
+        </w:rPr>
+        <w:t>preferedWidth = (</w:t>
+      </w:r>
+      <w:r>
+        <w:rPr>
+          <w:rFonts w:ascii="Consolas" w:eastAsia="宋体" w:hAnsi="Consolas" w:cs="Consolas"/>
+          <w:b/>
+          <w:bCs/>
+          <w:color w:val="000080"/>
+          <w:kern w:val="0"/>
+          <w:sz w:val="24"/>
+          <w:szCs w:val="24"/>
+        </w:rPr>
+        <w:t>int</w:t>
+      </w:r>
+      <w:r>
+        <w:rPr>
+          <w:rFonts w:ascii="Consolas" w:eastAsia="宋体" w:hAnsi="Consolas" w:cs="Consolas"/>
+          <w:color w:val="000000"/>
+          <w:kern w:val="0"/>
+          <w:sz w:val="24"/>
+          <w:szCs w:val="24"/>
+        </w:rPr>
+        <w:t>) myTable.getCellRenderer(row, col).getTableCellRendererComponent(myTable,</w:t>
+      </w:r>
+      <w:r>
+        <w:rPr>
+          <w:rFonts w:ascii="Consolas" w:eastAsia="宋体" w:hAnsi="Consolas" w:cs="Consolas"/>
+          <w:color w:val="000000"/>
+          <w:kern w:val="0"/>
+          <w:sz w:val="24"/>
+          <w:szCs w:val="24"/>
+        </w:rPr>
+        <w:br/>
+        <w:t xml:space="preserve">                        myTable.getValueAt(row, col), </w:t>
+      </w:r>
+      <w:r>
+        <w:rPr>
+          <w:rFonts w:ascii="Consolas" w:eastAsia="宋体" w:hAnsi="Consolas" w:cs="Consolas"/>
+          <w:b/>
+          <w:bCs/>
+          <w:color w:val="000080"/>
+          <w:kern w:val="0"/>
+          <w:sz w:val="24"/>
+          <w:szCs w:val="24"/>
+        </w:rPr>
+        <w:t>false</w:t>
+      </w:r>
+      <w:r>
+        <w:rPr>
+          <w:rFonts w:ascii="Consolas" w:eastAsia="宋体" w:hAnsi="Consolas" w:cs="Consolas"/>
+          <w:color w:val="000000"/>
+          <w:kern w:val="0"/>
+          <w:sz w:val="24"/>
+          <w:szCs w:val="24"/>
+        </w:rPr>
+        <w:t xml:space="preserve">, </w:t>
+      </w:r>
+      <w:r>
+        <w:rPr>
+          <w:rFonts w:ascii="Consolas" w:eastAsia="宋体" w:hAnsi="Consolas" w:cs="Consolas"/>
+          <w:b/>
+          <w:bCs/>
+          <w:color w:val="000080"/>
+          <w:kern w:val="0"/>
+          <w:sz w:val="24"/>
+          <w:szCs w:val="24"/>
+        </w:rPr>
+        <w:t>false</w:t>
+      </w:r>
+      <w:r>
+        <w:rPr>
+          <w:rFonts w:ascii="Consolas" w:eastAsia="宋体" w:hAnsi="Consolas" w:cs="Consolas"/>
+          <w:color w:val="000000"/>
+          <w:kern w:val="0"/>
+          <w:sz w:val="24"/>
+          <w:szCs w:val="24"/>
+        </w:rPr>
+        <w:t>, row, col).getPreferredSize().getWidth();</w:t>
+      </w:r>
+      <w:r>
+        <w:rPr>
+          <w:rFonts w:ascii="Consolas" w:eastAsia="宋体" w:hAnsi="Consolas" w:cs="Consolas"/>
+          <w:color w:val="000000"/>
+          <w:kern w:val="0"/>
+          <w:sz w:val="24"/>
+          <w:szCs w:val="24"/>
+        </w:rPr>
+        <w:br/>
+        <w:t xml:space="preserve">                width = Math.</w:t>
+      </w:r>
+      <w:r>
+        <w:rPr>
+          <w:rFonts w:ascii="Consolas" w:eastAsia="宋体" w:hAnsi="Consolas" w:cs="Consolas"/>
+          <w:i/>
+          <w:iCs/>
+          <w:color w:val="000000"/>
+          <w:kern w:val="0"/>
+          <w:sz w:val="24"/>
+          <w:szCs w:val="24"/>
+        </w:rPr>
+        <w:t>max</w:t>
+      </w:r>
+      <w:r>
+        <w:rPr>
+          <w:rFonts w:ascii="Consolas" w:eastAsia="宋体" w:hAnsi="Consolas" w:cs="Consolas"/>
+          <w:color w:val="000000"/>
+          <w:kern w:val="0"/>
+          <w:sz w:val="24"/>
+          <w:szCs w:val="24"/>
+        </w:rPr>
+        <w:t>(width, preferedWidth);</w:t>
+      </w:r>
+      <w:r>
+        <w:rPr>
+          <w:rFonts w:ascii="Consolas" w:eastAsia="宋体" w:hAnsi="Consolas" w:cs="Consolas"/>
+          <w:color w:val="000000"/>
+          <w:kern w:val="0"/>
+          <w:sz w:val="24"/>
+          <w:szCs w:val="24"/>
+        </w:rPr>
+        <w:br/>
+        <w:t xml:space="preserve">            }</w:t>
+      </w:r>
+      <w:r>
+        <w:rPr>
+          <w:rFonts w:ascii="Consolas" w:eastAsia="宋体" w:hAnsi="Consolas" w:cs="Consolas"/>
+          <w:color w:val="000000"/>
+          <w:kern w:val="0"/>
+          <w:sz w:val="24"/>
+          <w:szCs w:val="24"/>
+        </w:rPr>
+        <w:br/>
+        <w:t xml:space="preserve">            header.setResizingColumn(column); </w:t>
+      </w:r>
+      <w:r>
+        <w:rPr>
+          <w:rFonts w:ascii="Consolas" w:eastAsia="宋体" w:hAnsi="Consolas" w:cs="Consolas"/>
+          <w:i/>
+          <w:iCs/>
+          <w:color w:val="808080"/>
+          <w:kern w:val="0"/>
+          <w:sz w:val="24"/>
+          <w:szCs w:val="24"/>
+        </w:rPr>
+        <w:t xml:space="preserve">// </w:t>
+      </w:r>
+      <w:r>
+        <w:rPr>
+          <w:rFonts w:ascii="宋体" w:eastAsia="宋体" w:hAnsi="宋体" w:cs="Consolas" w:hint="eastAsia"/>
+          <w:i/>
+          <w:iCs/>
+          <w:color w:val="808080"/>
+          <w:kern w:val="0"/>
+          <w:sz w:val="24"/>
+          <w:szCs w:val="24"/>
+        </w:rPr>
+        <w:t>此行很重要</w:t>
+      </w:r>
+      <w:r>
+        <w:rPr>
+          <w:rFonts w:ascii="宋体" w:eastAsia="宋体" w:hAnsi="宋体" w:cs="Consolas" w:hint="eastAsia"/>
+          <w:i/>
+          <w:iCs/>
+          <w:color w:val="808080"/>
+          <w:kern w:val="0"/>
+          <w:sz w:val="24"/>
+          <w:szCs w:val="24"/>
+        </w:rPr>
+        <w:br/>
+        <w:t xml:space="preserve">            </w:t>
+      </w:r>
+      <w:r>
+        <w:rPr>
+          <w:rFonts w:ascii="Consolas" w:eastAsia="宋体" w:hAnsi="Consolas" w:cs="Consolas"/>
+          <w:color w:val="000000"/>
+          <w:kern w:val="0"/>
+          <w:sz w:val="24"/>
+          <w:szCs w:val="24"/>
+        </w:rPr>
+        <w:t>column.setWidth(width + myTable.getIntercellSpacing().</w:t>
+      </w:r>
+      <w:r>
+        <w:rPr>
+          <w:rFonts w:ascii="Consolas" w:eastAsia="宋体" w:hAnsi="Consolas" w:cs="Consolas"/>
+          <w:b/>
+          <w:bCs/>
+          <w:color w:val="660E7A"/>
+          <w:kern w:val="0"/>
+          <w:sz w:val="24"/>
+          <w:szCs w:val="24"/>
+        </w:rPr>
+        <w:t>width</w:t>
+      </w:r>
+      <w:r>
+        <w:rPr>
+          <w:rFonts w:ascii="Consolas" w:eastAsia="宋体" w:hAnsi="Consolas" w:cs="Consolas"/>
+          <w:color w:val="000000"/>
+          <w:kern w:val="0"/>
+          <w:sz w:val="24"/>
+          <w:szCs w:val="24"/>
+        </w:rPr>
+        <w:t>);</w:t>
+      </w:r>
+      <w:r>
+        <w:rPr>
+          <w:rFonts w:ascii="Consolas" w:eastAsia="宋体" w:hAnsi="Consolas" w:cs="Consolas"/>
+          <w:color w:val="000000"/>
+          <w:kern w:val="0"/>
+          <w:sz w:val="24"/>
+          <w:szCs w:val="24"/>
+        </w:rPr>
+        <w:br/>
+        <w:t xml:space="preserve">        }</w:t>
+      </w:r>
+      <w:r>
+        <w:rPr>
+          <w:rFonts w:ascii="Consolas" w:eastAsia="宋体" w:hAnsi="Consolas" w:cs="Consolas"/>
+          <w:color w:val="000000"/>
+          <w:kern w:val="0"/>
+          <w:sz w:val="24"/>
+          <w:szCs w:val="24"/>
+        </w:rPr>
+        <w:br/>
+        <w:t xml:space="preserve">    }</w:t>
+      </w:r>
+      <w:r>
+        <w:rPr>
+          <w:rFonts w:ascii="Consolas" w:eastAsia="宋体" w:hAnsi="Consolas" w:cs="Consolas"/>
+          <w:color w:val="000000"/>
+          <w:kern w:val="0"/>
+          <w:sz w:val="24"/>
+          <w:szCs w:val="24"/>
+        </w:rPr>
+        <w:br/>
+        <w:t>}</w:t>
+      </w:r>
+    </w:p>
+    <w:p>
+      <w:pPr>
+        <w:rPr>
+          <w:rFonts w:hint="eastAsia"/>
+        </w:rPr>
+      </w:pPr>
     </w:p>
     <w:sectPr>
       <w:pgSz w:w="11906" w:h="16838"/>

</xml_diff>